<commit_message>
Third quarter report plus some new codes
</commit_message>
<xml_diff>
--- a/Reports/Third Quarter/Third_quarter_Report_Sept30_2014.docx
+++ b/Reports/Third Quarter/Third_quarter_Report_Sept30_2014.docx
@@ -215,53 +215,26 @@
         </w:rPr>
         <w:t xml:space="preserve">To use genome-scale metabolic flux modeling of the genetically engineered </w:t>
       </w:r>
-      <w:proofErr w:type="spellStart"/>
       <w:r>
         <w:rPr>
           <w:rFonts w:ascii="Times New Roman" w:hAnsi="Times New Roman" w:cs="Times New Roman"/>
           <w:i/>
         </w:rPr>
-        <w:t>Methanococcus</w:t>
-      </w:r>
-      <w:proofErr w:type="spellEnd"/>
+        <w:t>Methanococcus maripaludis</w:t>
+      </w:r>
+      <w:r>
+        <w:rPr>
+          <w:rFonts w:ascii="Times New Roman" w:hAnsi="Times New Roman" w:cs="Times New Roman"/>
+        </w:rPr>
+        <w:t xml:space="preserve"> strains, thus, ensuring that enzymes in the engineered pathway can operate at high efficiency in the new organism. We will also reengineer other aspects of </w:t>
+      </w:r>
       <w:r>
         <w:rPr>
           <w:rFonts w:ascii="Times New Roman" w:hAnsi="Times New Roman" w:cs="Times New Roman"/>
           <w:i/>
         </w:rPr>
-        <w:t xml:space="preserve"> </w:t>
-      </w:r>
-      <w:proofErr w:type="spellStart"/>
-      <w:r>
-        <w:rPr>
-          <w:rFonts w:ascii="Times New Roman" w:hAnsi="Times New Roman" w:cs="Times New Roman"/>
-          <w:i/>
-        </w:rPr>
-        <w:t>maripaludis</w:t>
-      </w:r>
-      <w:proofErr w:type="spellEnd"/>
-      <w:r>
-        <w:rPr>
-          <w:rFonts w:ascii="Times New Roman" w:hAnsi="Times New Roman" w:cs="Times New Roman"/>
-        </w:rPr>
-        <w:t xml:space="preserve"> strains, thus, ensuring that enzymes in the engineered pathway can operate at high efficiency in the new organism. We will also reengineer other aspects of </w:t>
-      </w:r>
-      <w:r>
-        <w:rPr>
-          <w:rFonts w:ascii="Times New Roman" w:hAnsi="Times New Roman" w:cs="Times New Roman"/>
-          <w:i/>
-        </w:rPr>
-        <w:t xml:space="preserve">M. </w:t>
-      </w:r>
-      <w:proofErr w:type="spellStart"/>
-      <w:r>
-        <w:rPr>
-          <w:rFonts w:ascii="Times New Roman" w:hAnsi="Times New Roman" w:cs="Times New Roman"/>
-          <w:i/>
-        </w:rPr>
-        <w:t>maripaludis</w:t>
-      </w:r>
-      <w:proofErr w:type="spellEnd"/>
+        <w:t>M. maripaludis</w:t>
+      </w:r>
       <w:r>
         <w:rPr>
           <w:rFonts w:ascii="Times New Roman" w:hAnsi="Times New Roman" w:cs="Times New Roman"/>
@@ -304,17 +277,8 @@
           <w:rFonts w:ascii="Times New Roman" w:hAnsi="Times New Roman" w:cs="Times New Roman"/>
           <w:i/>
         </w:rPr>
-        <w:t xml:space="preserve">M. </w:t>
-      </w:r>
-      <w:proofErr w:type="spellStart"/>
-      <w:r>
-        <w:rPr>
-          <w:rFonts w:ascii="Times New Roman" w:hAnsi="Times New Roman" w:cs="Times New Roman"/>
-          <w:i/>
-        </w:rPr>
-        <w:t>maripaludis</w:t>
-      </w:r>
-      <w:proofErr w:type="spellEnd"/>
+        <w:t>M. maripaludis</w:t>
+      </w:r>
       <w:r>
         <w:rPr>
           <w:rFonts w:ascii="Times New Roman" w:hAnsi="Times New Roman" w:cs="Times New Roman"/>
@@ -449,12 +413,6 @@
       <w:r>
         <w:rPr>
           <w:rFonts w:ascii="Times New Roman" w:hAnsi="Times New Roman" w:cs="Times New Roman"/>
-          <w:highlight w:val="yellow"/>
-          <w:rPrChange w:id="0" w:author="Matt Richards" w:date="2014-09-30T21:43:00Z">
-            <w:rPr>
-              <w:rFonts w:ascii="Times New Roman" w:hAnsi="Times New Roman" w:cs="Times New Roman"/>
-            </w:rPr>
-          </w:rPrChange>
         </w:rPr>
         <w:t xml:space="preserve">With respect to Aim 2, we built draft genome scale flux balance and core metabolic flux models for M. </w:t>
       </w:r>
@@ -462,12 +420,6 @@
       <w:r>
         <w:rPr>
           <w:rFonts w:ascii="Times New Roman" w:hAnsi="Times New Roman" w:cs="Times New Roman"/>
-          <w:highlight w:val="yellow"/>
-          <w:rPrChange w:id="1" w:author="Matt Richards" w:date="2014-09-30T21:43:00Z">
-            <w:rPr>
-              <w:rFonts w:ascii="Times New Roman" w:hAnsi="Times New Roman" w:cs="Times New Roman"/>
-            </w:rPr>
-          </w:rPrChange>
         </w:rPr>
         <w:t>marapaludis</w:t>
       </w:r>
@@ -475,12 +427,6 @@
       <w:r>
         <w:rPr>
           <w:rFonts w:ascii="Times New Roman" w:hAnsi="Times New Roman" w:cs="Times New Roman"/>
-          <w:highlight w:val="yellow"/>
-          <w:rPrChange w:id="2" w:author="Matt Richards" w:date="2014-09-30T21:43:00Z">
-            <w:rPr>
-              <w:rFonts w:ascii="Times New Roman" w:hAnsi="Times New Roman" w:cs="Times New Roman"/>
-            </w:rPr>
-          </w:rPrChange>
         </w:rPr>
         <w:t xml:space="preserve"> metabolism and completed the semi-automated reconstruction of version 1.0 of the </w:t>
       </w:r>
@@ -488,179 +434,165 @@
         <w:rPr>
           <w:rFonts w:ascii="Times New Roman" w:hAnsi="Times New Roman" w:cs="Times New Roman"/>
           <w:i/>
-          <w:highlight w:val="yellow"/>
-          <w:rPrChange w:id="3" w:author="Matt Richards" w:date="2014-09-30T21:43:00Z">
-            <w:rPr>
-              <w:rFonts w:ascii="Times New Roman" w:hAnsi="Times New Roman" w:cs="Times New Roman"/>
-              <w:i/>
-            </w:rPr>
-          </w:rPrChange>
-        </w:rPr>
-        <w:t xml:space="preserve">M. </w:t>
+        </w:rPr>
+        <w:t>M. maripaludis</w:t>
+      </w:r>
+      <w:r>
+        <w:rPr>
+          <w:rFonts w:ascii="Times New Roman" w:hAnsi="Times New Roman" w:cs="Times New Roman"/>
+        </w:rPr>
+        <w:t xml:space="preserve"> model using a maximum likelihood </w:t>
       </w:r>
       <w:proofErr w:type="spellStart"/>
       <w:r>
         <w:rPr>
           <w:rFonts w:ascii="Times New Roman" w:hAnsi="Times New Roman" w:cs="Times New Roman"/>
-          <w:i/>
-          <w:highlight w:val="yellow"/>
-          <w:rPrChange w:id="4" w:author="Matt Richards" w:date="2014-09-30T21:43:00Z">
-            <w:rPr>
-              <w:rFonts w:ascii="Times New Roman" w:hAnsi="Times New Roman" w:cs="Times New Roman"/>
-              <w:i/>
-            </w:rPr>
-          </w:rPrChange>
-        </w:rPr>
-        <w:t>maripaludis</w:t>
+        </w:rPr>
+        <w:t>orthology</w:t>
       </w:r>
       <w:proofErr w:type="spellEnd"/>
       <w:r>
         <w:rPr>
           <w:rFonts w:ascii="Times New Roman" w:hAnsi="Times New Roman" w:cs="Times New Roman"/>
-          <w:highlight w:val="yellow"/>
-          <w:rPrChange w:id="5" w:author="Matt Richards" w:date="2014-09-30T21:43:00Z">
-            <w:rPr>
-              <w:rFonts w:ascii="Times New Roman" w:hAnsi="Times New Roman" w:cs="Times New Roman"/>
-            </w:rPr>
-          </w:rPrChange>
-        </w:rPr>
-        <w:t xml:space="preserve"> model using a maximum likelihood </w:t>
-      </w:r>
-      <w:proofErr w:type="spellStart"/>
-      <w:r>
-        <w:rPr>
-          <w:rFonts w:ascii="Times New Roman" w:hAnsi="Times New Roman" w:cs="Times New Roman"/>
-          <w:highlight w:val="yellow"/>
-          <w:rPrChange w:id="6" w:author="Matt Richards" w:date="2014-09-30T21:43:00Z">
-            <w:rPr>
-              <w:rFonts w:ascii="Times New Roman" w:hAnsi="Times New Roman" w:cs="Times New Roman"/>
-            </w:rPr>
-          </w:rPrChange>
-        </w:rPr>
-        <w:t>orthology</w:t>
-      </w:r>
-      <w:proofErr w:type="spellEnd"/>
-      <w:r>
-        <w:rPr>
-          <w:rFonts w:ascii="Times New Roman" w:hAnsi="Times New Roman" w:cs="Times New Roman"/>
-          <w:highlight w:val="yellow"/>
-          <w:rPrChange w:id="7" w:author="Matt Richards" w:date="2014-09-30T21:43:00Z">
-            <w:rPr>
-              <w:rFonts w:ascii="Times New Roman" w:hAnsi="Times New Roman" w:cs="Times New Roman"/>
-            </w:rPr>
-          </w:rPrChange>
         </w:rPr>
         <w:t xml:space="preserve"> approach. </w:t>
       </w:r>
       <w:r>
         <w:rPr>
           <w:rFonts w:ascii="Times New Roman" w:hAnsi="Times New Roman" w:cs="Times New Roman"/>
-          <w:highlight w:val="yellow"/>
-          <w:rPrChange w:id="8" w:author="Matt Richards" w:date="2014-09-30T21:43:00Z">
-            <w:rPr>
-              <w:rFonts w:ascii="Times New Roman" w:hAnsi="Times New Roman" w:cs="Times New Roman"/>
-            </w:rPr>
-          </w:rPrChange>
         </w:rPr>
         <w:t xml:space="preserve">Since completing the initial version, we </w:t>
       </w:r>
       <w:r>
         <w:rPr>
           <w:rFonts w:ascii="Times New Roman" w:hAnsi="Times New Roman" w:cs="Times New Roman"/>
-          <w:highlight w:val="yellow"/>
-          <w:rPrChange w:id="9" w:author="Matt Richards" w:date="2014-09-30T21:43:00Z">
-            <w:rPr>
-              <w:rFonts w:ascii="Times New Roman" w:hAnsi="Times New Roman" w:cs="Times New Roman"/>
-            </w:rPr>
-          </w:rPrChange>
         </w:rPr>
         <w:t>have expanded and improved</w:t>
       </w:r>
       <w:r>
         <w:rPr>
           <w:rFonts w:ascii="Times New Roman" w:hAnsi="Times New Roman" w:cs="Times New Roman"/>
-          <w:highlight w:val="yellow"/>
-          <w:rPrChange w:id="10" w:author="Matt Richards" w:date="2014-09-30T21:43:00Z">
-            <w:rPr>
-              <w:rFonts w:ascii="Times New Roman" w:hAnsi="Times New Roman" w:cs="Times New Roman"/>
-            </w:rPr>
-          </w:rPrChange>
         </w:rPr>
         <w:t xml:space="preserve"> the model through manual curation based on biochemical, genetic, and physiological data from literature</w:t>
       </w:r>
-      <w:r>
-        <w:rPr>
-          <w:rFonts w:ascii="Times New Roman" w:hAnsi="Times New Roman" w:cs="Times New Roman"/>
-          <w:highlight w:val="yellow"/>
-          <w:rPrChange w:id="11" w:author="Matt Richards" w:date="2014-09-30T21:43:00Z">
-            <w:rPr>
-              <w:rFonts w:ascii="Times New Roman" w:hAnsi="Times New Roman" w:cs="Times New Roman"/>
-            </w:rPr>
-          </w:rPrChange>
-        </w:rPr>
-        <w:t>,</w:t>
-      </w:r>
-      <w:r>
-        <w:rPr>
-          <w:rFonts w:ascii="Times New Roman" w:hAnsi="Times New Roman" w:cs="Times New Roman"/>
-          <w:highlight w:val="yellow"/>
-          <w:rPrChange w:id="12" w:author="Matt Richards" w:date="2014-09-30T21:43:00Z">
-            <w:rPr>
-              <w:rFonts w:ascii="Times New Roman" w:hAnsi="Times New Roman" w:cs="Times New Roman"/>
-            </w:rPr>
-          </w:rPrChange>
-        </w:rPr>
-        <w:t xml:space="preserve"> improv</w:t>
-      </w:r>
-      <w:r>
-        <w:rPr>
-          <w:rFonts w:ascii="Times New Roman" w:hAnsi="Times New Roman" w:cs="Times New Roman"/>
-          <w:highlight w:val="yellow"/>
-          <w:rPrChange w:id="13" w:author="Matt Richards" w:date="2014-09-30T21:43:00Z">
-            <w:rPr>
-              <w:rFonts w:ascii="Times New Roman" w:hAnsi="Times New Roman" w:cs="Times New Roman"/>
-            </w:rPr>
-          </w:rPrChange>
-        </w:rPr>
-        <w:t>ing</w:t>
-      </w:r>
-      <w:r>
-        <w:rPr>
-          <w:rFonts w:ascii="Times New Roman" w:hAnsi="Times New Roman" w:cs="Times New Roman"/>
-          <w:highlight w:val="yellow"/>
-          <w:rPrChange w:id="14" w:author="Matt Richards" w:date="2014-09-30T21:43:00Z">
-            <w:rPr>
-              <w:rFonts w:ascii="Times New Roman" w:hAnsi="Times New Roman" w:cs="Times New Roman"/>
-            </w:rPr>
-          </w:rPrChange>
-        </w:rPr>
-        <w:t xml:space="preserve"> the depiction of the electron transport chain, corrected the </w:t>
-      </w:r>
-      <w:proofErr w:type="spellStart"/>
-      <w:r>
-        <w:rPr>
-          <w:rFonts w:ascii="Times New Roman" w:hAnsi="Times New Roman" w:cs="Times New Roman"/>
-          <w:highlight w:val="yellow"/>
-          <w:rPrChange w:id="15" w:author="Matt Richards" w:date="2014-09-30T21:43:00Z">
-            <w:rPr>
-              <w:rFonts w:ascii="Times New Roman" w:hAnsi="Times New Roman" w:cs="Times New Roman"/>
-            </w:rPr>
-          </w:rPrChange>
-        </w:rPr>
-        <w:t>formate</w:t>
-      </w:r>
-      <w:proofErr w:type="spellEnd"/>
-      <w:r>
-        <w:rPr>
-          <w:rFonts w:ascii="Times New Roman" w:hAnsi="Times New Roman" w:cs="Times New Roman"/>
-          <w:highlight w:val="yellow"/>
-          <w:rPrChange w:id="16" w:author="Matt Richards" w:date="2014-09-30T21:43:00Z">
-            <w:rPr>
-              <w:rFonts w:ascii="Times New Roman" w:hAnsi="Times New Roman" w:cs="Times New Roman"/>
-            </w:rPr>
-          </w:rPrChange>
-        </w:rPr>
-        <w:t xml:space="preserve"> and acetate catabolism pathways, and added over 20% more reaction-associated genes.</w:t>
+      <w:ins w:id="0" w:author="Matt" w:date="2014-10-01T11:01:00Z">
+        <w:r>
+          <w:rPr>
+            <w:rFonts w:ascii="Times New Roman" w:hAnsi="Times New Roman" w:cs="Times New Roman"/>
+          </w:rPr>
+          <w:t xml:space="preserve"> and have a clear portrait of the organism’s core metabolism. </w:t>
+        </w:r>
+      </w:ins>
+      <w:ins w:id="1" w:author="Matt" w:date="2014-10-01T11:02:00Z">
+        <w:r>
+          <w:rPr>
+            <w:rFonts w:ascii="Times New Roman" w:hAnsi="Times New Roman" w:cs="Times New Roman"/>
+          </w:rPr>
+          <w:t>We have</w:t>
+        </w:r>
+      </w:ins>
+      <w:ins w:id="2" w:author="Matt" w:date="2014-10-01T11:03:00Z">
+        <w:r>
+          <w:rPr>
+            <w:rFonts w:ascii="Times New Roman" w:hAnsi="Times New Roman" w:cs="Times New Roman"/>
+          </w:rPr>
+          <w:t xml:space="preserve"> also</w:t>
+        </w:r>
+      </w:ins>
+      <w:ins w:id="3" w:author="Matt" w:date="2014-10-01T11:02:00Z">
+        <w:r>
+          <w:rPr>
+            <w:rFonts w:ascii="Times New Roman" w:hAnsi="Times New Roman" w:cs="Times New Roman"/>
+          </w:rPr>
+          <w:t xml:space="preserve"> altered our reaction network to obey biophysical laws </w:t>
+        </w:r>
+      </w:ins>
+      <w:ins w:id="4" w:author="Matt" w:date="2014-10-01T11:03:00Z">
+        <w:r>
+          <w:rPr>
+            <w:rFonts w:ascii="Times New Roman" w:hAnsi="Times New Roman" w:cs="Times New Roman"/>
+          </w:rPr>
+          <w:t xml:space="preserve">and configured our model to grow on all possible media formulations. We can </w:t>
+        </w:r>
+        <w:r>
+          <w:rPr>
+            <w:rFonts w:ascii="Times New Roman" w:hAnsi="Times New Roman" w:cs="Times New Roman"/>
+          </w:rPr>
+          <w:lastRenderedPageBreak/>
+          <w:t xml:space="preserve">now make reasonable growth predictions and are preparing to validate our model using experimental growth yield, gene essentiality, and </w:t>
+        </w:r>
+      </w:ins>
+      <w:ins w:id="5" w:author="Matt" w:date="2014-10-01T11:04:00Z">
+        <w:r>
+          <w:rPr>
+            <w:rFonts w:ascii="Times New Roman" w:hAnsi="Times New Roman" w:cs="Times New Roman"/>
+          </w:rPr>
+          <w:t>metabolomics</w:t>
+        </w:r>
+      </w:ins>
+      <w:ins w:id="6" w:author="Matt" w:date="2014-10-01T11:03:00Z">
+        <w:r>
+          <w:rPr>
+            <w:rFonts w:ascii="Times New Roman" w:hAnsi="Times New Roman" w:cs="Times New Roman"/>
+          </w:rPr>
+          <w:t xml:space="preserve"> </w:t>
+        </w:r>
+      </w:ins>
+      <w:ins w:id="7" w:author="Matt" w:date="2014-10-01T11:04:00Z">
+        <w:r>
+          <w:rPr>
+            <w:rFonts w:ascii="Times New Roman" w:hAnsi="Times New Roman" w:cs="Times New Roman"/>
+          </w:rPr>
+          <w:t xml:space="preserve">data. </w:t>
+        </w:r>
+      </w:ins>
+      <w:del w:id="8" w:author="Matt" w:date="2014-10-01T11:03:00Z">
+        <w:r>
+          <w:rPr>
+            <w:rFonts w:ascii="Times New Roman" w:hAnsi="Times New Roman" w:cs="Times New Roman"/>
+          </w:rPr>
+          <w:delText>,</w:delText>
+        </w:r>
+        <w:r>
+          <w:rPr>
+            <w:rFonts w:ascii="Times New Roman" w:hAnsi="Times New Roman" w:cs="Times New Roman"/>
+          </w:rPr>
+          <w:delText xml:space="preserve"> improv</w:delText>
+        </w:r>
+        <w:r>
+          <w:rPr>
+            <w:rFonts w:ascii="Times New Roman" w:hAnsi="Times New Roman" w:cs="Times New Roman"/>
+            <w:rPrChange w:id="9" w:author="Matt" w:date="2014-10-01T11:04:00Z">
+              <w:rPr>
+                <w:rFonts w:ascii="Times New Roman" w:hAnsi="Times New Roman" w:cs="Times New Roman"/>
+              </w:rPr>
+            </w:rPrChange>
+          </w:rPr>
+          <w:delText>ing</w:delText>
+        </w:r>
+        <w:r>
+          <w:rPr>
+            <w:rFonts w:ascii="Times New Roman" w:hAnsi="Times New Roman" w:cs="Times New Roman"/>
+            <w:rPrChange w:id="10" w:author="Matt" w:date="2014-10-01T11:04:00Z">
+              <w:rPr>
+                <w:rFonts w:ascii="Times New Roman" w:hAnsi="Times New Roman" w:cs="Times New Roman"/>
+              </w:rPr>
+            </w:rPrChange>
+          </w:rPr>
+          <w:delText xml:space="preserve"> the depiction</w:delText>
+        </w:r>
+        <w:r>
+          <w:rPr>
+            <w:rFonts w:ascii="Times New Roman" w:hAnsi="Times New Roman" w:cs="Times New Roman"/>
+          </w:rPr>
+          <w:delText xml:space="preserve"> of the electron transport chain, corrected the formate and acetate catabolism pathways, and added over 20% more reaction-associated genes</w:delText>
+        </w:r>
+      </w:del>
+      <w:r>
+        <w:rPr>
+          <w:rFonts w:ascii="Times New Roman" w:hAnsi="Times New Roman" w:cs="Times New Roman"/>
+        </w:rPr>
+        <w:t>.</w:t>
       </w:r>
     </w:p>
     <w:p>
@@ -674,7 +606,6 @@
         <w:rPr>
           <w:rFonts w:ascii="Times New Roman" w:hAnsi="Times New Roman" w:cs="Times New Roman"/>
         </w:rPr>
-        <w:lastRenderedPageBreak/>
         <w:t xml:space="preserve">With respect to Aim 3, we are culturing the two ANME strains for enzymatic measurements. In rapid kinetics experiments with the </w:t>
       </w:r>
       <w:r>
@@ -1495,6 +1426,7 @@
         <w:rPr>
           <w:rFonts w:ascii="Times New Roman" w:hAnsi="Times New Roman" w:cs="Times New Roman"/>
         </w:rPr>
+        <w:lastRenderedPageBreak/>
         <w:t>R</w:t>
       </w:r>
       <w:r>
@@ -1564,17 +1496,8 @@
           <w:rFonts w:ascii="Times New Roman" w:hAnsi="Times New Roman" w:cs="Times New Roman"/>
           <w:i/>
         </w:rPr>
-        <w:t xml:space="preserve"> </w:t>
-      </w:r>
-      <w:proofErr w:type="spellStart"/>
-      <w:r>
-        <w:rPr>
-          <w:rFonts w:ascii="Times New Roman" w:hAnsi="Times New Roman" w:cs="Times New Roman"/>
-          <w:i/>
-        </w:rPr>
-        <w:t>maripaludis</w:t>
-      </w:r>
-      <w:proofErr w:type="spellEnd"/>
+        <w:t xml:space="preserve"> maripaludis</w:t>
+      </w:r>
       <w:r>
         <w:rPr>
           <w:rFonts w:ascii="Times New Roman" w:hAnsi="Times New Roman" w:cs="Times New Roman"/>
@@ -2015,19 +1938,8 @@
                 <w:i/>
                 <w:color w:val="000000"/>
               </w:rPr>
-              <w:t xml:space="preserve">M. </w:t>
-            </w:r>
-            <w:proofErr w:type="spellStart"/>
-            <w:r>
-              <w:rPr>
-                <w:rFonts w:ascii="Times New Roman" w:hAnsi="Times New Roman" w:cs="Times New Roman"/>
-                <w:b/>
-                <w:i/>
-                <w:color w:val="000000"/>
-              </w:rPr>
-              <w:t>maripaludis</w:t>
-            </w:r>
-            <w:proofErr w:type="spellEnd"/>
+              <w:t>M. maripaludis</w:t>
+            </w:r>
             <w:r>
               <w:rPr>
                 <w:rFonts w:ascii="Times New Roman" w:hAnsi="Times New Roman" w:cs="Times New Roman"/>
@@ -2299,19 +2211,8 @@
                 <w:i/>
                 <w:color w:val="000000"/>
               </w:rPr>
-              <w:t xml:space="preserve">M. </w:t>
-            </w:r>
-            <w:proofErr w:type="spellStart"/>
-            <w:r>
-              <w:rPr>
-                <w:rFonts w:ascii="Times New Roman" w:hAnsi="Times New Roman" w:cs="Times New Roman"/>
-                <w:b/>
-                <w:i/>
-                <w:color w:val="000000"/>
-              </w:rPr>
-              <w:t>maripaludis</w:t>
-            </w:r>
-            <w:proofErr w:type="spellEnd"/>
+              <w:t>M. maripaludis</w:t>
+            </w:r>
             <w:r>
               <w:rPr>
                 <w:rFonts w:ascii="Times New Roman" w:hAnsi="Times New Roman" w:cs="Times New Roman"/>
@@ -2559,15 +2460,6 @@
                 <w:b/>
                 <w:bCs/>
                 <w:color w:val="000000"/>
-                <w:highlight w:val="yellow"/>
-                <w:rPrChange w:id="17" w:author="Matt Richards" w:date="2014-09-30T21:45:00Z">
-                  <w:rPr>
-                    <w:rFonts w:ascii="Times New Roman" w:eastAsia="Times New Roman" w:hAnsi="Times New Roman" w:cs="Times New Roman"/>
-                    <w:b/>
-                    <w:bCs/>
-                    <w:color w:val="000000"/>
-                  </w:rPr>
-                </w:rPrChange>
               </w:rPr>
               <w:t xml:space="preserve">Build draft genome scale flux balance and core metabolic flux models for </w:t>
             </w:r>
@@ -2578,56 +2470,15 @@
                 <w:bCs/>
                 <w:i/>
                 <w:color w:val="000000"/>
-                <w:highlight w:val="yellow"/>
-                <w:rPrChange w:id="18" w:author="Matt Richards" w:date="2014-09-30T21:45:00Z">
-                  <w:rPr>
-                    <w:rFonts w:ascii="Times New Roman" w:eastAsia="Times New Roman" w:hAnsi="Times New Roman" w:cs="Times New Roman"/>
-                    <w:b/>
-                    <w:bCs/>
-                    <w:i/>
-                    <w:color w:val="000000"/>
-                  </w:rPr>
-                </w:rPrChange>
-              </w:rPr>
-              <w:t xml:space="preserve">M. </w:t>
-            </w:r>
-            <w:proofErr w:type="spellStart"/>
-            <w:r>
-              <w:rPr>
-                <w:rFonts w:ascii="Times New Roman" w:eastAsia="Times New Roman" w:hAnsi="Times New Roman" w:cs="Times New Roman"/>
-                <w:b/>
-                <w:bCs/>
-                <w:i/>
-                <w:color w:val="000000"/>
-                <w:highlight w:val="yellow"/>
-                <w:rPrChange w:id="19" w:author="Matt Richards" w:date="2014-09-30T21:45:00Z">
-                  <w:rPr>
-                    <w:rFonts w:ascii="Times New Roman" w:eastAsia="Times New Roman" w:hAnsi="Times New Roman" w:cs="Times New Roman"/>
-                    <w:b/>
-                    <w:bCs/>
-                    <w:i/>
-                    <w:color w:val="000000"/>
-                  </w:rPr>
-                </w:rPrChange>
-              </w:rPr>
-              <w:t>maripaludis</w:t>
-            </w:r>
-            <w:proofErr w:type="spellEnd"/>
+              </w:rPr>
+              <w:t>M. maripaludis</w:t>
+            </w:r>
             <w:r>
               <w:rPr>
                 <w:rFonts w:ascii="Times New Roman" w:eastAsia="Times New Roman" w:hAnsi="Times New Roman" w:cs="Times New Roman"/>
                 <w:b/>
                 <w:bCs/>
                 <w:color w:val="000000"/>
-                <w:highlight w:val="yellow"/>
-                <w:rPrChange w:id="20" w:author="Matt Richards" w:date="2014-09-30T21:45:00Z">
-                  <w:rPr>
-                    <w:rFonts w:ascii="Times New Roman" w:eastAsia="Times New Roman" w:hAnsi="Times New Roman" w:cs="Times New Roman"/>
-                    <w:b/>
-                    <w:bCs/>
-                    <w:color w:val="000000"/>
-                  </w:rPr>
-                </w:rPrChange>
               </w:rPr>
               <w:t xml:space="preserve"> metabolism:</w:t>
             </w:r>
@@ -2635,69 +2486,95 @@
               <w:rPr>
                 <w:rFonts w:ascii="Times New Roman" w:eastAsia="Times New Roman" w:hAnsi="Times New Roman" w:cs="Times New Roman"/>
                 <w:color w:val="000000"/>
-                <w:highlight w:val="yellow"/>
-                <w:rPrChange w:id="21" w:author="Matt Richards" w:date="2014-09-30T21:45:00Z">
+              </w:rPr>
+              <w:t xml:space="preserve"> </w:t>
+            </w:r>
+            <w:r>
+              <w:rPr>
+                <w:rFonts w:ascii="Times New Roman" w:eastAsia="Times New Roman" w:hAnsi="Times New Roman" w:cs="Times New Roman"/>
+                <w:b/>
+                <w:bCs/>
+                <w:color w:val="000000"/>
+              </w:rPr>
+              <w:t>Deliver first genome-scale metabolic model capable of simulating growth and byproduct section with  &gt;75% accuracy.</w:t>
+            </w:r>
+            <w:r>
+              <w:rPr>
+                <w:rFonts w:ascii="Times New Roman" w:hAnsi="Times New Roman" w:cs="Times New Roman"/>
+                <w:color w:val="DD0806"/>
+              </w:rPr>
+              <w:t xml:space="preserve"> </w:t>
+            </w:r>
+            <w:r>
+              <w:rPr>
+                <w:rFonts w:ascii="Times New Roman" w:eastAsia="Times New Roman" w:hAnsi="Times New Roman" w:cs="Times New Roman"/>
+                <w:color w:val="000000"/>
+              </w:rPr>
+              <w:t xml:space="preserve">We have completed the semi-automated reconstruction of version 1.0 of the </w:t>
+            </w:r>
+            <w:r>
+              <w:rPr>
+                <w:rFonts w:ascii="Times New Roman" w:eastAsia="Times New Roman" w:hAnsi="Times New Roman" w:cs="Times New Roman"/>
+                <w:i/>
+                <w:color w:val="000000"/>
+              </w:rPr>
+              <w:t>M. maripaludis</w:t>
+            </w:r>
+            <w:r>
+              <w:rPr>
+                <w:rFonts w:ascii="Times New Roman" w:eastAsia="Times New Roman" w:hAnsi="Times New Roman" w:cs="Times New Roman"/>
+                <w:color w:val="000000"/>
+              </w:rPr>
+              <w:t xml:space="preserve"> model using our maximum likelihood </w:t>
+            </w:r>
+            <w:proofErr w:type="spellStart"/>
+            <w:r>
+              <w:rPr>
+                <w:rFonts w:ascii="Times New Roman" w:eastAsia="Times New Roman" w:hAnsi="Times New Roman" w:cs="Times New Roman"/>
+                <w:color w:val="000000"/>
+              </w:rPr>
+              <w:t>orthology</w:t>
+            </w:r>
+            <w:proofErr w:type="spellEnd"/>
+            <w:r>
+              <w:rPr>
+                <w:rFonts w:ascii="Times New Roman" w:eastAsia="Times New Roman" w:hAnsi="Times New Roman" w:cs="Times New Roman"/>
+                <w:color w:val="000000"/>
+              </w:rPr>
+              <w:t xml:space="preserve"> a</w:t>
+            </w:r>
+            <w:r>
+              <w:rPr>
+                <w:rFonts w:ascii="Times New Roman" w:eastAsia="Times New Roman" w:hAnsi="Times New Roman" w:cs="Times New Roman"/>
+                <w:color w:val="000000"/>
+                <w:rPrChange w:id="11" w:author="Matt" w:date="2014-10-01T11:05:00Z">
                   <w:rPr>
                     <w:rFonts w:ascii="Times New Roman" w:eastAsia="Times New Roman" w:hAnsi="Times New Roman" w:cs="Times New Roman"/>
                     <w:color w:val="000000"/>
                   </w:rPr>
                 </w:rPrChange>
               </w:rPr>
-              <w:t xml:space="preserve"> </w:t>
-            </w:r>
-            <w:r>
-              <w:rPr>
-                <w:rFonts w:ascii="Times New Roman" w:eastAsia="Times New Roman" w:hAnsi="Times New Roman" w:cs="Times New Roman"/>
-                <w:b/>
-                <w:bCs/>
-                <w:color w:val="000000"/>
-                <w:highlight w:val="yellow"/>
-                <w:rPrChange w:id="22" w:author="Matt Richards" w:date="2014-09-30T21:45:00Z">
-                  <w:rPr>
-                    <w:rFonts w:ascii="Times New Roman" w:eastAsia="Times New Roman" w:hAnsi="Times New Roman" w:cs="Times New Roman"/>
-                    <w:b/>
-                    <w:bCs/>
-                    <w:color w:val="000000"/>
-                  </w:rPr>
-                </w:rPrChange>
-              </w:rPr>
-              <w:t>Deliver first genome-scale metabolic model capable of simulating growth and byproduct section with  &gt;75% accuracy.</w:t>
-            </w:r>
-            <w:r>
-              <w:rPr>
-                <w:rFonts w:ascii="Times New Roman" w:hAnsi="Times New Roman" w:cs="Times New Roman"/>
-                <w:color w:val="DD0806"/>
-                <w:highlight w:val="yellow"/>
-                <w:rPrChange w:id="23" w:author="Matt Richards" w:date="2014-09-30T21:45:00Z">
-                  <w:rPr>
-                    <w:rFonts w:ascii="Times New Roman" w:hAnsi="Times New Roman" w:cs="Times New Roman"/>
-                    <w:color w:val="DD0806"/>
-                  </w:rPr>
-                </w:rPrChange>
-              </w:rPr>
-              <w:t xml:space="preserve"> </w:t>
+              <w:t>pproach (See Section C, Figure 2</w:t>
             </w:r>
             <w:r>
               <w:rPr>
                 <w:rFonts w:ascii="Times New Roman" w:eastAsia="Times New Roman" w:hAnsi="Times New Roman" w:cs="Times New Roman"/>
                 <w:color w:val="000000"/>
-                <w:highlight w:val="yellow"/>
-                <w:rPrChange w:id="24" w:author="Matt Richards" w:date="2014-09-30T21:45:00Z">
+                <w:rPrChange w:id="12" w:author="Matt" w:date="2014-10-01T11:05:00Z">
                   <w:rPr>
                     <w:rFonts w:ascii="Times New Roman" w:eastAsia="Times New Roman" w:hAnsi="Times New Roman" w:cs="Times New Roman"/>
                     <w:color w:val="000000"/>
                   </w:rPr>
                 </w:rPrChange>
               </w:rPr>
-              <w:t xml:space="preserve">We have completed the semi-automated reconstruction of version 1.0 of the </w:t>
+              <w:t xml:space="preserve">). Our manual curation of the </w:t>
             </w:r>
             <w:r>
               <w:rPr>
                 <w:rFonts w:ascii="Times New Roman" w:eastAsia="Times New Roman" w:hAnsi="Times New Roman" w:cs="Times New Roman"/>
                 <w:i/>
                 <w:color w:val="000000"/>
-                <w:highlight w:val="yellow"/>
-                <w:rPrChange w:id="25" w:author="Matt Richards" w:date="2014-09-30T21:45:00Z">
+                <w:rPrChange w:id="13" w:author="Matt" w:date="2014-10-01T11:05:00Z">
                   <w:rPr>
                     <w:rFonts w:ascii="Times New Roman" w:eastAsia="Times New Roman" w:hAnsi="Times New Roman" w:cs="Times New Roman"/>
                     <w:i/>
@@ -2705,176 +2582,115 @@
                   </w:rPr>
                 </w:rPrChange>
               </w:rPr>
-              <w:t xml:space="preserve">M. </w:t>
-            </w:r>
-            <w:proofErr w:type="spellStart"/>
-            <w:r>
-              <w:rPr>
-                <w:rFonts w:ascii="Times New Roman" w:eastAsia="Times New Roman" w:hAnsi="Times New Roman" w:cs="Times New Roman"/>
-                <w:i/>
-                <w:color w:val="000000"/>
-                <w:highlight w:val="yellow"/>
-                <w:rPrChange w:id="26" w:author="Matt Richards" w:date="2014-09-30T21:45:00Z">
-                  <w:rPr>
-                    <w:rFonts w:ascii="Times New Roman" w:eastAsia="Times New Roman" w:hAnsi="Times New Roman" w:cs="Times New Roman"/>
-                    <w:i/>
-                    <w:color w:val="000000"/>
-                  </w:rPr>
-                </w:rPrChange>
-              </w:rPr>
-              <w:t>maripaludis</w:t>
-            </w:r>
-            <w:proofErr w:type="spellEnd"/>
+              <w:t>M. maripaludis</w:t>
+            </w:r>
             <w:r>
               <w:rPr>
                 <w:rFonts w:ascii="Times New Roman" w:eastAsia="Times New Roman" w:hAnsi="Times New Roman" w:cs="Times New Roman"/>
                 <w:color w:val="000000"/>
-                <w:highlight w:val="yellow"/>
-                <w:rPrChange w:id="27" w:author="Matt Richards" w:date="2014-09-30T21:45:00Z">
+                <w:rPrChange w:id="14" w:author="Matt" w:date="2014-10-01T11:05:00Z">
                   <w:rPr>
                     <w:rFonts w:ascii="Times New Roman" w:eastAsia="Times New Roman" w:hAnsi="Times New Roman" w:cs="Times New Roman"/>
                     <w:color w:val="000000"/>
                   </w:rPr>
                 </w:rPrChange>
               </w:rPr>
-              <w:t xml:space="preserve"> model using our maximum likelihood </w:t>
-            </w:r>
-            <w:proofErr w:type="spellStart"/>
+              <w:t xml:space="preserve"> draft model has improved the accuracy of the</w:t>
+            </w:r>
+            <w:ins w:id="15" w:author="Matt" w:date="2014-10-01T10:58:00Z">
+              <w:r>
+                <w:rPr>
+                  <w:rFonts w:ascii="Times New Roman" w:eastAsia="Times New Roman" w:hAnsi="Times New Roman" w:cs="Times New Roman"/>
+                  <w:color w:val="000000"/>
+                </w:rPr>
+                <w:t xml:space="preserve"> model</w:t>
+              </w:r>
+            </w:ins>
+            <w:ins w:id="16" w:author="Matt" w:date="2014-10-01T10:59:00Z">
+              <w:r>
+                <w:rPr>
+                  <w:rFonts w:ascii="Times New Roman" w:eastAsia="Times New Roman" w:hAnsi="Times New Roman" w:cs="Times New Roman"/>
+                  <w:color w:val="000000"/>
+                </w:rPr>
+                <w:t xml:space="preserve"> and finalized our model of core metabolism</w:t>
+              </w:r>
+            </w:ins>
+            <w:del w:id="17" w:author="Matt" w:date="2014-10-01T10:59:00Z">
+              <w:r>
+                <w:rPr>
+                  <w:rFonts w:ascii="Times New Roman" w:eastAsia="Times New Roman" w:hAnsi="Times New Roman" w:cs="Times New Roman"/>
+                  <w:color w:val="000000"/>
+                </w:rPr>
+                <w:delText xml:space="preserve"> electron transport chain, corrected uptake pathways for formate and acetate, and added over 20% more genes to the model</w:delText>
+              </w:r>
+            </w:del>
             <w:r>
               <w:rPr>
                 <w:rFonts w:ascii="Times New Roman" w:eastAsia="Times New Roman" w:hAnsi="Times New Roman" w:cs="Times New Roman"/>
                 <w:color w:val="000000"/>
-                <w:highlight w:val="yellow"/>
-                <w:rPrChange w:id="28" w:author="Matt Richards" w:date="2014-09-30T21:45:00Z">
+                <w:rPrChange w:id="18" w:author="Matt" w:date="2014-10-01T11:05:00Z">
                   <w:rPr>
                     <w:rFonts w:ascii="Times New Roman" w:eastAsia="Times New Roman" w:hAnsi="Times New Roman" w:cs="Times New Roman"/>
                     <w:color w:val="000000"/>
                   </w:rPr>
                 </w:rPrChange>
               </w:rPr>
-              <w:t>orthology</w:t>
-            </w:r>
-            <w:proofErr w:type="spellEnd"/>
-            <w:r>
-              <w:rPr>
-                <w:rFonts w:ascii="Times New Roman" w:eastAsia="Times New Roman" w:hAnsi="Times New Roman" w:cs="Times New Roman"/>
-                <w:color w:val="000000"/>
-                <w:highlight w:val="yellow"/>
-                <w:rPrChange w:id="29" w:author="Matt Richards" w:date="2014-09-30T21:45:00Z">
-                  <w:rPr>
-                    <w:rFonts w:ascii="Times New Roman" w:eastAsia="Times New Roman" w:hAnsi="Times New Roman" w:cs="Times New Roman"/>
-                    <w:color w:val="000000"/>
-                  </w:rPr>
-                </w:rPrChange>
-              </w:rPr>
-              <w:t xml:space="preserve"> a</w:t>
-            </w:r>
-            <w:r>
-              <w:rPr>
-                <w:rFonts w:ascii="Times New Roman" w:eastAsia="Times New Roman" w:hAnsi="Times New Roman" w:cs="Times New Roman"/>
-                <w:color w:val="000000"/>
-                <w:highlight w:val="yellow"/>
-                <w:rPrChange w:id="30" w:author="Matt Richards" w:date="2014-09-30T21:45:00Z">
-                  <w:rPr>
-                    <w:rFonts w:ascii="Times New Roman" w:eastAsia="Times New Roman" w:hAnsi="Times New Roman" w:cs="Times New Roman"/>
-                    <w:color w:val="000000"/>
-                  </w:rPr>
-                </w:rPrChange>
-              </w:rPr>
-              <w:t>pproach (See Section C, Figure 2</w:t>
-            </w:r>
-            <w:r>
-              <w:rPr>
-                <w:rFonts w:ascii="Times New Roman" w:eastAsia="Times New Roman" w:hAnsi="Times New Roman" w:cs="Times New Roman"/>
-                <w:color w:val="000000"/>
-                <w:highlight w:val="yellow"/>
-                <w:rPrChange w:id="31" w:author="Matt Richards" w:date="2014-09-30T21:45:00Z">
-                  <w:rPr>
-                    <w:rFonts w:ascii="Times New Roman" w:eastAsia="Times New Roman" w:hAnsi="Times New Roman" w:cs="Times New Roman"/>
-                    <w:color w:val="000000"/>
-                  </w:rPr>
-                </w:rPrChange>
-              </w:rPr>
-              <w:t xml:space="preserve">). Our manual curation of the </w:t>
-            </w:r>
-            <w:r>
-              <w:rPr>
-                <w:rFonts w:ascii="Times New Roman" w:eastAsia="Times New Roman" w:hAnsi="Times New Roman" w:cs="Times New Roman"/>
-                <w:i/>
-                <w:color w:val="000000"/>
-                <w:highlight w:val="yellow"/>
-                <w:rPrChange w:id="32" w:author="Matt Richards" w:date="2014-09-30T21:45:00Z">
-                  <w:rPr>
-                    <w:rFonts w:ascii="Times New Roman" w:eastAsia="Times New Roman" w:hAnsi="Times New Roman" w:cs="Times New Roman"/>
-                    <w:i/>
-                    <w:color w:val="000000"/>
-                  </w:rPr>
-                </w:rPrChange>
-              </w:rPr>
-              <w:t xml:space="preserve">M. </w:t>
-            </w:r>
-            <w:proofErr w:type="spellStart"/>
-            <w:r>
-              <w:rPr>
-                <w:rFonts w:ascii="Times New Roman" w:eastAsia="Times New Roman" w:hAnsi="Times New Roman" w:cs="Times New Roman"/>
-                <w:i/>
-                <w:color w:val="000000"/>
-                <w:highlight w:val="yellow"/>
-                <w:rPrChange w:id="33" w:author="Matt Richards" w:date="2014-09-30T21:45:00Z">
-                  <w:rPr>
-                    <w:rFonts w:ascii="Times New Roman" w:eastAsia="Times New Roman" w:hAnsi="Times New Roman" w:cs="Times New Roman"/>
-                    <w:i/>
-                    <w:color w:val="000000"/>
-                  </w:rPr>
-                </w:rPrChange>
-              </w:rPr>
-              <w:t>maripaludis</w:t>
-            </w:r>
-            <w:proofErr w:type="spellEnd"/>
-            <w:r>
-              <w:rPr>
-                <w:rFonts w:ascii="Times New Roman" w:eastAsia="Times New Roman" w:hAnsi="Times New Roman" w:cs="Times New Roman"/>
-                <w:color w:val="000000"/>
-                <w:highlight w:val="yellow"/>
-                <w:rPrChange w:id="34" w:author="Matt Richards" w:date="2014-09-30T21:45:00Z">
-                  <w:rPr>
-                    <w:rFonts w:ascii="Times New Roman" w:eastAsia="Times New Roman" w:hAnsi="Times New Roman" w:cs="Times New Roman"/>
-                    <w:color w:val="000000"/>
-                  </w:rPr>
-                </w:rPrChange>
-              </w:rPr>
-              <w:t xml:space="preserve"> draft model has improved the accuracy of the electron transport chain, corrected uptake pathways for </w:t>
-            </w:r>
-            <w:proofErr w:type="spellStart"/>
-            <w:r>
-              <w:rPr>
-                <w:rFonts w:ascii="Times New Roman" w:eastAsia="Times New Roman" w:hAnsi="Times New Roman" w:cs="Times New Roman"/>
-                <w:color w:val="000000"/>
-                <w:highlight w:val="yellow"/>
-                <w:rPrChange w:id="35" w:author="Matt Richards" w:date="2014-09-30T21:45:00Z">
-                  <w:rPr>
-                    <w:rFonts w:ascii="Times New Roman" w:eastAsia="Times New Roman" w:hAnsi="Times New Roman" w:cs="Times New Roman"/>
-                    <w:color w:val="000000"/>
-                  </w:rPr>
-                </w:rPrChange>
-              </w:rPr>
-              <w:t>formate</w:t>
-            </w:r>
-            <w:proofErr w:type="spellEnd"/>
-            <w:r>
-              <w:rPr>
-                <w:rFonts w:ascii="Times New Roman" w:eastAsia="Times New Roman" w:hAnsi="Times New Roman" w:cs="Times New Roman"/>
-                <w:color w:val="000000"/>
-                <w:highlight w:val="yellow"/>
-                <w:rPrChange w:id="36" w:author="Matt Richards" w:date="2014-09-30T21:45:00Z">
-                  <w:rPr>
-                    <w:rFonts w:ascii="Times New Roman" w:eastAsia="Times New Roman" w:hAnsi="Times New Roman" w:cs="Times New Roman"/>
-                    <w:color w:val="000000"/>
-                  </w:rPr>
-                </w:rPrChange>
-              </w:rPr>
-              <w:t xml:space="preserve"> and acetate, and added over 20% more genes to the model using biochemical, genetic, and physiological data from literature during this past quarter.</w:t>
-            </w:r>
+              <w:t xml:space="preserve"> using biochemical, genetic, and physiological data from literature during this past quarter</w:t>
+            </w:r>
+            <w:ins w:id="19" w:author="Matt" w:date="2014-10-01T10:59:00Z">
+              <w:r>
+                <w:rPr>
+                  <w:rFonts w:ascii="Times New Roman" w:eastAsia="Times New Roman" w:hAnsi="Times New Roman" w:cs="Times New Roman"/>
+                  <w:color w:val="000000"/>
+                </w:rPr>
+                <w:t xml:space="preserve">. </w:t>
+              </w:r>
+            </w:ins>
+            <w:ins w:id="20" w:author="Matt" w:date="2014-10-01T11:00:00Z">
+              <w:r>
+                <w:rPr>
+                  <w:rFonts w:ascii="Times New Roman" w:eastAsia="Times New Roman" w:hAnsi="Times New Roman" w:cs="Times New Roman"/>
+                  <w:color w:val="000000"/>
+                </w:rPr>
+                <w:t>W</w:t>
+              </w:r>
+            </w:ins>
+            <w:ins w:id="21" w:author="Matt" w:date="2014-10-01T10:59:00Z">
+              <w:r>
+                <w:rPr>
+                  <w:rFonts w:ascii="Times New Roman" w:eastAsia="Times New Roman" w:hAnsi="Times New Roman" w:cs="Times New Roman"/>
+                  <w:color w:val="000000"/>
+                </w:rPr>
+                <w:t>e are now moving in</w:t>
+              </w:r>
+            </w:ins>
+            <w:ins w:id="22" w:author="Matt" w:date="2014-10-01T11:00:00Z">
+              <w:r>
+                <w:rPr>
+                  <w:rFonts w:ascii="Times New Roman" w:eastAsia="Times New Roman" w:hAnsi="Times New Roman" w:cs="Times New Roman"/>
+                  <w:color w:val="000000"/>
+                </w:rPr>
+                <w:t>to the final phases of the curation process and will be gathering experimental data to use for model validation.</w:t>
+              </w:r>
+            </w:ins>
+            <w:ins w:id="23" w:author="Matt" w:date="2014-10-01T10:59:00Z">
+              <w:r>
+                <w:rPr>
+                  <w:rFonts w:ascii="Times New Roman" w:eastAsia="Times New Roman" w:hAnsi="Times New Roman" w:cs="Times New Roman"/>
+                  <w:color w:val="000000"/>
+                </w:rPr>
+                <w:t xml:space="preserve"> </w:t>
+              </w:r>
+            </w:ins>
+            <w:del w:id="24" w:author="Matt" w:date="2014-10-01T10:59:00Z">
+              <w:r>
+                <w:rPr>
+                  <w:rFonts w:ascii="Times New Roman" w:eastAsia="Times New Roman" w:hAnsi="Times New Roman" w:cs="Times New Roman"/>
+                  <w:color w:val="000000"/>
+                </w:rPr>
+                <w:delText>.</w:delText>
+              </w:r>
+            </w:del>
           </w:p>
         </w:tc>
       </w:tr>
@@ -3022,7 +2838,14 @@
               <w:rPr>
                 <w:rFonts w:ascii="Times New Roman" w:hAnsi="Times New Roman" w:cs="Times New Roman"/>
               </w:rPr>
-              <w:t xml:space="preserve">We are culturing the two ANME strains for enzymatic measurements. In rapid kinetics experiments with the </w:t>
+              <w:t xml:space="preserve">We are culturing the two ANME strains for </w:t>
+            </w:r>
+            <w:r>
+              <w:rPr>
+                <w:rFonts w:ascii="Times New Roman" w:hAnsi="Times New Roman" w:cs="Times New Roman"/>
+              </w:rPr>
+              <w:lastRenderedPageBreak/>
+              <w:t xml:space="preserve">enzymatic measurements. In rapid kinetics experiments with the </w:t>
             </w:r>
             <w:r>
               <w:rPr>
@@ -3092,14 +2915,7 @@
               <w:rPr>
                 <w:rFonts w:ascii="Times New Roman" w:hAnsi="Times New Roman" w:cs="Times New Roman"/>
               </w:rPr>
-              <w:t xml:space="preserve">) </w:t>
-            </w:r>
-            <w:r>
-              <w:rPr>
-                <w:rFonts w:ascii="Times New Roman" w:hAnsi="Times New Roman" w:cs="Times New Roman"/>
-              </w:rPr>
-              <w:lastRenderedPageBreak/>
-              <w:t xml:space="preserve">and even more rapid reaction with methane. </w:t>
+              <w:t xml:space="preserve">) and even more rapid reaction with methane. </w:t>
             </w:r>
             <w:r>
               <w:rPr>
@@ -3115,8 +2931,6 @@
             </w:r>
           </w:p>
         </w:tc>
-        <w:bookmarkStart w:id="37" w:name="_GoBack"/>
-        <w:bookmarkEnd w:id="37"/>
       </w:tr>
       <w:tr>
         <w:tc>
@@ -4457,20 +4271,8 @@
                 <w:sz w:val="24"/>
                 <w:szCs w:val="24"/>
               </w:rPr>
-              <w:t xml:space="preserve">M. </w:t>
-            </w:r>
-            <w:proofErr w:type="spellStart"/>
-            <w:r>
-              <w:rPr>
-                <w:rFonts w:ascii="Times New Roman" w:hAnsi="Times New Roman" w:cs="Times New Roman"/>
-                <w:b/>
-                <w:i/>
-                <w:sz w:val="24"/>
-                <w:szCs w:val="24"/>
-              </w:rPr>
-              <w:t>maripaludis</w:t>
-            </w:r>
-            <w:proofErr w:type="spellEnd"/>
+              <w:t>M. maripaludis</w:t>
+            </w:r>
           </w:p>
           <w:p>
             <w:pPr>
@@ -4551,7 +4353,50 @@
                 <w:sz w:val="24"/>
                 <w:szCs w:val="24"/>
               </w:rPr>
-              <w:t xml:space="preserve">M. </w:t>
+              <w:t>M. maripaludis</w:t>
+            </w:r>
+            <w:r>
+              <w:rPr>
+                <w:rFonts w:ascii="Times New Roman" w:hAnsi="Times New Roman" w:cs="Times New Roman"/>
+                <w:sz w:val="24"/>
+                <w:szCs w:val="24"/>
+              </w:rPr>
+              <w:t>.  The figure shows Western blots using anti His</w:t>
+            </w:r>
+            <w:r>
+              <w:rPr>
+                <w:rFonts w:ascii="Times New Roman" w:hAnsi="Times New Roman" w:cs="Times New Roman"/>
+                <w:sz w:val="24"/>
+                <w:szCs w:val="24"/>
+                <w:vertAlign w:val="subscript"/>
+              </w:rPr>
+              <w:t>6</w:t>
+            </w:r>
+            <w:r>
+              <w:rPr>
+                <w:rFonts w:ascii="Times New Roman" w:hAnsi="Times New Roman" w:cs="Times New Roman"/>
+                <w:sz w:val="24"/>
+                <w:szCs w:val="24"/>
+              </w:rPr>
+              <w:t xml:space="preserve"> antibody to detect the tagged </w:t>
+            </w:r>
+            <w:proofErr w:type="spellStart"/>
+            <w:r>
+              <w:rPr>
+                <w:rFonts w:ascii="Times New Roman" w:hAnsi="Times New Roman" w:cs="Times New Roman"/>
+                <w:sz w:val="24"/>
+                <w:szCs w:val="24"/>
+              </w:rPr>
+              <w:t>McrA</w:t>
+            </w:r>
+            <w:proofErr w:type="spellEnd"/>
+            <w:r>
+              <w:rPr>
+                <w:rFonts w:ascii="Times New Roman" w:hAnsi="Times New Roman" w:cs="Times New Roman"/>
+                <w:sz w:val="24"/>
+                <w:szCs w:val="24"/>
+              </w:rPr>
+              <w:t xml:space="preserve"> subunits.  The ANME-2C genes, cloned after the </w:t>
             </w:r>
             <w:proofErr w:type="spellStart"/>
             <w:r>
@@ -4561,7 +4406,7 @@
                 <w:sz w:val="24"/>
                 <w:szCs w:val="24"/>
               </w:rPr>
-              <w:t>maripaludis</w:t>
+              <w:t>nif</w:t>
             </w:r>
             <w:proofErr w:type="spellEnd"/>
             <w:r>
@@ -4570,44 +4415,22 @@
                 <w:sz w:val="24"/>
                 <w:szCs w:val="24"/>
               </w:rPr>
-              <w:t>.  The figure shows Western blots using anti His</w:t>
+              <w:t xml:space="preserve"> promoter for nitrogen fixation, show expression under nitrogen fixing</w:t>
+            </w:r>
+            <w:r>
+              <w:rPr>
+                <w:rFonts w:ascii="Times New Roman" w:hAnsi="Times New Roman" w:cs="Times New Roman"/>
+              </w:rPr>
+              <w:t xml:space="preserve"> </w:t>
             </w:r>
             <w:r>
               <w:rPr>
                 <w:rFonts w:ascii="Times New Roman" w:hAnsi="Times New Roman" w:cs="Times New Roman"/>
                 <w:sz w:val="24"/>
                 <w:szCs w:val="24"/>
-                <w:vertAlign w:val="subscript"/>
-              </w:rPr>
-              <w:t>6</w:t>
-            </w:r>
-            <w:r>
-              <w:rPr>
-                <w:rFonts w:ascii="Times New Roman" w:hAnsi="Times New Roman" w:cs="Times New Roman"/>
-                <w:sz w:val="24"/>
-                <w:szCs w:val="24"/>
-              </w:rPr>
-              <w:t xml:space="preserve"> antibody to detect the tagged </w:t>
-            </w:r>
-            <w:proofErr w:type="spellStart"/>
-            <w:r>
-              <w:rPr>
-                <w:rFonts w:ascii="Times New Roman" w:hAnsi="Times New Roman" w:cs="Times New Roman"/>
-                <w:sz w:val="24"/>
-                <w:szCs w:val="24"/>
-              </w:rPr>
-              <w:t>McrA</w:t>
-            </w:r>
-            <w:proofErr w:type="spellEnd"/>
-            <w:r>
-              <w:rPr>
-                <w:rFonts w:ascii="Times New Roman" w:hAnsi="Times New Roman" w:cs="Times New Roman"/>
-                <w:sz w:val="24"/>
-                <w:szCs w:val="24"/>
-              </w:rPr>
-              <w:t xml:space="preserve"> subunits.  The ANME-2C genes, cloned after the </w:t>
-            </w:r>
-            <w:proofErr w:type="spellStart"/>
+              </w:rPr>
+              <w:t xml:space="preserve">conditions as expected (Fig. 1).  The </w:t>
+            </w:r>
             <w:r>
               <w:rPr>
                 <w:rFonts w:ascii="Times New Roman" w:hAnsi="Times New Roman" w:cs="Times New Roman"/>
@@ -4615,31 +4438,9 @@
                 <w:sz w:val="24"/>
                 <w:szCs w:val="24"/>
               </w:rPr>
-              <w:t>nif</w:t>
-            </w:r>
-            <w:proofErr w:type="spellEnd"/>
-            <w:r>
-              <w:rPr>
-                <w:rFonts w:ascii="Times New Roman" w:hAnsi="Times New Roman" w:cs="Times New Roman"/>
-                <w:sz w:val="24"/>
-                <w:szCs w:val="24"/>
-              </w:rPr>
-              <w:t xml:space="preserve"> promoter for nitrogen fixation, show expression under nitrogen fixing</w:t>
-            </w:r>
-            <w:r>
-              <w:rPr>
-                <w:rFonts w:ascii="Times New Roman" w:hAnsi="Times New Roman" w:cs="Times New Roman"/>
-              </w:rPr>
-              <w:t xml:space="preserve"> </w:t>
-            </w:r>
-            <w:r>
-              <w:rPr>
-                <w:rFonts w:ascii="Times New Roman" w:hAnsi="Times New Roman" w:cs="Times New Roman"/>
-                <w:sz w:val="24"/>
-                <w:szCs w:val="24"/>
-              </w:rPr>
-              <w:t xml:space="preserve">conditions as expected (Fig. 1).  The </w:t>
-            </w:r>
+              <w:t xml:space="preserve">M. </w:t>
+            </w:r>
+            <w:proofErr w:type="spellStart"/>
             <w:r>
               <w:rPr>
                 <w:rFonts w:ascii="Times New Roman" w:hAnsi="Times New Roman" w:cs="Times New Roman"/>
@@ -4647,7 +4448,16 @@
                 <w:sz w:val="24"/>
                 <w:szCs w:val="24"/>
               </w:rPr>
-              <w:t xml:space="preserve">M. </w:t>
+              <w:t>marburgensis</w:t>
+            </w:r>
+            <w:proofErr w:type="spellEnd"/>
+            <w:r>
+              <w:rPr>
+                <w:rFonts w:ascii="Times New Roman" w:hAnsi="Times New Roman" w:cs="Times New Roman"/>
+                <w:sz w:val="24"/>
+                <w:szCs w:val="24"/>
+              </w:rPr>
+              <w:t xml:space="preserve"> genes are cloned after the constitutive </w:t>
             </w:r>
             <w:proofErr w:type="spellStart"/>
             <w:r>
@@ -4657,7 +4467,7 @@
                 <w:sz w:val="24"/>
                 <w:szCs w:val="24"/>
               </w:rPr>
-              <w:t>marburgensis</w:t>
+              <w:t>hmv</w:t>
             </w:r>
             <w:proofErr w:type="spellEnd"/>
             <w:r>
@@ -4666,7 +4476,7 @@
                 <w:sz w:val="24"/>
                 <w:szCs w:val="24"/>
               </w:rPr>
-              <w:t xml:space="preserve"> genes are cloned after the constitutive </w:t>
+              <w:t xml:space="preserve"> promoter.  The use of the inducible </w:t>
             </w:r>
             <w:proofErr w:type="spellStart"/>
             <w:r>
@@ -4676,7 +4486,7 @@
                 <w:sz w:val="24"/>
                 <w:szCs w:val="24"/>
               </w:rPr>
-              <w:t>hmv</w:t>
+              <w:t>nif</w:t>
             </w:r>
             <w:proofErr w:type="spellEnd"/>
             <w:r>
@@ -4685,7 +4495,7 @@
                 <w:sz w:val="24"/>
                 <w:szCs w:val="24"/>
               </w:rPr>
-              <w:t xml:space="preserve"> promoter.  The use of the inducible </w:t>
+              <w:t xml:space="preserve"> promoter may be an effective strategy, and indeed we have not had success with the </w:t>
             </w:r>
             <w:proofErr w:type="spellStart"/>
             <w:r>
@@ -4695,7 +4505,7 @@
                 <w:sz w:val="24"/>
                 <w:szCs w:val="24"/>
               </w:rPr>
-              <w:t>nif</w:t>
+              <w:t>hmv</w:t>
             </w:r>
             <w:proofErr w:type="spellEnd"/>
             <w:r>
@@ -4704,7 +4514,7 @@
                 <w:sz w:val="24"/>
                 <w:szCs w:val="24"/>
               </w:rPr>
-              <w:t xml:space="preserve"> promoter may be an effective strategy, and indeed we have not had success with the </w:t>
+              <w:t xml:space="preserve"> promoter with the ANME 2-C genes.  We are therefore investigating the use of the </w:t>
             </w:r>
             <w:proofErr w:type="spellStart"/>
             <w:r>
@@ -4714,7 +4524,7 @@
                 <w:sz w:val="24"/>
                 <w:szCs w:val="24"/>
               </w:rPr>
-              <w:t>hmv</w:t>
+              <w:t>nif</w:t>
             </w:r>
             <w:proofErr w:type="spellEnd"/>
             <w:r>
@@ -4723,9 +4533,8 @@
                 <w:sz w:val="24"/>
                 <w:szCs w:val="24"/>
               </w:rPr>
-              <w:t xml:space="preserve"> promoter with the ANME 2-C genes.  We are therefore investigating the use of the </w:t>
-            </w:r>
-            <w:proofErr w:type="spellStart"/>
+              <w:t xml:space="preserve"> promoter for the </w:t>
+            </w:r>
             <w:r>
               <w:rPr>
                 <w:rFonts w:ascii="Times New Roman" w:hAnsi="Times New Roman" w:cs="Times New Roman"/>
@@ -4733,17 +4542,9 @@
                 <w:sz w:val="24"/>
                 <w:szCs w:val="24"/>
               </w:rPr>
-              <w:t>nif</w:t>
-            </w:r>
-            <w:proofErr w:type="spellEnd"/>
-            <w:r>
-              <w:rPr>
-                <w:rFonts w:ascii="Times New Roman" w:hAnsi="Times New Roman" w:cs="Times New Roman"/>
-                <w:sz w:val="24"/>
-                <w:szCs w:val="24"/>
-              </w:rPr>
-              <w:t xml:space="preserve"> promoter for the </w:t>
-            </w:r>
+              <w:t xml:space="preserve">M. </w:t>
+            </w:r>
+            <w:proofErr w:type="spellStart"/>
             <w:r>
               <w:rPr>
                 <w:rFonts w:ascii="Times New Roman" w:hAnsi="Times New Roman" w:cs="Times New Roman"/>
@@ -4751,9 +4552,53 @@
                 <w:sz w:val="24"/>
                 <w:szCs w:val="24"/>
               </w:rPr>
-              <w:t xml:space="preserve">M. </w:t>
+              <w:t>marburgensis</w:t>
+            </w:r>
+            <w:proofErr w:type="spellEnd"/>
+            <w:r>
+              <w:rPr>
+                <w:rFonts w:ascii="Times New Roman" w:hAnsi="Times New Roman" w:cs="Times New Roman"/>
+                <w:sz w:val="24"/>
+                <w:szCs w:val="24"/>
+              </w:rPr>
+              <w:t xml:space="preserve"> genes.  We are currently scaling up growth of the </w:t>
             </w:r>
             <w:proofErr w:type="spellStart"/>
+            <w:r>
+              <w:rPr>
+                <w:rFonts w:ascii="Times New Roman" w:hAnsi="Times New Roman" w:cs="Times New Roman"/>
+                <w:sz w:val="24"/>
+                <w:szCs w:val="24"/>
+              </w:rPr>
+              <w:t>Mcr</w:t>
+            </w:r>
+            <w:proofErr w:type="spellEnd"/>
+            <w:r>
+              <w:rPr>
+                <w:rFonts w:ascii="Times New Roman" w:hAnsi="Times New Roman" w:cs="Times New Roman"/>
+                <w:sz w:val="24"/>
+                <w:szCs w:val="24"/>
+              </w:rPr>
+              <w:t xml:space="preserve"> expressing strains for the fermenter.  We will measure the yield of protein when we begin purification.  (In the figure, </w:t>
+            </w:r>
+            <w:proofErr w:type="spellStart"/>
+            <w:r>
+              <w:rPr>
+                <w:rFonts w:ascii="Times New Roman" w:hAnsi="Times New Roman" w:cs="Times New Roman"/>
+                <w:sz w:val="24"/>
+                <w:szCs w:val="24"/>
+              </w:rPr>
+              <w:t>CbiX</w:t>
+            </w:r>
+            <w:proofErr w:type="spellEnd"/>
+            <w:r>
+              <w:rPr>
+                <w:rFonts w:ascii="Times New Roman" w:hAnsi="Times New Roman" w:cs="Times New Roman"/>
+                <w:sz w:val="24"/>
+                <w:szCs w:val="24"/>
+              </w:rPr>
+              <w:t xml:space="preserve"> is a protein in </w:t>
+            </w:r>
             <w:r>
               <w:rPr>
                 <w:rFonts w:ascii="Times New Roman" w:hAnsi="Times New Roman" w:cs="Times New Roman"/>
@@ -4761,73 +4606,8 @@
                 <w:sz w:val="24"/>
                 <w:szCs w:val="24"/>
               </w:rPr>
-              <w:t>marburgensis</w:t>
-            </w:r>
-            <w:proofErr w:type="spellEnd"/>
-            <w:r>
-              <w:rPr>
-                <w:rFonts w:ascii="Times New Roman" w:hAnsi="Times New Roman" w:cs="Times New Roman"/>
-                <w:sz w:val="24"/>
-                <w:szCs w:val="24"/>
-              </w:rPr>
-              <w:t xml:space="preserve"> genes.  We are currently scaling up growth of the </w:t>
-            </w:r>
-            <w:proofErr w:type="spellStart"/>
-            <w:r>
-              <w:rPr>
-                <w:rFonts w:ascii="Times New Roman" w:hAnsi="Times New Roman" w:cs="Times New Roman"/>
-                <w:sz w:val="24"/>
-                <w:szCs w:val="24"/>
-              </w:rPr>
-              <w:t>Mcr</w:t>
-            </w:r>
-            <w:proofErr w:type="spellEnd"/>
-            <w:r>
-              <w:rPr>
-                <w:rFonts w:ascii="Times New Roman" w:hAnsi="Times New Roman" w:cs="Times New Roman"/>
-                <w:sz w:val="24"/>
-                <w:szCs w:val="24"/>
-              </w:rPr>
-              <w:t xml:space="preserve"> expressing strains for the fermenter.  We will measure the yield of protein when we begin purification.  (In the figure, </w:t>
-            </w:r>
-            <w:proofErr w:type="spellStart"/>
-            <w:r>
-              <w:rPr>
-                <w:rFonts w:ascii="Times New Roman" w:hAnsi="Times New Roman" w:cs="Times New Roman"/>
-                <w:sz w:val="24"/>
-                <w:szCs w:val="24"/>
-              </w:rPr>
-              <w:t>CbiX</w:t>
-            </w:r>
-            <w:proofErr w:type="spellEnd"/>
-            <w:r>
-              <w:rPr>
-                <w:rFonts w:ascii="Times New Roman" w:hAnsi="Times New Roman" w:cs="Times New Roman"/>
-                <w:sz w:val="24"/>
-                <w:szCs w:val="24"/>
-              </w:rPr>
-              <w:t xml:space="preserve"> is a protein in </w:t>
-            </w:r>
-            <w:r>
-              <w:rPr>
-                <w:rFonts w:ascii="Times New Roman" w:hAnsi="Times New Roman" w:cs="Times New Roman"/>
-                <w:i/>
-                <w:sz w:val="24"/>
-                <w:szCs w:val="24"/>
-              </w:rPr>
-              <w:t xml:space="preserve">M. </w:t>
-            </w:r>
-            <w:proofErr w:type="spellStart"/>
-            <w:r>
-              <w:rPr>
-                <w:rFonts w:ascii="Times New Roman" w:hAnsi="Times New Roman" w:cs="Times New Roman"/>
-                <w:i/>
-                <w:sz w:val="24"/>
-                <w:szCs w:val="24"/>
-              </w:rPr>
-              <w:t>maripaludis</w:t>
-            </w:r>
-            <w:proofErr w:type="spellEnd"/>
+              <w:t>M. maripaludis</w:t>
+            </w:r>
             <w:r>
               <w:rPr>
                 <w:rFonts w:ascii="Times New Roman" w:hAnsi="Times New Roman" w:cs="Times New Roman"/>
@@ -5002,25 +4782,7 @@
           <w:b/>
           <w:i/>
         </w:rPr>
-        <w:t xml:space="preserve">M. </w:t>
-      </w:r>
-      <w:proofErr w:type="spellStart"/>
-      <w:r>
-        <w:rPr>
-          <w:rFonts w:ascii="Times New Roman" w:hAnsi="Times New Roman" w:cs="Times New Roman"/>
-          <w:b/>
-          <w:i/>
-        </w:rPr>
-        <w:t>maripaludis</w:t>
-      </w:r>
-      <w:proofErr w:type="spellEnd"/>
-      <w:r>
-        <w:rPr>
-          <w:rFonts w:ascii="Times New Roman" w:hAnsi="Times New Roman" w:cs="Times New Roman"/>
-          <w:b/>
-          <w:i/>
-        </w:rPr>
-        <w:t xml:space="preserve"> </w:t>
+        <w:t xml:space="preserve">M. maripaludis </w:t>
       </w:r>
     </w:p>
     <w:p>
@@ -5037,8 +4799,7 @@
         <w:jc w:val="both"/>
         <w:rPr>
           <w:rFonts w:ascii="Times New Roman" w:hAnsi="Times New Roman" w:cs="Times New Roman"/>
-          <w:highlight w:val="yellow"/>
-          <w:rPrChange w:id="38" w:author="Matt Richards" w:date="2014-09-30T21:46:00Z">
+          <w:rPrChange w:id="25" w:author="Matt" w:date="2014-10-01T10:57:00Z">
             <w:rPr>
               <w:rFonts w:ascii="Times New Roman" w:hAnsi="Times New Roman" w:cs="Times New Roman"/>
             </w:rPr>
@@ -5049,18 +4810,11 @@
         <w:rPr>
           <w:rFonts w:ascii="Times New Roman" w:hAnsi="Times New Roman" w:cs="Times New Roman"/>
           <w:noProof/>
-          <w:highlight w:val="yellow"/>
-          <w:rPrChange w:id="39" w:author="Matt Richards" w:date="2014-09-30T21:46:00Z">
-            <w:rPr>
-              <w:rFonts w:ascii="Times New Roman" w:hAnsi="Times New Roman" w:cs="Times New Roman"/>
-              <w:noProof/>
-            </w:rPr>
-          </w:rPrChange>
         </w:rPr>
         <mc:AlternateContent>
           <mc:Choice Requires="wps">
             <w:drawing>
-              <wp:anchor distT="0" distB="0" distL="114300" distR="114300" simplePos="0" relativeHeight="251659264" behindDoc="0" locked="0" layoutInCell="1" allowOverlap="1" wp14:anchorId="3CAC0437" wp14:editId="1D3FD8CD">
+              <wp:anchor distT="0" distB="0" distL="114300" distR="114300" simplePos="0" relativeHeight="251659264" behindDoc="0" locked="0" layoutInCell="1" allowOverlap="1" wp14:anchorId="3CAC0437" wp14:editId="35AE8838">
                 <wp:simplePos x="0" y="0"/>
                 <wp:positionH relativeFrom="column">
                   <wp:posOffset>2743200</wp:posOffset>
@@ -5228,13 +4982,13 @@
               </wp:anchor>
             </w:drawing>
           </mc:Choice>
-          <mc:Fallback xmlns:mv="urn:schemas-microsoft-com:mac:vml" xmlns:mo="http://schemas.microsoft.com/office/mac/office/2008/main">
+          <mc:Fallback>
             <w:pict>
-              <v:shapetype id="_x0000_t202" coordsize="21600,21600" o:spt="202" path="m0,0l0,21600,21600,21600,21600,0xe">
+              <v:shapetype id="_x0000_t202" coordsize="21600,21600" o:spt="202" path="m,l,21600r21600,l21600,xe">
                 <v:stroke joinstyle="miter"/>
                 <v:path gradientshapeok="t" o:connecttype="rect"/>
               </v:shapetype>
-              <v:shape id="Text Box 2" o:spid="_x0000_s1026" type="#_x0000_t202" style="position:absolute;left:0;text-align:left;margin-left:3in;margin-top:2.2pt;width:252.45pt;height:309.75pt;z-index:251659264;visibility:visible;mso-wrap-style:none;mso-width-percent:0;mso-height-percent:0;mso-wrap-distance-left:9pt;mso-wrap-distance-top:0;mso-wrap-distance-right:9pt;mso-wrap-distance-bottom:0;mso-position-horizontal:absolute;mso-position-horizontal-relative:text;mso-position-vertical:absolute;mso-position-vertical-relative:text;mso-width-percent:0;mso-height-percent:0;mso-width-relative:page;mso-height-relative:page;v-text-anchor:top" o:gfxdata="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" filled="f" stroked="f">
+              <v:shape id="Text Box 2" o:spid="_x0000_s1026" type="#_x0000_t202" style="position:absolute;left:0;text-align:left;margin-left:3in;margin-top:2.2pt;width:252.45pt;height:309.75pt;z-index:251659264;visibility:visible;mso-wrap-style:none;mso-width-percent:0;mso-height-percent:0;mso-wrap-distance-left:9pt;mso-wrap-distance-top:0;mso-wrap-distance-right:9pt;mso-wrap-distance-bottom:0;mso-position-horizontal:absolute;mso-position-horizontal-relative:text;mso-position-vertical:absolute;mso-position-vertical-relative:text;mso-width-percent:0;mso-height-percent:0;mso-width-relative:page;mso-height-relative:page;v-text-anchor:top" o:gfxdata="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" filled="f" stroked="f">
                 <v:textbox inset=",7.2pt,,7.2pt">
                   <w:txbxContent>
                     <w:p>
@@ -5266,7 +5020,7 @@
                                     </pic:cNvPicPr>
                                   </pic:nvPicPr>
                                   <pic:blipFill>
-                                    <a:blip r:embed="rId10">
+                                    <a:blip r:embed="rId9">
                                       <a:extLst>
                                         <a:ext uri="{28A0092B-C50C-407E-A947-70E740481C1C}">
                                           <a14:useLocalDpi xmlns:a14="http://schemas.microsoft.com/office/drawing/2010/main" val="0"/>
@@ -5344,12 +5098,6 @@
       <w:r>
         <w:rPr>
           <w:rFonts w:ascii="Times New Roman" w:hAnsi="Times New Roman" w:cs="Times New Roman"/>
-          <w:highlight w:val="yellow"/>
-          <w:rPrChange w:id="40" w:author="Matt Richards" w:date="2014-09-30T21:46:00Z">
-            <w:rPr>
-              <w:rFonts w:ascii="Times New Roman" w:hAnsi="Times New Roman" w:cs="Times New Roman"/>
-            </w:rPr>
-          </w:rPrChange>
         </w:rPr>
         <w:t xml:space="preserve">We have built a draft metabolic model of </w:t>
       </w:r>
@@ -5357,51 +5105,19 @@
         <w:rPr>
           <w:rFonts w:ascii="Times New Roman" w:hAnsi="Times New Roman" w:cs="Times New Roman"/>
           <w:i/>
-          <w:highlight w:val="yellow"/>
-          <w:rPrChange w:id="41" w:author="Matt Richards" w:date="2014-09-30T21:46:00Z">
+          <w:rPrChange w:id="26" w:author="Matt" w:date="2014-10-01T10:57:00Z">
             <w:rPr>
               <w:rFonts w:ascii="Times New Roman" w:hAnsi="Times New Roman" w:cs="Times New Roman"/>
               <w:i/>
             </w:rPr>
           </w:rPrChange>
         </w:rPr>
-        <w:t xml:space="preserve">M. </w:t>
-      </w:r>
-      <w:proofErr w:type="spellStart"/>
-      <w:r>
-        <w:rPr>
-          <w:rFonts w:ascii="Times New Roman" w:hAnsi="Times New Roman" w:cs="Times New Roman"/>
-          <w:i/>
-          <w:highlight w:val="yellow"/>
-          <w:rPrChange w:id="42" w:author="Matt Richards" w:date="2014-09-30T21:46:00Z">
-            <w:rPr>
-              <w:rFonts w:ascii="Times New Roman" w:hAnsi="Times New Roman" w:cs="Times New Roman"/>
-              <w:i/>
-            </w:rPr>
-          </w:rPrChange>
-        </w:rPr>
-        <w:t>maripaludis</w:t>
-      </w:r>
-      <w:proofErr w:type="spellEnd"/>
-      <w:r>
-        <w:rPr>
-          <w:rFonts w:ascii="Times New Roman" w:hAnsi="Times New Roman" w:cs="Times New Roman"/>
-          <w:i/>
-          <w:highlight w:val="yellow"/>
-          <w:rPrChange w:id="43" w:author="Matt Richards" w:date="2014-09-30T21:46:00Z">
-            <w:rPr>
-              <w:rFonts w:ascii="Times New Roman" w:hAnsi="Times New Roman" w:cs="Times New Roman"/>
-              <w:i/>
-            </w:rPr>
-          </w:rPrChange>
-        </w:rPr>
-        <w:t xml:space="preserve"> </w:t>
-      </w:r>
-      <w:r>
-        <w:rPr>
-          <w:rFonts w:ascii="Times New Roman" w:hAnsi="Times New Roman" w:cs="Times New Roman"/>
-          <w:highlight w:val="yellow"/>
-          <w:rPrChange w:id="44" w:author="Matt Richards" w:date="2014-09-30T21:46:00Z">
+        <w:t xml:space="preserve">M. maripaludis </w:t>
+      </w:r>
+      <w:r>
+        <w:rPr>
+          <w:rFonts w:ascii="Times New Roman" w:hAnsi="Times New Roman" w:cs="Times New Roman"/>
+          <w:rPrChange w:id="27" w:author="Matt" w:date="2014-10-01T10:57:00Z">
             <w:rPr>
               <w:rFonts w:ascii="Times New Roman" w:hAnsi="Times New Roman" w:cs="Times New Roman"/>
             </w:rPr>
@@ -5413,8 +5129,7 @@
       <w:r>
         <w:rPr>
           <w:rFonts w:ascii="Times New Roman" w:hAnsi="Times New Roman" w:cs="Times New Roman"/>
-          <w:highlight w:val="yellow"/>
-          <w:rPrChange w:id="45" w:author="Matt Richards" w:date="2014-09-30T21:46:00Z">
+          <w:rPrChange w:id="28" w:author="Matt" w:date="2014-10-01T10:57:00Z">
             <w:rPr>
               <w:rFonts w:ascii="Times New Roman" w:hAnsi="Times New Roman" w:cs="Times New Roman"/>
             </w:rPr>
@@ -5426,8 +5141,7 @@
       <w:r>
         <w:rPr>
           <w:rFonts w:ascii="Times New Roman" w:hAnsi="Times New Roman" w:cs="Times New Roman"/>
-          <w:highlight w:val="yellow"/>
-          <w:rPrChange w:id="46" w:author="Matt Richards" w:date="2014-09-30T21:46:00Z">
+          <w:rPrChange w:id="29" w:author="Matt" w:date="2014-10-01T10:57:00Z">
             <w:rPr>
               <w:rFonts w:ascii="Times New Roman" w:hAnsi="Times New Roman" w:cs="Times New Roman"/>
             </w:rPr>
@@ -5438,8 +5152,7 @@
       <w:r>
         <w:rPr>
           <w:rFonts w:ascii="Times New Roman" w:hAnsi="Times New Roman" w:cs="Times New Roman"/>
-          <w:highlight w:val="yellow"/>
-          <w:rPrChange w:id="47" w:author="Matt Richards" w:date="2014-09-30T21:46:00Z">
+          <w:rPrChange w:id="30" w:author="Matt" w:date="2014-10-01T10:57:00Z">
             <w:rPr>
               <w:rFonts w:ascii="Times New Roman" w:hAnsi="Times New Roman" w:cs="Times New Roman"/>
             </w:rPr>
@@ -5450,8 +5163,7 @@
       <w:r>
         <w:rPr>
           <w:rFonts w:ascii="Times New Roman" w:hAnsi="Times New Roman" w:cs="Times New Roman"/>
-          <w:highlight w:val="yellow"/>
-          <w:rPrChange w:id="48" w:author="Matt Richards" w:date="2014-09-30T21:46:00Z">
+          <w:rPrChange w:id="31" w:author="Matt" w:date="2014-10-01T10:57:00Z">
             <w:rPr>
               <w:rFonts w:ascii="Times New Roman" w:hAnsi="Times New Roman" w:cs="Times New Roman"/>
             </w:rPr>
@@ -5463,8 +5175,7 @@
       <w:r>
         <w:rPr>
           <w:rFonts w:ascii="Times New Roman" w:hAnsi="Times New Roman" w:cs="Times New Roman"/>
-          <w:highlight w:val="yellow"/>
-          <w:rPrChange w:id="49" w:author="Matt Richards" w:date="2014-09-30T21:46:00Z">
+          <w:rPrChange w:id="32" w:author="Matt" w:date="2014-10-01T10:57:00Z">
             <w:rPr>
               <w:rFonts w:ascii="Times New Roman" w:hAnsi="Times New Roman" w:cs="Times New Roman"/>
             </w:rPr>
@@ -5476,8 +5187,7 @@
       <w:r>
         <w:rPr>
           <w:rFonts w:ascii="Times New Roman" w:hAnsi="Times New Roman" w:cs="Times New Roman"/>
-          <w:highlight w:val="yellow"/>
-          <w:rPrChange w:id="50" w:author="Matt Richards" w:date="2014-09-30T21:46:00Z">
+          <w:rPrChange w:id="33" w:author="Matt" w:date="2014-10-01T10:57:00Z">
             <w:rPr>
               <w:rFonts w:ascii="Times New Roman" w:hAnsi="Times New Roman" w:cs="Times New Roman"/>
             </w:rPr>
@@ -5489,8 +5199,7 @@
       <w:r>
         <w:rPr>
           <w:rFonts w:ascii="Times New Roman" w:hAnsi="Times New Roman" w:cs="Times New Roman"/>
-          <w:highlight w:val="yellow"/>
-          <w:rPrChange w:id="51" w:author="Matt Richards" w:date="2014-09-30T21:46:00Z">
+          <w:rPrChange w:id="34" w:author="Matt" w:date="2014-10-01T10:57:00Z">
             <w:rPr>
               <w:rFonts w:ascii="Times New Roman" w:hAnsi="Times New Roman" w:cs="Times New Roman"/>
             </w:rPr>
@@ -5502,8 +5211,7 @@
       <w:r>
         <w:rPr>
           <w:rFonts w:ascii="Times New Roman" w:hAnsi="Times New Roman" w:cs="Times New Roman"/>
-          <w:highlight w:val="yellow"/>
-          <w:rPrChange w:id="52" w:author="Matt Richards" w:date="2014-09-30T21:46:00Z">
+          <w:rPrChange w:id="35" w:author="Matt" w:date="2014-10-01T10:57:00Z">
             <w:rPr>
               <w:rFonts w:ascii="Times New Roman" w:hAnsi="Times New Roman" w:cs="Times New Roman"/>
             </w:rPr>
@@ -5515,8 +5223,7 @@
       <w:r>
         <w:rPr>
           <w:rFonts w:ascii="Times New Roman" w:hAnsi="Times New Roman" w:cs="Times New Roman"/>
-          <w:highlight w:val="yellow"/>
-          <w:rPrChange w:id="53" w:author="Matt Richards" w:date="2014-09-30T21:46:00Z">
+          <w:rPrChange w:id="36" w:author="Matt" w:date="2014-10-01T10:57:00Z">
             <w:rPr>
               <w:rFonts w:ascii="Times New Roman" w:hAnsi="Times New Roman" w:cs="Times New Roman"/>
             </w:rPr>
@@ -5528,8 +5235,7 @@
       <w:r>
         <w:rPr>
           <w:rFonts w:ascii="Times New Roman" w:hAnsi="Times New Roman" w:cs="Times New Roman"/>
-          <w:highlight w:val="yellow"/>
-          <w:rPrChange w:id="54" w:author="Matt Richards" w:date="2014-09-30T21:46:00Z">
+          <w:rPrChange w:id="37" w:author="Matt" w:date="2014-10-01T10:57:00Z">
             <w:rPr>
               <w:rFonts w:ascii="Times New Roman" w:hAnsi="Times New Roman" w:cs="Times New Roman"/>
             </w:rPr>
@@ -5541,8 +5247,7 @@
         <w:rPr>
           <w:rFonts w:ascii="Times New Roman" w:hAnsi="Times New Roman" w:cs="Times New Roman"/>
           <w:b/>
-          <w:highlight w:val="yellow"/>
-          <w:rPrChange w:id="55" w:author="Matt Richards" w:date="2014-09-30T21:46:00Z">
+          <w:rPrChange w:id="38" w:author="Matt" w:date="2014-10-01T10:57:00Z">
             <w:rPr>
               <w:rFonts w:ascii="Times New Roman" w:hAnsi="Times New Roman" w:cs="Times New Roman"/>
               <w:b/>
@@ -5555,8 +5260,7 @@
         <w:rPr>
           <w:rFonts w:ascii="Times New Roman" w:hAnsi="Times New Roman" w:cs="Times New Roman"/>
           <w:b/>
-          <w:highlight w:val="yellow"/>
-          <w:rPrChange w:id="56" w:author="Matt Richards" w:date="2014-09-30T21:46:00Z">
+          <w:rPrChange w:id="39" w:author="Matt" w:date="2014-10-01T10:57:00Z">
             <w:rPr>
               <w:rFonts w:ascii="Times New Roman" w:hAnsi="Times New Roman" w:cs="Times New Roman"/>
               <w:b/>
@@ -5568,8 +5272,7 @@
       <w:r>
         <w:rPr>
           <w:rFonts w:ascii="Times New Roman" w:hAnsi="Times New Roman" w:cs="Times New Roman"/>
-          <w:highlight w:val="yellow"/>
-          <w:rPrChange w:id="57" w:author="Matt Richards" w:date="2014-09-30T21:46:00Z">
+          <w:rPrChange w:id="40" w:author="Matt" w:date="2014-10-01T10:57:00Z">
             <w:rPr>
               <w:rFonts w:ascii="Times New Roman" w:hAnsi="Times New Roman" w:cs="Times New Roman"/>
             </w:rPr>
@@ -5583,79 +5286,521 @@
         <w:ind w:firstLine="720"/>
         <w:jc w:val="both"/>
         <w:rPr>
-          <w:rFonts w:ascii="Times New Roman" w:hAnsi="Times New Roman" w:cs="Times New Roman"/>
-          <w:highlight w:val="yellow"/>
-          <w:rPrChange w:id="58" w:author="Matt Richards" w:date="2014-09-30T21:46:00Z">
-            <w:rPr>
-              <w:rFonts w:ascii="Times New Roman" w:hAnsi="Times New Roman" w:cs="Times New Roman"/>
-            </w:rPr>
-          </w:rPrChange>
+          <w:ins w:id="41" w:author="Matt" w:date="2014-10-01T09:54:00Z"/>
+          <w:rFonts w:ascii="Times New Roman" w:hAnsi="Times New Roman" w:cs="Times New Roman"/>
         </w:rPr>
       </w:pPr>
-      <w:r>
-        <w:rPr>
-          <w:rFonts w:ascii="Times New Roman" w:hAnsi="Times New Roman" w:cs="Times New Roman"/>
-          <w:highlight w:val="yellow"/>
-          <w:rPrChange w:id="59" w:author="Matt Richards" w:date="2014-09-30T21:46:00Z">
-            <w:rPr>
-              <w:rFonts w:ascii="Times New Roman" w:hAnsi="Times New Roman" w:cs="Times New Roman"/>
-            </w:rPr>
-          </w:rPrChange>
-        </w:rPr>
-        <w:t xml:space="preserve">Our draft model was able to predict growth and, after a small amount of curation, successfully predict methane production using reasonable methanogenesis pathways. However, the biochemical representation of metabolism was incomplete in this model, due to possibly incorrect annotations and incomplete representation of </w:t>
-      </w:r>
-      <w:proofErr w:type="spellStart"/>
-      <w:r>
-        <w:rPr>
-          <w:rFonts w:ascii="Times New Roman" w:hAnsi="Times New Roman" w:cs="Times New Roman"/>
-          <w:highlight w:val="yellow"/>
-          <w:rPrChange w:id="60" w:author="Matt Richards" w:date="2014-09-30T21:46:00Z">
-            <w:rPr>
-              <w:rFonts w:ascii="Times New Roman" w:hAnsi="Times New Roman" w:cs="Times New Roman"/>
-            </w:rPr>
-          </w:rPrChange>
-        </w:rPr>
-        <w:t>archaeal</w:t>
-      </w:r>
-      <w:proofErr w:type="spellEnd"/>
-      <w:r>
-        <w:rPr>
-          <w:rFonts w:ascii="Times New Roman" w:hAnsi="Times New Roman" w:cs="Times New Roman"/>
-          <w:highlight w:val="yellow"/>
-          <w:rPrChange w:id="61" w:author="Matt Richards" w:date="2014-09-30T21:46:00Z">
-            <w:rPr>
-              <w:rFonts w:ascii="Times New Roman" w:hAnsi="Times New Roman" w:cs="Times New Roman"/>
-            </w:rPr>
-          </w:rPrChange>
-        </w:rPr>
-        <w:t xml:space="preserve"> metabolism in the </w:t>
-      </w:r>
-      <w:proofErr w:type="spellStart"/>
-      <w:r>
-        <w:rPr>
-          <w:rFonts w:ascii="Times New Roman" w:hAnsi="Times New Roman" w:cs="Times New Roman"/>
-          <w:highlight w:val="yellow"/>
-          <w:rPrChange w:id="62" w:author="Matt Richards" w:date="2014-09-30T21:46:00Z">
-            <w:rPr>
-              <w:rFonts w:ascii="Times New Roman" w:hAnsi="Times New Roman" w:cs="Times New Roman"/>
-            </w:rPr>
-          </w:rPrChange>
-        </w:rPr>
-        <w:t>ModelSEED</w:t>
-      </w:r>
-      <w:proofErr w:type="spellEnd"/>
-      <w:r>
-        <w:rPr>
-          <w:rFonts w:ascii="Times New Roman" w:hAnsi="Times New Roman" w:cs="Times New Roman"/>
-          <w:highlight w:val="yellow"/>
-          <w:rPrChange w:id="63" w:author="Matt Richards" w:date="2014-09-30T21:46:00Z">
-            <w:rPr>
-              <w:rFonts w:ascii="Times New Roman" w:hAnsi="Times New Roman" w:cs="Times New Roman"/>
-            </w:rPr>
-          </w:rPrChange>
-        </w:rPr>
-        <w:t xml:space="preserve"> biochemistry database and the SEED subsystems.  This is the current focus of our work.</w:t>
-      </w:r>
+      <w:ins w:id="42" w:author="Matt" w:date="2014-10-01T10:06:00Z">
+        <w:r>
+          <w:rPr>
+            <w:noProof/>
+          </w:rPr>
+          <mc:AlternateContent>
+            <mc:Choice Requires="wps">
+              <w:drawing>
+                <wp:anchor distT="0" distB="0" distL="114300" distR="114300" simplePos="0" relativeHeight="251662336" behindDoc="0" locked="0" layoutInCell="1" allowOverlap="1" wp14:anchorId="0B8D0287" wp14:editId="3BA6A3B9">
+                  <wp:simplePos x="0" y="0"/>
+                  <wp:positionH relativeFrom="column">
+                    <wp:posOffset>-27305</wp:posOffset>
+                  </wp:positionH>
+                  <wp:positionV relativeFrom="paragraph">
+                    <wp:posOffset>3688080</wp:posOffset>
+                  </wp:positionV>
+                  <wp:extent cx="3133090" cy="635"/>
+                  <wp:effectExtent l="0" t="0" r="0" b="0"/>
+                  <wp:wrapTight wrapText="bothSides">
+                    <wp:wrapPolygon edited="0">
+                      <wp:start x="0" y="0"/>
+                      <wp:lineTo x="0" y="21600"/>
+                      <wp:lineTo x="21600" y="21600"/>
+                      <wp:lineTo x="21600" y="0"/>
+                    </wp:wrapPolygon>
+                  </wp:wrapTight>
+                  <wp:docPr id="6" name="Text Box 6"/>
+                  <wp:cNvGraphicFramePr/>
+                  <a:graphic xmlns:a="http://schemas.openxmlformats.org/drawingml/2006/main">
+                    <a:graphicData uri="http://schemas.microsoft.com/office/word/2010/wordprocessingShape">
+                      <wps:wsp>
+                        <wps:cNvSpPr txBox="1"/>
+                        <wps:spPr>
+                          <a:xfrm>
+                            <a:off x="0" y="0"/>
+                            <a:ext cx="3133090" cy="635"/>
+                          </a:xfrm>
+                          <a:prstGeom prst="rect">
+                            <a:avLst/>
+                          </a:prstGeom>
+                          <a:solidFill>
+                            <a:prstClr val="white"/>
+                          </a:solidFill>
+                          <a:ln>
+                            <a:noFill/>
+                          </a:ln>
+                          <a:effectLst/>
+                        </wps:spPr>
+                        <wps:txbx>
+                          <w:txbxContent>
+                            <w:p>
+                              <w:pPr>
+                                <w:pStyle w:val="Caption"/>
+                                <w:rPr>
+                                  <w:rFonts w:ascii="Times New Roman" w:hAnsi="Times New Roman" w:cs="Times New Roman"/>
+                                  <w:i/>
+                                  <w:sz w:val="20"/>
+                                  <w:szCs w:val="20"/>
+                                  <w:rPrChange w:id="43" w:author="Matt" w:date="2014-10-01T10:07:00Z">
+                                    <w:rPr>
+                                      <w:rFonts w:ascii="Times New Roman" w:hAnsi="Times New Roman" w:cs="Times New Roman"/>
+                                    </w:rPr>
+                                  </w:rPrChange>
+                                </w:rPr>
+                                <w:pPrChange w:id="44" w:author="Matt" w:date="2014-10-01T10:06:00Z">
+                                  <w:pPr>
+                                    <w:ind w:firstLine="720"/>
+                                    <w:jc w:val="both"/>
+                                  </w:pPr>
+                                </w:pPrChange>
+                              </w:pPr>
+                              <w:ins w:id="45" w:author="Matt" w:date="2014-10-01T10:06:00Z">
+                                <w:r>
+                                  <w:rPr>
+                                    <w:rFonts w:ascii="Times New Roman" w:hAnsi="Times New Roman" w:cs="Times New Roman"/>
+                                    <w:i/>
+                                    <w:sz w:val="20"/>
+                                    <w:szCs w:val="20"/>
+                                    <w:rPrChange w:id="46" w:author="Matt" w:date="2014-10-01T10:07:00Z">
+                                      <w:rPr/>
+                                    </w:rPrChange>
+                                  </w:rPr>
+                                  <w:t>Figure 3: Essentiality of methanogen models</w:t>
+                                </w:r>
+                              </w:ins>
+                            </w:p>
+                          </w:txbxContent>
+                        </wps:txbx>
+                        <wps:bodyPr rot="0" spcFirstLastPara="0" vertOverflow="overflow" horzOverflow="overflow" vert="horz" wrap="square" lIns="0" tIns="0" rIns="0" bIns="0" numCol="1" spcCol="0" rtlCol="0" fromWordArt="0" anchor="t" anchorCtr="0" forceAA="0" compatLnSpc="1">
+                          <a:prstTxWarp prst="textNoShape">
+                            <a:avLst/>
+                          </a:prstTxWarp>
+                          <a:spAutoFit/>
+                        </wps:bodyPr>
+                      </wps:wsp>
+                    </a:graphicData>
+                  </a:graphic>
+                </wp:anchor>
+              </w:drawing>
+            </mc:Choice>
+            <mc:Fallback>
+              <w:pict>
+                <v:shape id="Text Box 6" o:spid="_x0000_s1027" type="#_x0000_t202" style="position:absolute;left:0;text-align:left;margin-left:-2.15pt;margin-top:290.4pt;width:246.7pt;height:.05pt;z-index:251662336;visibility:visible;mso-wrap-style:square;mso-wrap-distance-left:9pt;mso-wrap-distance-top:0;mso-wrap-distance-right:9pt;mso-wrap-distance-bottom:0;mso-position-horizontal:absolute;mso-position-horizontal-relative:text;mso-position-vertical:absolute;mso-position-vertical-relative:text;v-text-anchor:top" o:gfxdata="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" stroked="f">
+                  <v:textbox style="mso-fit-shape-to-text:t" inset="0,0,0,0">
+                    <w:txbxContent>
+                      <w:p>
+                        <w:pPr>
+                          <w:pStyle w:val="Caption"/>
+                          <w:rPr>
+                            <w:rFonts w:ascii="Times New Roman" w:hAnsi="Times New Roman" w:cs="Times New Roman"/>
+                            <w:i/>
+                            <w:sz w:val="20"/>
+                            <w:szCs w:val="20"/>
+                            <w:rPrChange w:id="47" w:author="Matt" w:date="2014-10-01T10:07:00Z">
+                              <w:rPr>
+                                <w:rFonts w:ascii="Times New Roman" w:hAnsi="Times New Roman" w:cs="Times New Roman"/>
+                              </w:rPr>
+                            </w:rPrChange>
+                          </w:rPr>
+                          <w:pPrChange w:id="48" w:author="Matt" w:date="2014-10-01T10:06:00Z">
+                            <w:pPr>
+                              <w:ind w:firstLine="720"/>
+                              <w:jc w:val="both"/>
+                            </w:pPr>
+                          </w:pPrChange>
+                        </w:pPr>
+                        <w:ins w:id="49" w:author="Matt" w:date="2014-10-01T10:06:00Z">
+                          <w:r>
+                            <w:rPr>
+                              <w:rFonts w:ascii="Times New Roman" w:hAnsi="Times New Roman" w:cs="Times New Roman"/>
+                              <w:i/>
+                              <w:sz w:val="20"/>
+                              <w:szCs w:val="20"/>
+                              <w:rPrChange w:id="50" w:author="Matt" w:date="2014-10-01T10:07:00Z">
+                                <w:rPr/>
+                              </w:rPrChange>
+                            </w:rPr>
+                            <w:t>Figure 3: Essentiality of methanogen models</w:t>
+                          </w:r>
+                        </w:ins>
+                      </w:p>
+                    </w:txbxContent>
+                  </v:textbox>
+                  <w10:wrap type="tight"/>
+                </v:shape>
+              </w:pict>
+            </mc:Fallback>
+          </mc:AlternateContent>
+        </w:r>
+      </w:ins>
+      <w:ins w:id="51" w:author="Matt" w:date="2014-10-01T10:04:00Z">
+        <w:r>
+          <w:rPr>
+            <w:rFonts w:ascii="Times New Roman" w:hAnsi="Times New Roman" w:cs="Times New Roman"/>
+            <w:rPrChange w:id="52" w:author="Matt" w:date="2014-10-01T10:57:00Z">
+              <w:rPr>
+                <w:rFonts w:ascii="Times New Roman" w:hAnsi="Times New Roman" w:cs="Times New Roman"/>
+                <w:highlight w:val="yellow"/>
+              </w:rPr>
+            </w:rPrChange>
+          </w:rPr>
+          <w:drawing>
+            <wp:anchor distT="0" distB="0" distL="114300" distR="114300" simplePos="0" relativeHeight="251660288" behindDoc="1" locked="0" layoutInCell="1" allowOverlap="1" wp14:anchorId="72EC958F" wp14:editId="03AC8B36">
+              <wp:simplePos x="0" y="0"/>
+              <wp:positionH relativeFrom="column">
+                <wp:posOffset>-27305</wp:posOffset>
+              </wp:positionH>
+              <wp:positionV relativeFrom="paragraph">
+                <wp:posOffset>1883410</wp:posOffset>
+              </wp:positionV>
+              <wp:extent cx="3133090" cy="1747520"/>
+              <wp:effectExtent l="0" t="0" r="10160" b="24130"/>
+              <wp:wrapTight wrapText="bothSides">
+                <wp:wrapPolygon edited="0">
+                  <wp:start x="0" y="0"/>
+                  <wp:lineTo x="0" y="21663"/>
+                  <wp:lineTo x="21539" y="21663"/>
+                  <wp:lineTo x="21539" y="0"/>
+                  <wp:lineTo x="0" y="0"/>
+                </wp:wrapPolygon>
+              </wp:wrapTight>
+              <wp:docPr id="5" name="Chart 5"/>
+              <wp:cNvGraphicFramePr/>
+              <a:graphic xmlns:a="http://schemas.openxmlformats.org/drawingml/2006/main">
+                <a:graphicData uri="http://schemas.openxmlformats.org/drawingml/2006/chart">
+                  <c:chart xmlns:c="http://schemas.openxmlformats.org/drawingml/2006/chart" xmlns:r="http://schemas.openxmlformats.org/officeDocument/2006/relationships" r:id="rId10"/>
+                </a:graphicData>
+              </a:graphic>
+              <wp14:sizeRelH relativeFrom="page">
+                <wp14:pctWidth>0</wp14:pctWidth>
+              </wp14:sizeRelH>
+              <wp14:sizeRelV relativeFrom="page">
+                <wp14:pctHeight>0</wp14:pctHeight>
+              </wp14:sizeRelV>
+            </wp:anchor>
+          </w:drawing>
+        </w:r>
+      </w:ins>
+      <w:r>
+        <w:rPr>
+          <w:rFonts w:ascii="Times New Roman" w:hAnsi="Times New Roman" w:cs="Times New Roman"/>
+        </w:rPr>
+        <w:t xml:space="preserve">Our draft model was able to predict growth and, after a small amount of curation, successfully predict methane production using reasonable methanogenesis pathways. </w:t>
+      </w:r>
+      <w:ins w:id="53" w:author="Matt" w:date="2014-10-01T09:47:00Z">
+        <w:r>
+          <w:rPr>
+            <w:rFonts w:ascii="Times New Roman" w:hAnsi="Times New Roman" w:cs="Times New Roman"/>
+          </w:rPr>
+          <w:t xml:space="preserve">We have since </w:t>
+        </w:r>
+        <w:r>
+          <w:rPr>
+            <w:rFonts w:ascii="Times New Roman" w:hAnsi="Times New Roman" w:cs="Times New Roman"/>
+          </w:rPr>
+          <w:t>add</w:t>
+        </w:r>
+      </w:ins>
+      <w:ins w:id="54" w:author="Matt" w:date="2014-10-01T10:43:00Z">
+        <w:r>
+          <w:rPr>
+            <w:rFonts w:ascii="Times New Roman" w:hAnsi="Times New Roman" w:cs="Times New Roman"/>
+          </w:rPr>
+          <w:t>ed</w:t>
+        </w:r>
+      </w:ins>
+      <w:ins w:id="55" w:author="Matt" w:date="2014-10-01T09:47:00Z">
+        <w:r>
+          <w:rPr>
+            <w:rFonts w:ascii="Times New Roman" w:hAnsi="Times New Roman" w:cs="Times New Roman"/>
+          </w:rPr>
+          <w:t xml:space="preserve"> over 20% more genes</w:t>
+        </w:r>
+      </w:ins>
+      <w:ins w:id="56" w:author="Matt" w:date="2014-10-01T09:48:00Z">
+        <w:r>
+          <w:rPr>
+            <w:rFonts w:ascii="Times New Roman" w:hAnsi="Times New Roman" w:cs="Times New Roman"/>
+          </w:rPr>
+          <w:t xml:space="preserve"> and ensured that our metabolic network includes the correct known pathways </w:t>
+        </w:r>
+      </w:ins>
+      <w:ins w:id="57" w:author="Matt" w:date="2014-10-01T09:49:00Z">
+        <w:r>
+          <w:rPr>
+            <w:rFonts w:ascii="Times New Roman" w:hAnsi="Times New Roman" w:cs="Times New Roman"/>
+          </w:rPr>
+          <w:t xml:space="preserve">and genes </w:t>
+        </w:r>
+      </w:ins>
+      <w:ins w:id="58" w:author="Matt" w:date="2014-10-01T09:48:00Z">
+        <w:r>
+          <w:rPr>
+            <w:rFonts w:ascii="Times New Roman" w:hAnsi="Times New Roman" w:cs="Times New Roman"/>
+          </w:rPr>
+          <w:t xml:space="preserve">for methanogenesis and </w:t>
+        </w:r>
+      </w:ins>
+      <w:ins w:id="59" w:author="Matt" w:date="2014-10-01T09:49:00Z">
+        <w:r>
+          <w:rPr>
+            <w:rFonts w:ascii="Times New Roman" w:hAnsi="Times New Roman" w:cs="Times New Roman"/>
+          </w:rPr>
+          <w:t xml:space="preserve">major biosynthetic reactions. </w:t>
+        </w:r>
+      </w:ins>
+      <w:moveToRangeStart w:id="60" w:author="Matt" w:date="2014-10-01T10:55:00Z" w:name="move399924234"/>
+      <w:moveTo w:id="61" w:author="Matt" w:date="2014-10-01T10:55:00Z">
+        <w:r>
+          <w:rPr>
+            <w:rFonts w:ascii="Times New Roman" w:hAnsi="Times New Roman" w:cs="Times New Roman"/>
+            <w:bCs/>
+          </w:rPr>
+          <w:t xml:space="preserve">In this case, databases such as </w:t>
+        </w:r>
+        <w:proofErr w:type="spellStart"/>
+        <w:r>
+          <w:rPr>
+            <w:rFonts w:ascii="Times New Roman" w:hAnsi="Times New Roman" w:cs="Times New Roman"/>
+            <w:bCs/>
+          </w:rPr>
+          <w:t>BioCyc</w:t>
+        </w:r>
+        <w:proofErr w:type="spellEnd"/>
+        <w:r>
+          <w:rPr>
+            <w:rFonts w:ascii="Times New Roman" w:hAnsi="Times New Roman" w:cs="Times New Roman"/>
+            <w:bCs/>
+          </w:rPr>
+          <w:t xml:space="preserve">, KEGG, NCBI and Brenda are used, and much more accurate information is being drawn from the literature about the strain (Hendrickson et al., 2004, J </w:t>
+        </w:r>
+        <w:proofErr w:type="spellStart"/>
+        <w:r>
+          <w:rPr>
+            <w:rFonts w:ascii="Times New Roman" w:hAnsi="Times New Roman" w:cs="Times New Roman"/>
+            <w:bCs/>
+          </w:rPr>
+          <w:t>Bacteriol</w:t>
+        </w:r>
+        <w:proofErr w:type="spellEnd"/>
+        <w:r>
+          <w:rPr>
+            <w:rFonts w:ascii="Times New Roman" w:hAnsi="Times New Roman" w:cs="Times New Roman"/>
+            <w:bCs/>
+          </w:rPr>
+          <w:t>, 186(20):6956-696 &amp; Hendrickson et al., 2007, PNAS 104(21):8930-4).</w:t>
+        </w:r>
+      </w:moveTo>
+      <w:moveToRangeEnd w:id="60"/>
+      <w:ins w:id="62" w:author="Matt" w:date="2014-10-01T09:52:00Z">
+        <w:r>
+          <w:rPr>
+            <w:rFonts w:ascii="Times New Roman" w:hAnsi="Times New Roman" w:cs="Times New Roman"/>
+          </w:rPr>
+          <w:t>We have also added</w:t>
+        </w:r>
+        <w:r>
+          <w:rPr>
+            <w:rFonts w:ascii="Times New Roman" w:hAnsi="Times New Roman" w:cs="Times New Roman"/>
+          </w:rPr>
+          <w:t xml:space="preserve"> uptake pathways that allow us to predict organism growth on multiple nitrogen and carbon sources</w:t>
+        </w:r>
+      </w:ins>
+      <w:ins w:id="63" w:author="Matt" w:date="2014-10-01T10:25:00Z">
+        <w:r>
+          <w:rPr>
+            <w:rFonts w:ascii="Times New Roman" w:hAnsi="Times New Roman" w:cs="Times New Roman"/>
+          </w:rPr>
+          <w:t xml:space="preserve">, </w:t>
+        </w:r>
+      </w:ins>
+      <w:ins w:id="64" w:author="Matt" w:date="2014-10-01T10:23:00Z">
+        <w:r>
+          <w:rPr>
+            <w:rFonts w:ascii="Times New Roman" w:hAnsi="Times New Roman" w:cs="Times New Roman"/>
+          </w:rPr>
+          <w:t>updated our reaction network to satisfy the laws of mass balance, charge balance, and</w:t>
+        </w:r>
+      </w:ins>
+      <w:ins w:id="65" w:author="Matt" w:date="2014-10-01T10:25:00Z">
+        <w:r>
+          <w:rPr>
+            <w:rFonts w:ascii="Times New Roman" w:hAnsi="Times New Roman" w:cs="Times New Roman"/>
+          </w:rPr>
+          <w:t xml:space="preserve"> eliminated</w:t>
+        </w:r>
+      </w:ins>
+      <w:ins w:id="66" w:author="Matt" w:date="2014-10-01T10:23:00Z">
+        <w:r>
+          <w:rPr>
+            <w:rFonts w:ascii="Times New Roman" w:hAnsi="Times New Roman" w:cs="Times New Roman"/>
+          </w:rPr>
+          <w:t xml:space="preserve"> </w:t>
+        </w:r>
+      </w:ins>
+      <w:ins w:id="67" w:author="Matt" w:date="2014-10-01T10:24:00Z">
+        <w:r>
+          <w:rPr>
+            <w:rFonts w:ascii="Times New Roman" w:hAnsi="Times New Roman" w:cs="Times New Roman"/>
+          </w:rPr>
+          <w:t>thermodynamic</w:t>
+        </w:r>
+      </w:ins>
+      <w:ins w:id="68" w:author="Matt" w:date="2014-10-01T10:25:00Z">
+        <w:r>
+          <w:rPr>
+            <w:rFonts w:ascii="Times New Roman" w:hAnsi="Times New Roman" w:cs="Times New Roman"/>
+          </w:rPr>
+          <w:t>ally-infeasible futile cycles</w:t>
+        </w:r>
+      </w:ins>
+      <w:ins w:id="69" w:author="Matt" w:date="2014-10-01T10:24:00Z">
+        <w:r>
+          <w:rPr>
+            <w:rFonts w:ascii="Times New Roman" w:hAnsi="Times New Roman" w:cs="Times New Roman"/>
+          </w:rPr>
+          <w:t>.</w:t>
+        </w:r>
+      </w:ins>
+      <w:ins w:id="70" w:author="Matt" w:date="2014-10-01T09:52:00Z">
+        <w:r>
+          <w:rPr>
+            <w:rFonts w:ascii="Times New Roman" w:hAnsi="Times New Roman" w:cs="Times New Roman"/>
+          </w:rPr>
+          <w:t xml:space="preserve"> </w:t>
+        </w:r>
+      </w:ins>
+      <w:ins w:id="71" w:author="Matt" w:date="2014-10-01T09:50:00Z">
+        <w:r>
+          <w:rPr>
+            <w:rFonts w:ascii="Times New Roman" w:hAnsi="Times New Roman" w:cs="Times New Roman"/>
+          </w:rPr>
+          <w:t xml:space="preserve">Based upon this work, we are now confident that our model accurately depicts </w:t>
+        </w:r>
+      </w:ins>
+      <w:ins w:id="72" w:author="Matt" w:date="2014-10-01T09:51:00Z">
+        <w:r>
+          <w:rPr>
+            <w:rFonts w:ascii="Times New Roman" w:hAnsi="Times New Roman" w:cs="Times New Roman"/>
+          </w:rPr>
+          <w:t xml:space="preserve">core metabolism of </w:t>
+        </w:r>
+        <w:r>
+          <w:rPr>
+            <w:rFonts w:ascii="Times New Roman" w:hAnsi="Times New Roman" w:cs="Times New Roman"/>
+            <w:i/>
+          </w:rPr>
+          <w:t xml:space="preserve">M. maripaludis </w:t>
+        </w:r>
+        <w:r>
+          <w:rPr>
+            <w:rFonts w:ascii="Times New Roman" w:hAnsi="Times New Roman" w:cs="Times New Roman"/>
+          </w:rPr>
+          <w:t>and that</w:t>
+        </w:r>
+      </w:ins>
+      <w:ins w:id="73" w:author="Matt" w:date="2014-10-01T09:53:00Z">
+        <w:r>
+          <w:rPr>
+            <w:rFonts w:ascii="Times New Roman" w:hAnsi="Times New Roman" w:cs="Times New Roman"/>
+          </w:rPr>
+          <w:t xml:space="preserve"> we can make reasonable growth yield predictions on</w:t>
+        </w:r>
+      </w:ins>
+      <w:ins w:id="74" w:author="Matt" w:date="2014-10-01T10:25:00Z">
+        <w:r>
+          <w:rPr>
+            <w:rFonts w:ascii="Times New Roman" w:hAnsi="Times New Roman" w:cs="Times New Roman"/>
+          </w:rPr>
+          <w:t xml:space="preserve"> all</w:t>
+        </w:r>
+      </w:ins>
+      <w:ins w:id="75" w:author="Matt" w:date="2014-10-01T09:53:00Z">
+        <w:r>
+          <w:rPr>
+            <w:rFonts w:ascii="Times New Roman" w:hAnsi="Times New Roman" w:cs="Times New Roman"/>
+          </w:rPr>
+          <w:t xml:space="preserve"> </w:t>
+        </w:r>
+      </w:ins>
+      <w:ins w:id="76" w:author="Matt" w:date="2014-10-01T10:43:00Z">
+        <w:r>
+          <w:rPr>
+            <w:rFonts w:ascii="Times New Roman" w:hAnsi="Times New Roman" w:cs="Times New Roman"/>
+          </w:rPr>
+          <w:t>common</w:t>
+        </w:r>
+      </w:ins>
+      <w:ins w:id="77" w:author="Matt" w:date="2014-10-01T09:53:00Z">
+        <w:r>
+          <w:rPr>
+            <w:rFonts w:ascii="Times New Roman" w:hAnsi="Times New Roman" w:cs="Times New Roman"/>
+          </w:rPr>
+          <w:t xml:space="preserve"> </w:t>
+        </w:r>
+      </w:ins>
+      <w:ins w:id="78" w:author="Matt" w:date="2014-10-01T10:26:00Z">
+        <w:r>
+          <w:rPr>
+            <w:rFonts w:ascii="Times New Roman" w:hAnsi="Times New Roman" w:cs="Times New Roman"/>
+          </w:rPr>
+          <w:t xml:space="preserve">defined </w:t>
+        </w:r>
+      </w:ins>
+      <w:ins w:id="79" w:author="Matt" w:date="2014-10-01T09:53:00Z">
+        <w:r>
+          <w:rPr>
+            <w:rFonts w:ascii="Times New Roman" w:hAnsi="Times New Roman" w:cs="Times New Roman"/>
+          </w:rPr>
+          <w:t>media conditions</w:t>
+        </w:r>
+      </w:ins>
+      <w:ins w:id="80" w:author="Matt" w:date="2014-10-01T09:54:00Z">
+        <w:r>
+          <w:rPr>
+            <w:rFonts w:ascii="Times New Roman" w:hAnsi="Times New Roman" w:cs="Times New Roman"/>
+          </w:rPr>
+          <w:t>.</w:t>
+        </w:r>
+      </w:ins>
+      <w:del w:id="81" w:author="Matt" w:date="2014-10-01T09:54:00Z">
+        <w:r>
+          <w:rPr>
+            <w:rFonts w:ascii="Times New Roman" w:hAnsi="Times New Roman" w:cs="Times New Roman"/>
+          </w:rPr>
+          <w:delText>However, the biochemical representation of metabolism was incomplete in this model, due to p</w:delText>
+        </w:r>
+        <w:r>
+          <w:rPr>
+            <w:rFonts w:ascii="Times New Roman" w:hAnsi="Times New Roman" w:cs="Times New Roman"/>
+            <w:rPrChange w:id="82" w:author="Matt" w:date="2014-10-01T10:57:00Z">
+              <w:rPr>
+                <w:rFonts w:ascii="Times New Roman" w:hAnsi="Times New Roman" w:cs="Times New Roman"/>
+              </w:rPr>
+            </w:rPrChange>
+          </w:rPr>
+          <w:delText xml:space="preserve">ossibly incorrect annotations and incomplete representation of archaeal metabolism in the </w:delText>
+        </w:r>
+        <w:r>
+          <w:rPr>
+            <w:rFonts w:ascii="Times New Roman" w:hAnsi="Times New Roman" w:cs="Times New Roman"/>
+            <w:rPrChange w:id="83" w:author="Matt" w:date="2014-10-01T10:57:00Z">
+              <w:rPr>
+                <w:rFonts w:ascii="Times New Roman" w:hAnsi="Times New Roman" w:cs="Times New Roman"/>
+              </w:rPr>
+            </w:rPrChange>
+          </w:rPr>
+          <w:lastRenderedPageBreak/>
+          <w:delText>ModelSEED biochemistry database and the SEED subsystems.  This is the current focus of our work.</w:delText>
+        </w:r>
+      </w:del>
     </w:p>
     <w:p>
       <w:pPr>
@@ -5663,253 +5808,574 @@
         <w:jc w:val="both"/>
         <w:rPr>
           <w:rFonts w:ascii="Times New Roman" w:hAnsi="Times New Roman" w:cs="Times New Roman"/>
-          <w:highlight w:val="yellow"/>
-          <w:rPrChange w:id="64" w:author="Matt Richards" w:date="2014-09-30T21:46:00Z">
+        </w:rPr>
+      </w:pPr>
+      <w:ins w:id="84" w:author="Matt" w:date="2014-10-01T10:02:00Z">
+        <w:r>
+          <w:rPr>
+            <w:rFonts w:ascii="Times New Roman" w:hAnsi="Times New Roman" w:cs="Times New Roman"/>
+          </w:rPr>
+          <w:t>As shown in</w:t>
+        </w:r>
+      </w:ins>
+      <w:ins w:id="85" w:author="Matt" w:date="2014-10-01T10:07:00Z">
+        <w:r>
+          <w:rPr>
+            <w:rFonts w:ascii="Times New Roman" w:hAnsi="Times New Roman" w:cs="Times New Roman"/>
+          </w:rPr>
+          <w:t xml:space="preserve"> Figure 3,</w:t>
+        </w:r>
+      </w:ins>
+      <w:ins w:id="86" w:author="Matt" w:date="2014-10-01T10:02:00Z">
+        <w:r>
+          <w:rPr>
+            <w:rFonts w:ascii="Times New Roman" w:hAnsi="Times New Roman" w:cs="Times New Roman"/>
+          </w:rPr>
+          <w:t xml:space="preserve"> </w:t>
+        </w:r>
+      </w:ins>
+      <w:ins w:id="87" w:author="Matt" w:date="2014-10-01T10:07:00Z">
+        <w:r>
+          <w:rPr>
+            <w:rFonts w:ascii="Times New Roman" w:hAnsi="Times New Roman" w:cs="Times New Roman"/>
+          </w:rPr>
+          <w:t>o</w:t>
+        </w:r>
+      </w:ins>
+      <w:ins w:id="88" w:author="Matt" w:date="2014-10-01T10:01:00Z">
+        <w:r>
+          <w:rPr>
+            <w:rFonts w:ascii="Times New Roman" w:hAnsi="Times New Roman" w:cs="Times New Roman"/>
+          </w:rPr>
+          <w:t>ur</w:t>
+        </w:r>
+      </w:ins>
+      <w:ins w:id="89" w:author="Matt" w:date="2014-10-01T09:58:00Z">
+        <w:r>
+          <w:rPr>
+            <w:rFonts w:ascii="Times New Roman" w:hAnsi="Times New Roman" w:cs="Times New Roman"/>
+          </w:rPr>
+          <w:t xml:space="preserve"> model predict</w:t>
+        </w:r>
+      </w:ins>
+      <w:ins w:id="90" w:author="Matt" w:date="2014-10-01T10:01:00Z">
+        <w:r>
+          <w:rPr>
+            <w:rFonts w:ascii="Times New Roman" w:hAnsi="Times New Roman" w:cs="Times New Roman"/>
+          </w:rPr>
+          <w:t>s low gene</w:t>
+        </w:r>
+      </w:ins>
+      <w:ins w:id="91" w:author="Matt" w:date="2014-10-01T09:58:00Z">
+        <w:r>
+          <w:rPr>
+            <w:rFonts w:ascii="Times New Roman" w:hAnsi="Times New Roman" w:cs="Times New Roman"/>
+          </w:rPr>
+          <w:t xml:space="preserve"> </w:t>
+        </w:r>
+      </w:ins>
+      <w:ins w:id="92" w:author="Matt" w:date="2014-10-01T09:59:00Z">
+        <w:r>
+          <w:rPr>
+            <w:rFonts w:ascii="Times New Roman" w:hAnsi="Times New Roman" w:cs="Times New Roman"/>
+          </w:rPr>
+          <w:t>essential</w:t>
+        </w:r>
+      </w:ins>
+      <w:ins w:id="93" w:author="Matt" w:date="2014-10-01T10:01:00Z">
+        <w:r>
+          <w:rPr>
+            <w:rFonts w:ascii="Times New Roman" w:hAnsi="Times New Roman" w:cs="Times New Roman"/>
+          </w:rPr>
+          <w:t xml:space="preserve">ity </w:t>
+        </w:r>
+        <w:r>
+          <w:rPr>
+            <w:rFonts w:ascii="Times New Roman" w:hAnsi="Times New Roman" w:cs="Times New Roman"/>
+          </w:rPr>
+          <w:t>and high reaction essentiality</w:t>
+        </w:r>
+        <w:r>
+          <w:rPr>
+            <w:rFonts w:ascii="Times New Roman" w:hAnsi="Times New Roman" w:cs="Times New Roman"/>
+          </w:rPr>
+          <w:t xml:space="preserve"> in comparison with </w:t>
+        </w:r>
+      </w:ins>
+      <w:ins w:id="94" w:author="Matt" w:date="2014-10-01T10:07:00Z">
+        <w:r>
+          <w:rPr>
+            <w:rFonts w:ascii="Times New Roman" w:hAnsi="Times New Roman" w:cs="Times New Roman"/>
+          </w:rPr>
+          <w:t>our previously-created</w:t>
+        </w:r>
+      </w:ins>
+      <w:ins w:id="95" w:author="Matt" w:date="2014-10-01T10:01:00Z">
+        <w:r>
+          <w:rPr>
+            <w:rFonts w:ascii="Times New Roman" w:hAnsi="Times New Roman" w:cs="Times New Roman"/>
+          </w:rPr>
+          <w:t xml:space="preserve"> methanogen models </w:t>
+        </w:r>
+      </w:ins>
+      <w:ins w:id="96" w:author="Matt" w:date="2014-10-01T10:02:00Z">
+        <w:r>
+          <w:rPr>
+            <w:rFonts w:ascii="Times New Roman" w:hAnsi="Times New Roman" w:cs="Times New Roman"/>
+          </w:rPr>
+          <w:t xml:space="preserve">(Benedict et al., 2012, </w:t>
+        </w:r>
+        <w:r>
+          <w:rPr>
+            <w:rFonts w:ascii="Times New Roman" w:hAnsi="Times New Roman" w:cs="Times New Roman"/>
+            <w:bCs/>
+          </w:rPr>
+          <w:t xml:space="preserve">J </w:t>
+        </w:r>
+        <w:proofErr w:type="spellStart"/>
+        <w:r>
+          <w:rPr>
+            <w:rFonts w:ascii="Times New Roman" w:hAnsi="Times New Roman" w:cs="Times New Roman"/>
+            <w:bCs/>
+          </w:rPr>
+          <w:t>Bacteriol</w:t>
+        </w:r>
+        <w:proofErr w:type="spellEnd"/>
+        <w:r>
+          <w:rPr>
+            <w:rFonts w:ascii="Times New Roman" w:hAnsi="Times New Roman" w:cs="Times New Roman"/>
+            <w:bCs/>
+          </w:rPr>
+          <w:t>,</w:t>
+        </w:r>
+        <w:r>
+          <w:rPr>
+            <w:rFonts w:ascii="Times New Roman" w:hAnsi="Times New Roman" w:cs="Times New Roman"/>
+          </w:rPr>
+          <w:t xml:space="preserve"> 194(4):855-65 and </w:t>
+        </w:r>
+        <w:proofErr w:type="spellStart"/>
+        <w:r>
+          <w:rPr>
+            <w:rFonts w:ascii="Times New Roman" w:hAnsi="Times New Roman" w:cs="Times New Roman"/>
+          </w:rPr>
+          <w:t>Gonnerman</w:t>
+        </w:r>
+        <w:proofErr w:type="spellEnd"/>
+        <w:r>
+          <w:rPr>
+            <w:rFonts w:ascii="Times New Roman" w:hAnsi="Times New Roman" w:cs="Times New Roman"/>
+          </w:rPr>
+          <w:t xml:space="preserve"> et al, 2013, Biotech J, 8(9):1070-9)</w:t>
+        </w:r>
+        <w:r>
+          <w:rPr>
+            <w:rFonts w:ascii="Times New Roman" w:hAnsi="Times New Roman" w:cs="Times New Roman"/>
+          </w:rPr>
+          <w:t xml:space="preserve">. </w:t>
+        </w:r>
+      </w:ins>
+      <w:ins w:id="97" w:author="Matt" w:date="2014-10-01T10:13:00Z">
+        <w:r>
+          <w:rPr>
+            <w:rFonts w:ascii="Times New Roman" w:hAnsi="Times New Roman" w:cs="Times New Roman"/>
+          </w:rPr>
+          <w:t>This</w:t>
+        </w:r>
+      </w:ins>
+      <w:ins w:id="98" w:author="Matt" w:date="2014-10-01T10:08:00Z">
+        <w:r>
+          <w:rPr>
+            <w:rFonts w:ascii="Times New Roman" w:hAnsi="Times New Roman" w:cs="Times New Roman"/>
+          </w:rPr>
+          <w:t xml:space="preserve"> discrepancy can largely be attributed</w:t>
+        </w:r>
+      </w:ins>
+      <w:ins w:id="99" w:author="Matt" w:date="2014-10-01T10:09:00Z">
+        <w:r>
+          <w:rPr>
+            <w:rFonts w:ascii="Times New Roman" w:hAnsi="Times New Roman" w:cs="Times New Roman"/>
+          </w:rPr>
+          <w:t xml:space="preserve"> to an emphasis on </w:t>
+        </w:r>
+        <w:proofErr w:type="spellStart"/>
+        <w:r>
+          <w:rPr>
+            <w:rFonts w:ascii="Times New Roman" w:hAnsi="Times New Roman" w:cs="Times New Roman"/>
+          </w:rPr>
+          <w:t>isoenzymes</w:t>
+        </w:r>
+        <w:proofErr w:type="spellEnd"/>
+        <w:r>
+          <w:rPr>
+            <w:rFonts w:ascii="Times New Roman" w:hAnsi="Times New Roman" w:cs="Times New Roman"/>
+          </w:rPr>
+          <w:t xml:space="preserve"> (OR relationships) instead of on enzyme subunits (AND relationships) in </w:t>
+        </w:r>
+      </w:ins>
+      <w:ins w:id="100" w:author="Matt" w:date="2014-10-01T10:15:00Z">
+        <w:r>
+          <w:rPr>
+            <w:rFonts w:ascii="Times New Roman" w:hAnsi="Times New Roman" w:cs="Times New Roman"/>
+          </w:rPr>
+          <w:t xml:space="preserve">the gene-protein-reaction (GPR) relationships in </w:t>
+        </w:r>
+      </w:ins>
+      <w:ins w:id="101" w:author="Matt" w:date="2014-10-01T10:09:00Z">
+        <w:r>
+          <w:rPr>
+            <w:rFonts w:ascii="Times New Roman" w:hAnsi="Times New Roman" w:cs="Times New Roman"/>
+          </w:rPr>
+          <w:t>our draft network reconstruction</w:t>
+        </w:r>
+      </w:ins>
+      <w:ins w:id="102" w:author="Matt" w:date="2014-10-01T10:14:00Z">
+        <w:r>
+          <w:rPr>
+            <w:rFonts w:ascii="Times New Roman" w:hAnsi="Times New Roman" w:cs="Times New Roman"/>
+          </w:rPr>
+          <w:t xml:space="preserve">. </w:t>
+        </w:r>
+      </w:ins>
+      <w:ins w:id="103" w:author="Matt" w:date="2014-10-01T10:16:00Z">
+        <w:r>
+          <w:rPr>
+            <w:rFonts w:ascii="Times New Roman" w:hAnsi="Times New Roman" w:cs="Times New Roman"/>
+          </w:rPr>
+          <w:t>We have focused largely on demystifying the GPR relationships in our core reaction pathways; however, these reactions comprise a small fraction (under 5%) of the internal reactions. Thus, as we</w:t>
+        </w:r>
+        <w:r>
+          <w:rPr>
+            <w:rFonts w:ascii="Times New Roman" w:hAnsi="Times New Roman" w:cs="Times New Roman"/>
+            <w:rPrChange w:id="104" w:author="Matt" w:date="2014-10-01T10:57:00Z">
+              <w:rPr>
+                <w:rFonts w:ascii="Times New Roman" w:hAnsi="Times New Roman" w:cs="Times New Roman"/>
+              </w:rPr>
+            </w:rPrChange>
+          </w:rPr>
+          <w:t xml:space="preserve"> move into the final steps of model refinement, correcting GPR relationships will make up a large portion of remaining </w:t>
+        </w:r>
+        <w:r>
+          <w:rPr>
+            <w:rFonts w:ascii="Times New Roman" w:hAnsi="Times New Roman" w:cs="Times New Roman"/>
+            <w:i/>
+            <w:rPrChange w:id="105" w:author="Matt" w:date="2014-10-01T10:57:00Z">
+              <w:rPr>
+                <w:rFonts w:ascii="Times New Roman" w:hAnsi="Times New Roman" w:cs="Times New Roman"/>
+              </w:rPr>
+            </w:rPrChange>
+          </w:rPr>
+          <w:t>in silico</w:t>
+        </w:r>
+        <w:r>
+          <w:rPr>
+            <w:rFonts w:ascii="Times New Roman" w:hAnsi="Times New Roman" w:cs="Times New Roman"/>
+          </w:rPr>
+          <w:t xml:space="preserve"> work</w:t>
+        </w:r>
+      </w:ins>
+      <w:ins w:id="106" w:author="Matt" w:date="2014-10-01T10:17:00Z">
+        <w:r>
+          <w:rPr>
+            <w:rFonts w:ascii="Times New Roman" w:hAnsi="Times New Roman" w:cs="Times New Roman"/>
+          </w:rPr>
+          <w:t>.</w:t>
+        </w:r>
+      </w:ins>
+    </w:p>
+    <w:p>
+      <w:pPr>
+        <w:ind w:firstLine="720"/>
+        <w:jc w:val="both"/>
+        <w:rPr>
+          <w:ins w:id="107" w:author="Matt" w:date="2014-10-01T10:46:00Z"/>
+          <w:rFonts w:ascii="Times New Roman" w:hAnsi="Times New Roman" w:cs="Times New Roman"/>
+        </w:rPr>
+      </w:pPr>
+      <w:ins w:id="108" w:author="Matt" w:date="2014-10-01T10:30:00Z">
+        <w:r>
+          <w:rPr>
+            <w:rFonts w:ascii="Times New Roman" w:hAnsi="Times New Roman" w:cs="Times New Roman"/>
+          </w:rPr>
+          <w:t xml:space="preserve">Our model has been completed to the point that we can meaningfully compare it to </w:t>
+        </w:r>
+      </w:ins>
+      <w:del w:id="109" w:author="Matt" w:date="2014-10-01T10:30:00Z">
+        <w:r>
+          <w:rPr>
+            <w:rFonts w:ascii="Times New Roman" w:hAnsi="Times New Roman" w:cs="Times New Roman"/>
+          </w:rPr>
+          <w:delText>We are aware of a</w:delText>
+        </w:r>
+      </w:del>
+      <w:ins w:id="110" w:author="Matt" w:date="2014-10-01T10:30:00Z">
+        <w:r>
+          <w:rPr>
+            <w:rFonts w:ascii="Times New Roman" w:hAnsi="Times New Roman" w:cs="Times New Roman"/>
+          </w:rPr>
+          <w:t>the other</w:t>
+        </w:r>
+      </w:ins>
+      <w:r>
+        <w:rPr>
+          <w:rFonts w:ascii="Times New Roman" w:hAnsi="Times New Roman" w:cs="Times New Roman"/>
+        </w:rPr>
+        <w:t xml:space="preserve"> recently published metabolic model of </w:t>
+      </w:r>
+      <w:r>
+        <w:rPr>
+          <w:rFonts w:ascii="Times New Roman" w:hAnsi="Times New Roman" w:cs="Times New Roman"/>
+          <w:i/>
+        </w:rPr>
+        <w:t>M. maripaludis</w:t>
+      </w:r>
+      <w:r>
+        <w:rPr>
+          <w:rFonts w:ascii="Times New Roman" w:hAnsi="Times New Roman" w:cs="Times New Roman"/>
+        </w:rPr>
+        <w:t xml:space="preserve"> (</w:t>
+      </w:r>
+      <w:proofErr w:type="spellStart"/>
+      <w:r>
+        <w:rPr>
+          <w:rFonts w:ascii="Times New Roman" w:hAnsi="Times New Roman" w:cs="Times New Roman"/>
+        </w:rPr>
+        <w:t>Goyal</w:t>
+      </w:r>
+      <w:proofErr w:type="spellEnd"/>
+      <w:r>
+        <w:rPr>
+          <w:rFonts w:ascii="Times New Roman" w:hAnsi="Times New Roman" w:cs="Times New Roman"/>
+        </w:rPr>
+        <w:t xml:space="preserve">, et al., Mol </w:t>
+      </w:r>
+      <w:proofErr w:type="spellStart"/>
+      <w:r>
+        <w:rPr>
+          <w:rFonts w:ascii="Times New Roman" w:hAnsi="Times New Roman" w:cs="Times New Roman"/>
+        </w:rPr>
+        <w:t>Biosyst</w:t>
+      </w:r>
+      <w:proofErr w:type="spellEnd"/>
+      <w:r>
+        <w:rPr>
+          <w:rFonts w:ascii="Times New Roman" w:hAnsi="Times New Roman" w:cs="Times New Roman"/>
+        </w:rPr>
+        <w:t>, Feb 20, 2014).</w:t>
+      </w:r>
+      <w:del w:id="111" w:author="Matt" w:date="2014-10-01T10:30:00Z">
+        <w:r>
+          <w:rPr>
+            <w:rFonts w:ascii="Times New Roman" w:hAnsi="Times New Roman" w:cs="Times New Roman"/>
+          </w:rPr>
+          <w:delText xml:space="preserve">  This offers a possibility of accelerating our work.  However, </w:delText>
+        </w:r>
+      </w:del>
+      <w:ins w:id="112" w:author="Matt" w:date="2014-10-01T10:30:00Z">
+        <w:r>
+          <w:rPr>
+            <w:rFonts w:ascii="Times New Roman" w:hAnsi="Times New Roman" w:cs="Times New Roman"/>
+          </w:rPr>
+          <w:t xml:space="preserve">Although </w:t>
+        </w:r>
+      </w:ins>
+      <w:r>
+        <w:rPr>
+          <w:rFonts w:ascii="Times New Roman" w:hAnsi="Times New Roman" w:cs="Times New Roman"/>
+        </w:rPr>
+        <w:t xml:space="preserve">we have found numerous problems with that model, including incorrect methanogenesis pathways, </w:t>
+      </w:r>
+      <w:ins w:id="113" w:author="Matt" w:date="2014-10-01T10:31:00Z">
+        <w:r>
+          <w:rPr>
+            <w:rFonts w:ascii="Times New Roman" w:hAnsi="Times New Roman" w:cs="Times New Roman"/>
+          </w:rPr>
+          <w:t>this comparison offers the possibility of accelerating our work by suggesting functions for genes that are currently absent from our model.</w:t>
+        </w:r>
+      </w:ins>
+      <w:ins w:id="114" w:author="Matt" w:date="2014-10-01T10:32:00Z">
+        <w:r>
+          <w:rPr>
+            <w:rFonts w:ascii="Times New Roman" w:hAnsi="Times New Roman" w:cs="Times New Roman"/>
+          </w:rPr>
+          <w:t xml:space="preserve"> At present, our model shares </w:t>
+        </w:r>
+      </w:ins>
+      <w:ins w:id="115" w:author="Matt" w:date="2014-10-01T10:33:00Z">
+        <w:r>
+          <w:rPr>
+            <w:rFonts w:ascii="Times New Roman" w:hAnsi="Times New Roman" w:cs="Times New Roman"/>
+          </w:rPr>
+          <w:t>390 (82%)</w:t>
+        </w:r>
+      </w:ins>
+      <w:ins w:id="116" w:author="Matt" w:date="2014-10-01T10:32:00Z">
+        <w:r>
+          <w:rPr>
+            <w:rFonts w:ascii="Times New Roman" w:hAnsi="Times New Roman" w:cs="Times New Roman"/>
+          </w:rPr>
+          <w:t xml:space="preserve"> of its 477 genes with theirs</w:t>
+        </w:r>
+      </w:ins>
+      <w:ins w:id="117" w:author="Matt" w:date="2014-10-01T10:33:00Z">
+        <w:r>
+          <w:rPr>
+            <w:rFonts w:ascii="Times New Roman" w:hAnsi="Times New Roman" w:cs="Times New Roman"/>
+          </w:rPr>
+          <w:t>, with 87 additional genes that are unique to our model and 128 gene</w:t>
+        </w:r>
+        <w:r>
+          <w:rPr>
+            <w:rFonts w:ascii="Times New Roman" w:hAnsi="Times New Roman" w:cs="Times New Roman"/>
+          </w:rPr>
+          <w:t>s unique to the previous model</w:t>
+        </w:r>
+      </w:ins>
+      <w:ins w:id="118" w:author="Matt" w:date="2014-10-01T10:45:00Z">
+        <w:r>
+          <w:rPr>
+            <w:rFonts w:ascii="Times New Roman" w:hAnsi="Times New Roman" w:cs="Times New Roman"/>
+          </w:rPr>
+          <w:t xml:space="preserve">, the latter of which will be a focal point for </w:t>
+        </w:r>
+        <w:r>
+          <w:rPr>
+            <w:rFonts w:ascii="Times New Roman" w:hAnsi="Times New Roman" w:cs="Times New Roman"/>
+          </w:rPr>
+          <w:t xml:space="preserve">expanding the genome coverage of our model. </w:t>
+        </w:r>
+      </w:ins>
+      <w:ins w:id="119" w:author="Matt" w:date="2014-10-01T10:34:00Z">
+        <w:r>
+          <w:rPr>
+            <w:rFonts w:ascii="Times New Roman" w:hAnsi="Times New Roman" w:cs="Times New Roman"/>
+          </w:rPr>
+          <w:t xml:space="preserve"> </w:t>
+        </w:r>
+      </w:ins>
+      <w:del w:id="120" w:author="Matt" w:date="2014-10-01T10:32:00Z">
+        <w:r>
+          <w:rPr>
+            <w:rFonts w:ascii="Times New Roman" w:hAnsi="Times New Roman" w:cs="Times New Roman"/>
+          </w:rPr>
+          <w:delText>which demonstrate that further curation is necessary</w:delText>
+        </w:r>
+      </w:del>
+      <w:r>
+        <w:rPr>
+          <w:rFonts w:ascii="Times New Roman" w:hAnsi="Times New Roman" w:cs="Times New Roman"/>
+        </w:rPr>
+        <w:t xml:space="preserve">. </w:t>
+      </w:r>
+      <w:del w:id="121" w:author="Matt" w:date="2014-10-01T10:45:00Z">
+        <w:r>
+          <w:rPr>
+            <w:rFonts w:ascii="Times New Roman" w:hAnsi="Times New Roman" w:cs="Times New Roman"/>
+          </w:rPr>
+          <w:delText xml:space="preserve">We are currently in the process of curating our draft model with using information from citations in the published model, biochemical databases such as MetaCYC and other literature sources that were not identified in the published model to improve the quality of the network.  </w:delText>
+        </w:r>
+      </w:del>
+      <w:del w:id="122" w:author="Matt" w:date="2014-10-01T10:46:00Z">
+        <w:r>
+          <w:rPr>
+            <w:rFonts w:ascii="Times New Roman" w:hAnsi="Times New Roman" w:cs="Times New Roman"/>
+          </w:rPr>
+          <w:delText>We are also combing through</w:delText>
+        </w:r>
+      </w:del>
+    </w:p>
+    <w:p>
+      <w:pPr>
+        <w:ind w:firstLine="720"/>
+        <w:jc w:val="both"/>
+        <w:rPr>
+          <w:rFonts w:ascii="Times New Roman" w:hAnsi="Times New Roman" w:cs="Times New Roman"/>
+          <w:rPrChange w:id="123" w:author="Matt" w:date="2014-10-01T10:57:00Z">
             <w:rPr>
               <w:rFonts w:ascii="Times New Roman" w:hAnsi="Times New Roman" w:cs="Times New Roman"/>
             </w:rPr>
           </w:rPrChange>
         </w:rPr>
       </w:pPr>
-      <w:r>
-        <w:rPr>
-          <w:rFonts w:ascii="Times New Roman" w:hAnsi="Times New Roman" w:cs="Times New Roman"/>
-          <w:highlight w:val="yellow"/>
-          <w:rPrChange w:id="65" w:author="Matt Richards" w:date="2014-09-30T21:46:00Z">
-            <w:rPr>
-              <w:rFonts w:ascii="Times New Roman" w:hAnsi="Times New Roman" w:cs="Times New Roman"/>
-            </w:rPr>
-          </w:rPrChange>
-        </w:rPr>
-        <w:t xml:space="preserve">We are aware of a recently published metabolic model of </w:t>
+      <w:ins w:id="124" w:author="Matt" w:date="2014-10-01T10:46:00Z">
+        <w:r>
+          <w:rPr>
+            <w:rFonts w:ascii="Times New Roman" w:hAnsi="Times New Roman" w:cs="Times New Roman"/>
+          </w:rPr>
+          <w:t>For</w:t>
+        </w:r>
+      </w:ins>
+      <w:r>
+        <w:rPr>
+          <w:rFonts w:ascii="Times New Roman" w:hAnsi="Times New Roman" w:cs="Times New Roman"/>
+        </w:rPr>
+        <w:t xml:space="preserve"> </w:t>
+      </w:r>
+      <w:ins w:id="125" w:author="Matt" w:date="2014-10-01T10:46:00Z">
+        <w:r>
+          <w:rPr>
+            <w:rFonts w:ascii="Times New Roman" w:hAnsi="Times New Roman" w:cs="Times New Roman"/>
+          </w:rPr>
+          <w:t xml:space="preserve">the final stage of curating and evaluating </w:t>
+        </w:r>
+      </w:ins>
+      <w:r>
+        <w:rPr>
+          <w:rFonts w:ascii="Times New Roman" w:hAnsi="Times New Roman" w:cs="Times New Roman"/>
+        </w:rPr>
+        <w:t xml:space="preserve">our </w:t>
       </w:r>
       <w:r>
         <w:rPr>
           <w:rFonts w:ascii="Times New Roman" w:hAnsi="Times New Roman" w:cs="Times New Roman"/>
           <w:i/>
-          <w:highlight w:val="yellow"/>
-          <w:rPrChange w:id="66" w:author="Matt Richards" w:date="2014-09-30T21:46:00Z">
-            <w:rPr>
-              <w:rFonts w:ascii="Times New Roman" w:hAnsi="Times New Roman" w:cs="Times New Roman"/>
-              <w:i/>
-            </w:rPr>
-          </w:rPrChange>
-        </w:rPr>
-        <w:t xml:space="preserve">M. </w:t>
-      </w:r>
-      <w:proofErr w:type="spellStart"/>
+        </w:rPr>
+        <w:t>M. maripaludis</w:t>
+      </w:r>
+      <w:r>
+        <w:rPr>
+          <w:rFonts w:ascii="Times New Roman" w:hAnsi="Times New Roman" w:cs="Times New Roman"/>
+        </w:rPr>
+        <w:t xml:space="preserve"> model</w:t>
+      </w:r>
+      <w:ins w:id="126" w:author="Matt" w:date="2014-10-01T10:46:00Z">
+        <w:r>
+          <w:rPr>
+            <w:rFonts w:ascii="Times New Roman" w:hAnsi="Times New Roman" w:cs="Times New Roman"/>
+          </w:rPr>
+          <w:t>, we will continue to work closely with</w:t>
+        </w:r>
+      </w:ins>
+      <w:r>
+        <w:rPr>
+          <w:rFonts w:ascii="Times New Roman" w:hAnsi="Times New Roman" w:cs="Times New Roman"/>
+        </w:rPr>
+        <w:t xml:space="preserve"> </w:t>
+      </w:r>
+      <w:del w:id="127" w:author="Matt" w:date="2014-10-01T10:46:00Z">
+        <w:r>
+          <w:rPr>
+            <w:rFonts w:ascii="Times New Roman" w:hAnsi="Times New Roman" w:cs="Times New Roman"/>
+          </w:rPr>
+          <w:delText>iteratively with</w:delText>
+        </w:r>
+      </w:del>
+      <w:r>
+        <w:rPr>
+          <w:rFonts w:ascii="Times New Roman" w:hAnsi="Times New Roman" w:cs="Times New Roman"/>
+        </w:rPr>
+        <w:t xml:space="preserve"> </w:t>
+      </w:r>
       <w:r>
         <w:rPr>
           <w:rFonts w:ascii="Times New Roman" w:hAnsi="Times New Roman" w:cs="Times New Roman"/>
           <w:i/>
-          <w:highlight w:val="yellow"/>
-          <w:rPrChange w:id="67" w:author="Matt Richards" w:date="2014-09-30T21:46:00Z">
-            <w:rPr>
-              <w:rFonts w:ascii="Times New Roman" w:hAnsi="Times New Roman" w:cs="Times New Roman"/>
-              <w:i/>
-            </w:rPr>
-          </w:rPrChange>
-        </w:rPr>
-        <w:t>maripaludis</w:t>
-      </w:r>
-      <w:proofErr w:type="spellEnd"/>
-      <w:r>
-        <w:rPr>
-          <w:rFonts w:ascii="Times New Roman" w:hAnsi="Times New Roman" w:cs="Times New Roman"/>
-          <w:highlight w:val="yellow"/>
-          <w:rPrChange w:id="68" w:author="Matt Richards" w:date="2014-09-30T21:46:00Z">
-            <w:rPr>
-              <w:rFonts w:ascii="Times New Roman" w:hAnsi="Times New Roman" w:cs="Times New Roman"/>
-            </w:rPr>
-          </w:rPrChange>
-        </w:rPr>
-        <w:t xml:space="preserve"> (</w:t>
-      </w:r>
-      <w:proofErr w:type="spellStart"/>
-      <w:r>
-        <w:rPr>
-          <w:rFonts w:ascii="Times New Roman" w:hAnsi="Times New Roman" w:cs="Times New Roman"/>
-          <w:highlight w:val="yellow"/>
-          <w:rPrChange w:id="69" w:author="Matt Richards" w:date="2014-09-30T21:46:00Z">
-            <w:rPr>
-              <w:rFonts w:ascii="Times New Roman" w:hAnsi="Times New Roman" w:cs="Times New Roman"/>
-            </w:rPr>
-          </w:rPrChange>
-        </w:rPr>
-        <w:t>Goyal</w:t>
-      </w:r>
-      <w:proofErr w:type="spellEnd"/>
-      <w:r>
-        <w:rPr>
-          <w:rFonts w:ascii="Times New Roman" w:hAnsi="Times New Roman" w:cs="Times New Roman"/>
-          <w:highlight w:val="yellow"/>
-          <w:rPrChange w:id="70" w:author="Matt Richards" w:date="2014-09-30T21:46:00Z">
-            <w:rPr>
-              <w:rFonts w:ascii="Times New Roman" w:hAnsi="Times New Roman" w:cs="Times New Roman"/>
-            </w:rPr>
-          </w:rPrChange>
-        </w:rPr>
-        <w:t xml:space="preserve">, et al., </w:t>
-      </w:r>
-      <w:proofErr w:type="spellStart"/>
-      <w:r>
-        <w:rPr>
-          <w:rFonts w:ascii="Times New Roman" w:hAnsi="Times New Roman" w:cs="Times New Roman"/>
-          <w:highlight w:val="yellow"/>
-          <w:rPrChange w:id="71" w:author="Matt Richards" w:date="2014-09-30T21:46:00Z">
-            <w:rPr>
-              <w:rFonts w:ascii="Times New Roman" w:hAnsi="Times New Roman" w:cs="Times New Roman"/>
-            </w:rPr>
-          </w:rPrChange>
-        </w:rPr>
-        <w:t>Mol</w:t>
-      </w:r>
-      <w:proofErr w:type="spellEnd"/>
-      <w:r>
-        <w:rPr>
-          <w:rFonts w:ascii="Times New Roman" w:hAnsi="Times New Roman" w:cs="Times New Roman"/>
-          <w:highlight w:val="yellow"/>
-          <w:rPrChange w:id="72" w:author="Matt Richards" w:date="2014-09-30T21:46:00Z">
-            <w:rPr>
-              <w:rFonts w:ascii="Times New Roman" w:hAnsi="Times New Roman" w:cs="Times New Roman"/>
-            </w:rPr>
-          </w:rPrChange>
-        </w:rPr>
-        <w:t xml:space="preserve"> </w:t>
-      </w:r>
-      <w:proofErr w:type="spellStart"/>
-      <w:r>
-        <w:rPr>
-          <w:rFonts w:ascii="Times New Roman" w:hAnsi="Times New Roman" w:cs="Times New Roman"/>
-          <w:highlight w:val="yellow"/>
-          <w:rPrChange w:id="73" w:author="Matt Richards" w:date="2014-09-30T21:46:00Z">
-            <w:rPr>
-              <w:rFonts w:ascii="Times New Roman" w:hAnsi="Times New Roman" w:cs="Times New Roman"/>
-            </w:rPr>
-          </w:rPrChange>
-        </w:rPr>
-        <w:t>Biosyst</w:t>
-      </w:r>
-      <w:proofErr w:type="spellEnd"/>
-      <w:r>
-        <w:rPr>
-          <w:rFonts w:ascii="Times New Roman" w:hAnsi="Times New Roman" w:cs="Times New Roman"/>
-          <w:highlight w:val="yellow"/>
-          <w:rPrChange w:id="74" w:author="Matt Richards" w:date="2014-09-30T21:46:00Z">
-            <w:rPr>
-              <w:rFonts w:ascii="Times New Roman" w:hAnsi="Times New Roman" w:cs="Times New Roman"/>
-            </w:rPr>
-          </w:rPrChange>
-        </w:rPr>
-        <w:t xml:space="preserve">, Feb 20, 2014).  This offers a possibility of accelerating our work.  However, we have found numerous problems with that model, including incorrect methanogenesis pathways, which demonstrate that further curation is necessary. We are currently in the process of curating our draft model with using information from citations in the published model, biochemical databases such as </w:t>
-      </w:r>
-      <w:proofErr w:type="spellStart"/>
-      <w:r>
-        <w:rPr>
-          <w:rFonts w:ascii="Times New Roman" w:hAnsi="Times New Roman" w:cs="Times New Roman"/>
-          <w:highlight w:val="yellow"/>
-          <w:rPrChange w:id="75" w:author="Matt Richards" w:date="2014-09-30T21:46:00Z">
-            <w:rPr>
-              <w:rFonts w:ascii="Times New Roman" w:hAnsi="Times New Roman" w:cs="Times New Roman"/>
-            </w:rPr>
-          </w:rPrChange>
-        </w:rPr>
-        <w:t>MetaCYC</w:t>
-      </w:r>
-      <w:proofErr w:type="spellEnd"/>
-      <w:r>
-        <w:rPr>
-          <w:rFonts w:ascii="Times New Roman" w:hAnsi="Times New Roman" w:cs="Times New Roman"/>
-          <w:highlight w:val="yellow"/>
-          <w:rPrChange w:id="76" w:author="Matt Richards" w:date="2014-09-30T21:46:00Z">
-            <w:rPr>
-              <w:rFonts w:ascii="Times New Roman" w:hAnsi="Times New Roman" w:cs="Times New Roman"/>
-            </w:rPr>
-          </w:rPrChange>
-        </w:rPr>
-        <w:t xml:space="preserve"> and other literature sources that were not identified in the published model to improve the quality of the network.  We are also combing through our </w:t>
-      </w:r>
-      <w:r>
-        <w:rPr>
-          <w:rFonts w:ascii="Times New Roman" w:hAnsi="Times New Roman" w:cs="Times New Roman"/>
-          <w:i/>
-          <w:highlight w:val="yellow"/>
-          <w:rPrChange w:id="77" w:author="Matt Richards" w:date="2014-09-30T21:46:00Z">
-            <w:rPr>
-              <w:rFonts w:ascii="Times New Roman" w:hAnsi="Times New Roman" w:cs="Times New Roman"/>
-              <w:i/>
-            </w:rPr>
-          </w:rPrChange>
-        </w:rPr>
-        <w:t xml:space="preserve">M. </w:t>
-      </w:r>
-      <w:proofErr w:type="spellStart"/>
-      <w:r>
-        <w:rPr>
-          <w:rFonts w:ascii="Times New Roman" w:hAnsi="Times New Roman" w:cs="Times New Roman"/>
-          <w:i/>
-          <w:highlight w:val="yellow"/>
-          <w:rPrChange w:id="78" w:author="Matt Richards" w:date="2014-09-30T21:46:00Z">
-            <w:rPr>
-              <w:rFonts w:ascii="Times New Roman" w:hAnsi="Times New Roman" w:cs="Times New Roman"/>
-              <w:i/>
-            </w:rPr>
-          </w:rPrChange>
-        </w:rPr>
-        <w:t>maripaludis</w:t>
-      </w:r>
-      <w:proofErr w:type="spellEnd"/>
-      <w:r>
-        <w:rPr>
-          <w:rFonts w:ascii="Times New Roman" w:hAnsi="Times New Roman" w:cs="Times New Roman"/>
-          <w:highlight w:val="yellow"/>
-          <w:rPrChange w:id="79" w:author="Matt Richards" w:date="2014-09-30T21:46:00Z">
-            <w:rPr>
-              <w:rFonts w:ascii="Times New Roman" w:hAnsi="Times New Roman" w:cs="Times New Roman"/>
-            </w:rPr>
-          </w:rPrChange>
-        </w:rPr>
-        <w:t xml:space="preserve"> model iteratively with </w:t>
-      </w:r>
-      <w:r>
-        <w:rPr>
-          <w:rFonts w:ascii="Times New Roman" w:hAnsi="Times New Roman" w:cs="Times New Roman"/>
-          <w:i/>
-          <w:highlight w:val="yellow"/>
-          <w:rPrChange w:id="80" w:author="Matt Richards" w:date="2014-09-30T21:46:00Z">
-            <w:rPr>
-              <w:rFonts w:ascii="Times New Roman" w:hAnsi="Times New Roman" w:cs="Times New Roman"/>
-              <w:i/>
-            </w:rPr>
-          </w:rPrChange>
-        </w:rPr>
-        <w:t xml:space="preserve">M. </w:t>
-      </w:r>
-      <w:proofErr w:type="spellStart"/>
-      <w:r>
-        <w:rPr>
-          <w:rFonts w:ascii="Times New Roman" w:hAnsi="Times New Roman" w:cs="Times New Roman"/>
-          <w:i/>
-          <w:highlight w:val="yellow"/>
-          <w:rPrChange w:id="81" w:author="Matt Richards" w:date="2014-09-30T21:46:00Z">
-            <w:rPr>
-              <w:rFonts w:ascii="Times New Roman" w:hAnsi="Times New Roman" w:cs="Times New Roman"/>
-              <w:i/>
-            </w:rPr>
-          </w:rPrChange>
-        </w:rPr>
-        <w:t>maripaludis</w:t>
-      </w:r>
-      <w:proofErr w:type="spellEnd"/>
-      <w:r>
-        <w:rPr>
-          <w:rFonts w:ascii="Times New Roman" w:hAnsi="Times New Roman" w:cs="Times New Roman"/>
-          <w:highlight w:val="yellow"/>
-          <w:rPrChange w:id="82" w:author="Matt Richards" w:date="2014-09-30T21:46:00Z">
-            <w:rPr>
-              <w:rFonts w:ascii="Times New Roman" w:hAnsi="Times New Roman" w:cs="Times New Roman"/>
-            </w:rPr>
-          </w:rPrChange>
+        </w:rPr>
+        <w:t>M. maripaludis</w:t>
+      </w:r>
+      <w:r>
+        <w:rPr>
+          <w:rFonts w:ascii="Times New Roman" w:hAnsi="Times New Roman" w:cs="Times New Roman"/>
         </w:rPr>
         <w:t xml:space="preserve"> expert John Leigh, a process we have followed earlier in high quality reconstructions of other methanogens (Benedict et al., 2012, </w:t>
       </w:r>
@@ -5917,8 +6383,7 @@
         <w:rPr>
           <w:rFonts w:ascii="Times New Roman" w:hAnsi="Times New Roman" w:cs="Times New Roman"/>
           <w:bCs/>
-          <w:highlight w:val="yellow"/>
-          <w:rPrChange w:id="83" w:author="Matt Richards" w:date="2014-09-30T21:46:00Z">
+          <w:rPrChange w:id="128" w:author="Matt" w:date="2014-10-01T10:57:00Z">
             <w:rPr>
               <w:rFonts w:ascii="Times New Roman" w:hAnsi="Times New Roman" w:cs="Times New Roman"/>
               <w:bCs/>
@@ -5932,8 +6397,7 @@
         <w:rPr>
           <w:rFonts w:ascii="Times New Roman" w:hAnsi="Times New Roman" w:cs="Times New Roman"/>
           <w:bCs/>
-          <w:highlight w:val="yellow"/>
-          <w:rPrChange w:id="84" w:author="Matt Richards" w:date="2014-09-30T21:46:00Z">
+          <w:rPrChange w:id="129" w:author="Matt" w:date="2014-10-01T10:57:00Z">
             <w:rPr>
               <w:rFonts w:ascii="Times New Roman" w:hAnsi="Times New Roman" w:cs="Times New Roman"/>
               <w:bCs/>
@@ -5947,8 +6411,7 @@
         <w:rPr>
           <w:rFonts w:ascii="Times New Roman" w:hAnsi="Times New Roman" w:cs="Times New Roman"/>
           <w:bCs/>
-          <w:highlight w:val="yellow"/>
-          <w:rPrChange w:id="85" w:author="Matt Richards" w:date="2014-09-30T21:46:00Z">
+          <w:rPrChange w:id="130" w:author="Matt" w:date="2014-10-01T10:57:00Z">
             <w:rPr>
               <w:rFonts w:ascii="Times New Roman" w:hAnsi="Times New Roman" w:cs="Times New Roman"/>
               <w:bCs/>
@@ -5960,8 +6423,7 @@
       <w:r>
         <w:rPr>
           <w:rFonts w:ascii="Times New Roman" w:hAnsi="Times New Roman" w:cs="Times New Roman"/>
-          <w:highlight w:val="yellow"/>
-          <w:rPrChange w:id="86" w:author="Matt Richards" w:date="2014-09-30T21:46:00Z">
+          <w:rPrChange w:id="131" w:author="Matt" w:date="2014-10-01T10:57:00Z">
             <w:rPr>
               <w:rFonts w:ascii="Times New Roman" w:hAnsi="Times New Roman" w:cs="Times New Roman"/>
             </w:rPr>
@@ -5973,8 +6435,7 @@
       <w:r>
         <w:rPr>
           <w:rFonts w:ascii="Times New Roman" w:hAnsi="Times New Roman" w:cs="Times New Roman"/>
-          <w:highlight w:val="yellow"/>
-          <w:rPrChange w:id="87" w:author="Matt Richards" w:date="2014-09-30T21:46:00Z">
+          <w:rPrChange w:id="132" w:author="Matt" w:date="2014-10-01T10:57:00Z">
             <w:rPr>
               <w:rFonts w:ascii="Times New Roman" w:hAnsi="Times New Roman" w:cs="Times New Roman"/>
             </w:rPr>
@@ -5986,8 +6447,7 @@
       <w:r>
         <w:rPr>
           <w:rFonts w:ascii="Times New Roman" w:hAnsi="Times New Roman" w:cs="Times New Roman"/>
-          <w:highlight w:val="yellow"/>
-          <w:rPrChange w:id="88" w:author="Matt Richards" w:date="2014-09-30T21:46:00Z">
+          <w:rPrChange w:id="133" w:author="Matt" w:date="2014-10-01T10:57:00Z">
             <w:rPr>
               <w:rFonts w:ascii="Times New Roman" w:hAnsi="Times New Roman" w:cs="Times New Roman"/>
             </w:rPr>
@@ -5999,110 +6459,363 @@
         <w:rPr>
           <w:rFonts w:ascii="Times New Roman" w:hAnsi="Times New Roman" w:cs="Times New Roman"/>
           <w:bCs/>
-          <w:highlight w:val="yellow"/>
-          <w:rPrChange w:id="89" w:author="Matt Richards" w:date="2014-09-30T21:46:00Z">
+          <w:rPrChange w:id="134" w:author="Matt" w:date="2014-10-01T10:57:00Z">
             <w:rPr>
               <w:rFonts w:ascii="Times New Roman" w:hAnsi="Times New Roman" w:cs="Times New Roman"/>
               <w:bCs/>
             </w:rPr>
           </w:rPrChange>
         </w:rPr>
-        <w:t xml:space="preserve">e have updated ATP metabolism and added specific </w:t>
-      </w:r>
-      <w:proofErr w:type="spellStart"/>
+        <w:t>e have updated ATP metabolism</w:t>
+      </w:r>
+      <w:ins w:id="135" w:author="Matt" w:date="2014-10-01T10:48:00Z">
+        <w:r>
+          <w:rPr>
+            <w:rFonts w:ascii="Times New Roman" w:hAnsi="Times New Roman" w:cs="Times New Roman"/>
+            <w:bCs/>
+          </w:rPr>
+          <w:t xml:space="preserve">, verified our core metabolic </w:t>
+        </w:r>
+        <w:proofErr w:type="spellStart"/>
+        <w:r>
+          <w:rPr>
+            <w:rFonts w:ascii="Times New Roman" w:hAnsi="Times New Roman" w:cs="Times New Roman"/>
+            <w:bCs/>
+          </w:rPr>
+          <w:t>pathways</w:t>
+        </w:r>
+        <w:proofErr w:type="gramStart"/>
+        <w:r>
+          <w:rPr>
+            <w:rFonts w:ascii="Times New Roman" w:hAnsi="Times New Roman" w:cs="Times New Roman"/>
+            <w:bCs/>
+          </w:rPr>
+          <w:t>,</w:t>
+        </w:r>
+      </w:ins>
+      <w:proofErr w:type="gramEnd"/>
+      <w:del w:id="136" w:author="Matt" w:date="2014-10-01T10:48:00Z">
+        <w:r>
+          <w:rPr>
+            <w:rFonts w:ascii="Times New Roman" w:hAnsi="Times New Roman" w:cs="Times New Roman"/>
+            <w:bCs/>
+          </w:rPr>
+          <w:delText xml:space="preserve"> </w:delText>
+        </w:r>
+      </w:del>
       <w:r>
         <w:rPr>
           <w:rFonts w:ascii="Times New Roman" w:hAnsi="Times New Roman" w:cs="Times New Roman"/>
           <w:bCs/>
-          <w:highlight w:val="yellow"/>
-          <w:rPrChange w:id="90" w:author="Matt Richards" w:date="2014-09-30T21:46:00Z">
+        </w:rPr>
+        <w:t>and</w:t>
+      </w:r>
+      <w:proofErr w:type="spellEnd"/>
+      <w:r>
+        <w:rPr>
+          <w:rFonts w:ascii="Times New Roman" w:hAnsi="Times New Roman" w:cs="Times New Roman"/>
+          <w:bCs/>
+        </w:rPr>
+        <w:t xml:space="preserve"> </w:t>
+      </w:r>
+      <w:del w:id="137" w:author="Matt" w:date="2014-10-01T10:47:00Z">
+        <w:r>
+          <w:rPr>
+            <w:rFonts w:ascii="Times New Roman" w:hAnsi="Times New Roman" w:cs="Times New Roman"/>
+            <w:bCs/>
+          </w:rPr>
+          <w:delText xml:space="preserve">added </w:delText>
+        </w:r>
+      </w:del>
+      <w:del w:id="138" w:author="Matt" w:date="2014-10-01T10:48:00Z">
+        <w:r>
+          <w:rPr>
+            <w:rFonts w:ascii="Times New Roman" w:hAnsi="Times New Roman" w:cs="Times New Roman"/>
+            <w:bCs/>
+          </w:rPr>
+          <w:delText xml:space="preserve">specific </w:delText>
+        </w:r>
+      </w:del>
+      <w:del w:id="139" w:author="Matt" w:date="2014-10-01T10:50:00Z">
+        <w:r>
+          <w:rPr>
+            <w:rFonts w:ascii="Times New Roman" w:hAnsi="Times New Roman" w:cs="Times New Roman"/>
+            <w:bCs/>
+          </w:rPr>
+          <w:delText xml:space="preserve">ferredoxin </w:delText>
+        </w:r>
+      </w:del>
+      <w:del w:id="140" w:author="Matt" w:date="2014-10-01T10:48:00Z">
+        <w:r>
+          <w:rPr>
+            <w:rFonts w:ascii="Times New Roman" w:hAnsi="Times New Roman" w:cs="Times New Roman"/>
+            <w:bCs/>
+          </w:rPr>
+          <w:delText xml:space="preserve">types to more accurately represent the </w:delText>
+        </w:r>
+      </w:del>
+      <w:del w:id="141" w:author="Matt" w:date="2014-10-01T10:50:00Z">
+        <w:r>
+          <w:rPr>
+            <w:rFonts w:ascii="Times New Roman" w:hAnsi="Times New Roman" w:cs="Times New Roman"/>
+            <w:bCs/>
+            <w:i/>
+          </w:rPr>
+          <w:delText xml:space="preserve">M. maripaludis </w:delText>
+        </w:r>
+        <w:r>
+          <w:rPr>
+            <w:rFonts w:ascii="Times New Roman" w:hAnsi="Times New Roman" w:cs="Times New Roman"/>
+            <w:bCs/>
+            <w:rPrChange w:id="142" w:author="Matt" w:date="2014-10-01T10:57:00Z">
+              <w:rPr>
+                <w:rFonts w:ascii="Times New Roman" w:hAnsi="Times New Roman" w:cs="Times New Roman"/>
+                <w:bCs/>
+              </w:rPr>
+            </w:rPrChange>
+          </w:rPr>
+          <w:delText>electron transport chain</w:delText>
+        </w:r>
+      </w:del>
+      <w:r>
+        <w:rPr>
+          <w:rFonts w:ascii="Times New Roman" w:hAnsi="Times New Roman" w:cs="Times New Roman"/>
+          <w:bCs/>
+          <w:rPrChange w:id="143" w:author="Matt" w:date="2014-10-01T10:57:00Z">
             <w:rPr>
               <w:rFonts w:ascii="Times New Roman" w:hAnsi="Times New Roman" w:cs="Times New Roman"/>
               <w:bCs/>
             </w:rPr>
           </w:rPrChange>
         </w:rPr>
-        <w:t>ferredoxin</w:t>
-      </w:r>
-      <w:proofErr w:type="spellEnd"/>
+        <w:t xml:space="preserve">. </w:t>
+      </w:r>
+      <w:del w:id="144" w:author="Matt" w:date="2014-10-01T10:50:00Z">
+        <w:r>
+          <w:rPr>
+            <w:rFonts w:ascii="Times New Roman" w:hAnsi="Times New Roman" w:cs="Times New Roman"/>
+            <w:bCs/>
+            <w:rPrChange w:id="145" w:author="Matt" w:date="2014-10-01T10:57:00Z">
+              <w:rPr>
+                <w:rFonts w:ascii="Times New Roman" w:hAnsi="Times New Roman" w:cs="Times New Roman"/>
+                <w:bCs/>
+              </w:rPr>
+            </w:rPrChange>
+          </w:rPr>
+          <w:delText xml:space="preserve">Furthermore, we have </w:delText>
+        </w:r>
+      </w:del>
+      <w:proofErr w:type="gramStart"/>
       <w:r>
         <w:rPr>
           <w:rFonts w:ascii="Times New Roman" w:hAnsi="Times New Roman" w:cs="Times New Roman"/>
           <w:bCs/>
-          <w:highlight w:val="yellow"/>
-          <w:rPrChange w:id="91" w:author="Matt Richards" w:date="2014-09-30T21:46:00Z">
+          <w:rPrChange w:id="146" w:author="Matt" w:date="2014-10-01T10:57:00Z">
             <w:rPr>
               <w:rFonts w:ascii="Times New Roman" w:hAnsi="Times New Roman" w:cs="Times New Roman"/>
               <w:bCs/>
             </w:rPr>
           </w:rPrChange>
         </w:rPr>
-        <w:t xml:space="preserve"> types to more accurately represent the </w:t>
-      </w:r>
+        <w:t>identified</w:t>
+      </w:r>
+      <w:proofErr w:type="gramEnd"/>
       <w:r>
         <w:rPr>
           <w:rFonts w:ascii="Times New Roman" w:hAnsi="Times New Roman" w:cs="Times New Roman"/>
           <w:bCs/>
-          <w:i/>
-          <w:highlight w:val="yellow"/>
-          <w:rPrChange w:id="92" w:author="Matt Richards" w:date="2014-09-30T21:46:00Z">
-            <w:rPr>
-              <w:rFonts w:ascii="Times New Roman" w:hAnsi="Times New Roman" w:cs="Times New Roman"/>
-              <w:bCs/>
-              <w:i/>
-            </w:rPr>
-          </w:rPrChange>
-        </w:rPr>
-        <w:t xml:space="preserve">M. </w:t>
-      </w:r>
-      <w:proofErr w:type="spellStart"/>
-      <w:r>
-        <w:rPr>
-          <w:rFonts w:ascii="Times New Roman" w:hAnsi="Times New Roman" w:cs="Times New Roman"/>
-          <w:bCs/>
-          <w:i/>
-          <w:highlight w:val="yellow"/>
-          <w:rPrChange w:id="93" w:author="Matt Richards" w:date="2014-09-30T21:46:00Z">
-            <w:rPr>
-              <w:rFonts w:ascii="Times New Roman" w:hAnsi="Times New Roman" w:cs="Times New Roman"/>
-              <w:bCs/>
-              <w:i/>
-            </w:rPr>
-          </w:rPrChange>
-        </w:rPr>
-        <w:t>maripaludis</w:t>
-      </w:r>
-      <w:proofErr w:type="spellEnd"/>
-      <w:r>
-        <w:rPr>
-          <w:rFonts w:ascii="Times New Roman" w:hAnsi="Times New Roman" w:cs="Times New Roman"/>
-          <w:bCs/>
-          <w:i/>
-          <w:highlight w:val="yellow"/>
-          <w:rPrChange w:id="94" w:author="Matt Richards" w:date="2014-09-30T21:46:00Z">
-            <w:rPr>
-              <w:rFonts w:ascii="Times New Roman" w:hAnsi="Times New Roman" w:cs="Times New Roman"/>
-              <w:bCs/>
-              <w:i/>
-            </w:rPr>
-          </w:rPrChange>
-        </w:rPr>
-        <w:t xml:space="preserve"> </w:t>
-      </w:r>
-      <w:r>
-        <w:rPr>
-          <w:rFonts w:ascii="Times New Roman" w:hAnsi="Times New Roman" w:cs="Times New Roman"/>
-          <w:bCs/>
-          <w:highlight w:val="yellow"/>
-          <w:rPrChange w:id="95" w:author="Matt Richards" w:date="2014-09-30T21:46:00Z">
+          <w:rPrChange w:id="147" w:author="Matt" w:date="2014-10-01T10:57:00Z">
             <w:rPr>
               <w:rFonts w:ascii="Times New Roman" w:hAnsi="Times New Roman" w:cs="Times New Roman"/>
               <w:bCs/>
             </w:rPr>
           </w:rPrChange>
         </w:rPr>
-        <w:t xml:space="preserve">electron transport chain. Furthermore, we have identified and corrected numerous incorrect gene annotations in the draft model, improving our network’s accuracy while adding over 20% more genes to our model. </w:t>
-      </w:r>
+        <w:t xml:space="preserve"> and corrected numerous incorrect gene annotations in the draft model, improving our network’s accuracy</w:t>
+      </w:r>
+      <w:ins w:id="148" w:author="Matt" w:date="2014-10-01T10:51:00Z">
+        <w:r>
+          <w:rPr>
+            <w:rFonts w:ascii="Times New Roman" w:hAnsi="Times New Roman" w:cs="Times New Roman"/>
+            <w:bCs/>
+          </w:rPr>
+          <w:t>.</w:t>
+        </w:r>
+      </w:ins>
+      <w:r>
+        <w:rPr>
+          <w:rFonts w:ascii="Times New Roman" w:hAnsi="Times New Roman" w:cs="Times New Roman"/>
+          <w:bCs/>
+        </w:rPr>
+        <w:t xml:space="preserve"> </w:t>
+      </w:r>
+      <w:del w:id="149" w:author="Matt" w:date="2014-10-01T10:51:00Z">
+        <w:r>
+          <w:rPr>
+            <w:rFonts w:ascii="Times New Roman" w:hAnsi="Times New Roman" w:cs="Times New Roman"/>
+            <w:bCs/>
+          </w:rPr>
+          <w:delText xml:space="preserve">while adding over 20% more genes to our model. </w:delText>
+        </w:r>
+      </w:del>
+      <w:ins w:id="150" w:author="Matt" w:date="2014-10-01T10:51:00Z">
+        <w:r>
+          <w:rPr>
+            <w:rFonts w:ascii="Times New Roman" w:hAnsi="Times New Roman" w:cs="Times New Roman"/>
+            <w:bCs/>
+          </w:rPr>
+          <w:t xml:space="preserve"> These improvements have enabled us to </w:t>
+        </w:r>
+      </w:ins>
+      <w:ins w:id="151" w:author="Matt" w:date="2014-10-01T10:50:00Z">
+        <w:r>
+          <w:rPr>
+            <w:rFonts w:ascii="Times New Roman" w:hAnsi="Times New Roman" w:cs="Times New Roman"/>
+            <w:bCs/>
+          </w:rPr>
+          <w:t>use</w:t>
+        </w:r>
+        <w:r>
+          <w:rPr>
+            <w:rFonts w:ascii="Times New Roman" w:hAnsi="Times New Roman" w:cs="Times New Roman"/>
+            <w:bCs/>
+          </w:rPr>
+          <w:t xml:space="preserve"> our model to probe the question of </w:t>
+        </w:r>
+      </w:ins>
+      <w:ins w:id="152" w:author="Matt" w:date="2014-10-01T10:53:00Z">
+        <w:r>
+          <w:rPr>
+            <w:rFonts w:ascii="Times New Roman" w:hAnsi="Times New Roman" w:cs="Times New Roman"/>
+            <w:bCs/>
+          </w:rPr>
+          <w:t xml:space="preserve">enzyme </w:t>
+        </w:r>
+      </w:ins>
+      <w:ins w:id="153" w:author="Matt" w:date="2014-10-01T10:50:00Z">
+        <w:r>
+          <w:rPr>
+            <w:rFonts w:ascii="Times New Roman" w:hAnsi="Times New Roman" w:cs="Times New Roman"/>
+            <w:bCs/>
+          </w:rPr>
+          <w:t>ferredoxin specificity</w:t>
+        </w:r>
+      </w:ins>
+      <w:ins w:id="154" w:author="Matt" w:date="2014-10-01T10:51:00Z">
+        <w:r>
+          <w:rPr>
+            <w:rFonts w:ascii="Times New Roman" w:hAnsi="Times New Roman" w:cs="Times New Roman"/>
+            <w:bCs/>
+          </w:rPr>
+          <w:t xml:space="preserve">, </w:t>
+        </w:r>
+      </w:ins>
+      <w:ins w:id="155" w:author="Matt" w:date="2014-10-01T10:52:00Z">
+        <w:r>
+          <w:rPr>
+            <w:rFonts w:ascii="Times New Roman" w:hAnsi="Times New Roman" w:cs="Times New Roman"/>
+            <w:bCs/>
+          </w:rPr>
+          <w:t xml:space="preserve">an unresolved problem that could prove vital </w:t>
+        </w:r>
+      </w:ins>
+      <w:ins w:id="156" w:author="Matt" w:date="2014-10-01T10:53:00Z">
+        <w:r>
+          <w:rPr>
+            <w:rFonts w:ascii="Times New Roman" w:hAnsi="Times New Roman" w:cs="Times New Roman"/>
+            <w:bCs/>
+          </w:rPr>
+          <w:t>in the quest to</w:t>
+        </w:r>
+      </w:ins>
+      <w:ins w:id="157" w:author="Matt" w:date="2014-10-01T10:52:00Z">
+        <w:r>
+          <w:rPr>
+            <w:rFonts w:ascii="Times New Roman" w:hAnsi="Times New Roman" w:cs="Times New Roman"/>
+            <w:bCs/>
+          </w:rPr>
+          <w:t xml:space="preserve"> fully understand </w:t>
+        </w:r>
+        <w:r>
+          <w:rPr>
+            <w:rFonts w:ascii="Times New Roman" w:hAnsi="Times New Roman" w:cs="Times New Roman"/>
+            <w:bCs/>
+          </w:rPr>
+          <w:t xml:space="preserve">the </w:t>
+        </w:r>
+        <w:r>
+          <w:rPr>
+            <w:rFonts w:ascii="Times New Roman" w:hAnsi="Times New Roman" w:cs="Times New Roman"/>
+            <w:bCs/>
+            <w:i/>
+          </w:rPr>
+          <w:t xml:space="preserve">M. maripaludis </w:t>
+        </w:r>
+        <w:r>
+          <w:rPr>
+            <w:rFonts w:ascii="Times New Roman" w:hAnsi="Times New Roman" w:cs="Times New Roman"/>
+            <w:bCs/>
+          </w:rPr>
+          <w:t>electron transport chain</w:t>
+        </w:r>
+      </w:ins>
+      <w:ins w:id="158" w:author="Matt" w:date="2014-10-01T10:53:00Z">
+        <w:r>
+          <w:rPr>
+            <w:rFonts w:ascii="Times New Roman" w:hAnsi="Times New Roman" w:cs="Times New Roman"/>
+            <w:bCs/>
+          </w:rPr>
+          <w:t xml:space="preserve">. As a result, </w:t>
+        </w:r>
+      </w:ins>
+      <w:ins w:id="159" w:author="Matt" w:date="2014-10-01T10:54:00Z">
+        <w:r>
+          <w:rPr>
+            <w:rFonts w:ascii="Times New Roman" w:hAnsi="Times New Roman" w:cs="Times New Roman"/>
+            <w:bCs/>
+          </w:rPr>
+          <w:t>we are planning wet lab experiments</w:t>
+        </w:r>
+        <w:r>
+          <w:t xml:space="preserve"> d</w:t>
+        </w:r>
+        <w:r>
+          <w:rPr>
+            <w:rFonts w:ascii="Times New Roman" w:hAnsi="Times New Roman" w:cs="Times New Roman"/>
+            <w:bCs/>
+          </w:rPr>
+          <w:t xml:space="preserve">esigned to probe into the </w:t>
+        </w:r>
+        <w:proofErr w:type="spellStart"/>
+        <w:r>
+          <w:rPr>
+            <w:rFonts w:ascii="Times New Roman" w:hAnsi="Times New Roman" w:cs="Times New Roman"/>
+            <w:bCs/>
+          </w:rPr>
+          <w:t>interchangability</w:t>
+        </w:r>
+        <w:proofErr w:type="spellEnd"/>
+        <w:r>
+          <w:rPr>
+            <w:rFonts w:ascii="Times New Roman" w:hAnsi="Times New Roman" w:cs="Times New Roman"/>
+            <w:bCs/>
+          </w:rPr>
+          <w:t xml:space="preserve"> of ferredoxins and are using our model to predict the effects of different </w:t>
+        </w:r>
+        <w:r>
+          <w:rPr>
+            <w:rFonts w:ascii="Times New Roman" w:hAnsi="Times New Roman" w:cs="Times New Roman"/>
+            <w:bCs/>
+            <w:rPrChange w:id="160" w:author="Matt" w:date="2014-10-01T10:57:00Z">
+              <w:rPr>
+                <w:rFonts w:ascii="Times New Roman" w:hAnsi="Times New Roman" w:cs="Times New Roman"/>
+                <w:bCs/>
+              </w:rPr>
+            </w:rPrChange>
+          </w:rPr>
+          <w:t>types of specificity.</w:t>
+        </w:r>
+      </w:ins>
     </w:p>
     <w:p>
       <w:pPr>
@@ -6112,210 +6825,263 @@
           <w:rFonts w:ascii="Times New Roman" w:hAnsi="Times New Roman" w:cs="Times New Roman"/>
         </w:rPr>
       </w:pPr>
-      <w:r>
-        <w:rPr>
-          <w:rFonts w:ascii="Times New Roman" w:hAnsi="Times New Roman" w:cs="Times New Roman"/>
-          <w:highlight w:val="yellow"/>
-          <w:rPrChange w:id="96" w:author="Matt Richards" w:date="2014-09-30T21:46:00Z">
-            <w:rPr>
-              <w:rFonts w:ascii="Times New Roman" w:hAnsi="Times New Roman" w:cs="Times New Roman"/>
-            </w:rPr>
-          </w:rPrChange>
-        </w:rPr>
-        <w:t>W</w:t>
-      </w:r>
-      <w:r>
-        <w:rPr>
-          <w:rFonts w:ascii="Times New Roman" w:hAnsi="Times New Roman" w:cs="Times New Roman"/>
-          <w:highlight w:val="yellow"/>
-          <w:rPrChange w:id="97" w:author="Matt Richards" w:date="2014-09-30T21:46:00Z">
-            <w:rPr>
-              <w:rFonts w:ascii="Times New Roman" w:hAnsi="Times New Roman" w:cs="Times New Roman"/>
-            </w:rPr>
-          </w:rPrChange>
-        </w:rPr>
-        <w:t xml:space="preserve">e have </w:t>
-      </w:r>
+      <w:del w:id="161" w:author="Matt" w:date="2014-10-01T10:55:00Z">
+        <w:r>
+          <w:rPr>
+            <w:rFonts w:ascii="Times New Roman" w:hAnsi="Times New Roman" w:cs="Times New Roman"/>
+            <w:rPrChange w:id="162" w:author="Matt" w:date="2014-10-01T10:57:00Z">
+              <w:rPr>
+                <w:rFonts w:ascii="Times New Roman" w:hAnsi="Times New Roman" w:cs="Times New Roman"/>
+              </w:rPr>
+            </w:rPrChange>
+          </w:rPr>
+          <w:delText>W</w:delText>
+        </w:r>
+        <w:r>
+          <w:rPr>
+            <w:rFonts w:ascii="Times New Roman" w:hAnsi="Times New Roman" w:cs="Times New Roman"/>
+            <w:rPrChange w:id="163" w:author="Matt" w:date="2014-10-01T10:57:00Z">
+              <w:rPr>
+                <w:rFonts w:ascii="Times New Roman" w:hAnsi="Times New Roman" w:cs="Times New Roman"/>
+              </w:rPr>
+            </w:rPrChange>
+          </w:rPr>
+          <w:delText xml:space="preserve">e have </w:delText>
+        </w:r>
+        <w:r>
+          <w:rPr>
+            <w:rFonts w:ascii="Times New Roman" w:hAnsi="Times New Roman" w:cs="Times New Roman"/>
+            <w:bCs/>
+            <w:rPrChange w:id="164" w:author="Matt" w:date="2014-10-01T10:57:00Z">
+              <w:rPr>
+                <w:rFonts w:ascii="Times New Roman" w:hAnsi="Times New Roman" w:cs="Times New Roman"/>
+                <w:bCs/>
+              </w:rPr>
+            </w:rPrChange>
+          </w:rPr>
+          <w:delText>curated the metabolic pathways for generation of precursor metabolites and energy fermentation, including glycolysis, methanogenesis, pentose phosphate pathways, chemoautotrophic energy metabolism and hydrogen production. We have altered the model to correct formate catabolism for methane production and add</w:delText>
+        </w:r>
+        <w:r>
+          <w:rPr>
+            <w:rFonts w:ascii="Times New Roman" w:hAnsi="Times New Roman" w:cs="Times New Roman"/>
+            <w:bCs/>
+            <w:rPrChange w:id="165" w:author="Matt" w:date="2014-10-01T10:57:00Z">
+              <w:rPr>
+                <w:rFonts w:ascii="Times New Roman" w:hAnsi="Times New Roman" w:cs="Times New Roman"/>
+                <w:bCs/>
+              </w:rPr>
+            </w:rPrChange>
+          </w:rPr>
+          <w:delText>ed</w:delText>
+        </w:r>
+        <w:r>
+          <w:rPr>
+            <w:rFonts w:ascii="Times New Roman" w:hAnsi="Times New Roman" w:cs="Times New Roman"/>
+            <w:bCs/>
+            <w:rPrChange w:id="166" w:author="Matt" w:date="2014-10-01T10:57:00Z">
+              <w:rPr>
+                <w:rFonts w:ascii="Times New Roman" w:hAnsi="Times New Roman" w:cs="Times New Roman"/>
+                <w:bCs/>
+              </w:rPr>
+            </w:rPrChange>
+          </w:rPr>
+          <w:delText xml:space="preserve"> the acetate uptake pathway</w:delText>
+        </w:r>
+      </w:del>
       <w:r>
         <w:rPr>
           <w:rFonts w:ascii="Times New Roman" w:hAnsi="Times New Roman" w:cs="Times New Roman"/>
           <w:bCs/>
-          <w:highlight w:val="yellow"/>
-          <w:rPrChange w:id="98" w:author="Matt Richards" w:date="2014-09-30T21:46:00Z">
+          <w:rPrChange w:id="167" w:author="Matt" w:date="2014-10-01T10:57:00Z">
             <w:rPr>
               <w:rFonts w:ascii="Times New Roman" w:hAnsi="Times New Roman" w:cs="Times New Roman"/>
               <w:bCs/>
             </w:rPr>
           </w:rPrChange>
         </w:rPr>
-        <w:t xml:space="preserve">curated the metabolic pathways for generation of precursor metabolites and energy fermentation, including glycolysis, methanogenesis, pentose phosphate pathways, chemoautotrophic energy metabolism and hydrogen production. We have altered the model to </w:t>
-      </w:r>
-      <w:r>
-        <w:rPr>
-          <w:rFonts w:ascii="Times New Roman" w:hAnsi="Times New Roman" w:cs="Times New Roman"/>
-          <w:bCs/>
-          <w:highlight w:val="yellow"/>
-          <w:rPrChange w:id="99" w:author="Matt Richards" w:date="2014-09-30T21:46:00Z">
-            <w:rPr>
-              <w:rFonts w:ascii="Times New Roman" w:hAnsi="Times New Roman" w:cs="Times New Roman"/>
-              <w:bCs/>
-            </w:rPr>
-          </w:rPrChange>
-        </w:rPr>
-        <w:lastRenderedPageBreak/>
-        <w:t xml:space="preserve">correct </w:t>
-      </w:r>
-      <w:proofErr w:type="spellStart"/>
-      <w:r>
-        <w:rPr>
-          <w:rFonts w:ascii="Times New Roman" w:hAnsi="Times New Roman" w:cs="Times New Roman"/>
-          <w:bCs/>
-          <w:highlight w:val="yellow"/>
-          <w:rPrChange w:id="100" w:author="Matt Richards" w:date="2014-09-30T21:46:00Z">
-            <w:rPr>
-              <w:rFonts w:ascii="Times New Roman" w:hAnsi="Times New Roman" w:cs="Times New Roman"/>
-              <w:bCs/>
-            </w:rPr>
-          </w:rPrChange>
-        </w:rPr>
-        <w:t>formate</w:t>
-      </w:r>
-      <w:proofErr w:type="spellEnd"/>
-      <w:r>
-        <w:rPr>
-          <w:rFonts w:ascii="Times New Roman" w:hAnsi="Times New Roman" w:cs="Times New Roman"/>
-          <w:bCs/>
-          <w:highlight w:val="yellow"/>
-          <w:rPrChange w:id="101" w:author="Matt Richards" w:date="2014-09-30T21:46:00Z">
-            <w:rPr>
-              <w:rFonts w:ascii="Times New Roman" w:hAnsi="Times New Roman" w:cs="Times New Roman"/>
-              <w:bCs/>
-            </w:rPr>
-          </w:rPrChange>
-        </w:rPr>
-        <w:t xml:space="preserve"> catabolism for methane production and add</w:t>
-      </w:r>
-      <w:r>
-        <w:rPr>
-          <w:rFonts w:ascii="Times New Roman" w:hAnsi="Times New Roman" w:cs="Times New Roman"/>
-          <w:bCs/>
-          <w:highlight w:val="yellow"/>
-          <w:rPrChange w:id="102" w:author="Matt Richards" w:date="2014-09-30T21:46:00Z">
-            <w:rPr>
-              <w:rFonts w:ascii="Times New Roman" w:hAnsi="Times New Roman" w:cs="Times New Roman"/>
-              <w:bCs/>
-            </w:rPr>
-          </w:rPrChange>
-        </w:rPr>
-        <w:t>ed</w:t>
-      </w:r>
-      <w:r>
-        <w:rPr>
-          <w:rFonts w:ascii="Times New Roman" w:hAnsi="Times New Roman" w:cs="Times New Roman"/>
-          <w:bCs/>
-          <w:highlight w:val="yellow"/>
-          <w:rPrChange w:id="103" w:author="Matt Richards" w:date="2014-09-30T21:46:00Z">
-            <w:rPr>
-              <w:rFonts w:ascii="Times New Roman" w:hAnsi="Times New Roman" w:cs="Times New Roman"/>
-              <w:bCs/>
-            </w:rPr>
-          </w:rPrChange>
-        </w:rPr>
-        <w:t xml:space="preserve"> the acetate uptake pathway. In this case, databases such as </w:t>
-      </w:r>
-      <w:proofErr w:type="spellStart"/>
-      <w:r>
-        <w:rPr>
-          <w:rFonts w:ascii="Times New Roman" w:hAnsi="Times New Roman" w:cs="Times New Roman"/>
-          <w:bCs/>
-          <w:highlight w:val="yellow"/>
-          <w:rPrChange w:id="104" w:author="Matt Richards" w:date="2014-09-30T21:46:00Z">
-            <w:rPr>
-              <w:rFonts w:ascii="Times New Roman" w:hAnsi="Times New Roman" w:cs="Times New Roman"/>
-              <w:bCs/>
-            </w:rPr>
-          </w:rPrChange>
-        </w:rPr>
-        <w:t>BioCyc</w:t>
-      </w:r>
-      <w:proofErr w:type="spellEnd"/>
-      <w:r>
-        <w:rPr>
-          <w:rFonts w:ascii="Times New Roman" w:hAnsi="Times New Roman" w:cs="Times New Roman"/>
-          <w:bCs/>
-          <w:highlight w:val="yellow"/>
-          <w:rPrChange w:id="105" w:author="Matt Richards" w:date="2014-09-30T21:46:00Z">
-            <w:rPr>
-              <w:rFonts w:ascii="Times New Roman" w:hAnsi="Times New Roman" w:cs="Times New Roman"/>
-              <w:bCs/>
-            </w:rPr>
-          </w:rPrChange>
-        </w:rPr>
-        <w:t xml:space="preserve">, KEGG, NCBI and Brenda are used, and much more accurate information is being drawn from the literature about the strain (Hendrickson et al., 2004, J </w:t>
-      </w:r>
-      <w:proofErr w:type="spellStart"/>
-      <w:r>
-        <w:rPr>
-          <w:rFonts w:ascii="Times New Roman" w:hAnsi="Times New Roman" w:cs="Times New Roman"/>
-          <w:bCs/>
-          <w:highlight w:val="yellow"/>
-          <w:rPrChange w:id="106" w:author="Matt Richards" w:date="2014-09-30T21:46:00Z">
-            <w:rPr>
-              <w:rFonts w:ascii="Times New Roman" w:hAnsi="Times New Roman" w:cs="Times New Roman"/>
-              <w:bCs/>
-            </w:rPr>
-          </w:rPrChange>
-        </w:rPr>
-        <w:t>Bacteriol</w:t>
-      </w:r>
-      <w:proofErr w:type="spellEnd"/>
-      <w:r>
-        <w:rPr>
-          <w:rFonts w:ascii="Times New Roman" w:hAnsi="Times New Roman" w:cs="Times New Roman"/>
-          <w:bCs/>
-          <w:highlight w:val="yellow"/>
-          <w:rPrChange w:id="107" w:author="Matt Richards" w:date="2014-09-30T21:46:00Z">
-            <w:rPr>
-              <w:rFonts w:ascii="Times New Roman" w:hAnsi="Times New Roman" w:cs="Times New Roman"/>
-              <w:bCs/>
-            </w:rPr>
-          </w:rPrChange>
-        </w:rPr>
-        <w:t xml:space="preserve">, 186(20):6956-696 </w:t>
-      </w:r>
-      <w:r>
-        <w:rPr>
-          <w:rFonts w:ascii="Times New Roman" w:hAnsi="Times New Roman" w:cs="Times New Roman"/>
-          <w:bCs/>
-          <w:highlight w:val="yellow"/>
-          <w:rPrChange w:id="108" w:author="Matt Richards" w:date="2014-09-30T21:46:00Z">
-            <w:rPr>
-              <w:rFonts w:ascii="Times New Roman" w:hAnsi="Times New Roman" w:cs="Times New Roman"/>
-              <w:bCs/>
-            </w:rPr>
-          </w:rPrChange>
-        </w:rPr>
-        <w:t>&amp;</w:t>
-      </w:r>
-      <w:r>
-        <w:rPr>
-          <w:rFonts w:ascii="Times New Roman" w:hAnsi="Times New Roman" w:cs="Times New Roman"/>
-          <w:bCs/>
-          <w:highlight w:val="yellow"/>
-          <w:rPrChange w:id="109" w:author="Matt Richards" w:date="2014-09-30T21:46:00Z">
-            <w:rPr>
-              <w:rFonts w:ascii="Times New Roman" w:hAnsi="Times New Roman" w:cs="Times New Roman"/>
-              <w:bCs/>
-            </w:rPr>
-          </w:rPrChange>
-        </w:rPr>
-        <w:t xml:space="preserve"> Hendrickson et al., 2007, PNAS 104(21):8930-4). </w:t>
-      </w:r>
-      <w:r>
-        <w:rPr>
-          <w:rFonts w:ascii="Times New Roman" w:hAnsi="Times New Roman" w:cs="Times New Roman"/>
-          <w:highlight w:val="yellow"/>
-          <w:rPrChange w:id="110" w:author="Matt Richards" w:date="2014-09-30T21:46:00Z">
+        <w:t xml:space="preserve">. </w:t>
+      </w:r>
+      <w:moveFromRangeStart w:id="168" w:author="Matt" w:date="2014-10-01T10:55:00Z" w:name="move399924234"/>
+      <w:moveFrom w:id="169" w:author="Matt" w:date="2014-10-01T10:55:00Z">
+        <w:r>
+          <w:rPr>
+            <w:rFonts w:ascii="Times New Roman" w:hAnsi="Times New Roman" w:cs="Times New Roman"/>
+            <w:bCs/>
+            <w:rPrChange w:id="170" w:author="Matt" w:date="2014-10-01T10:57:00Z">
+              <w:rPr>
+                <w:rFonts w:ascii="Times New Roman" w:hAnsi="Times New Roman" w:cs="Times New Roman"/>
+                <w:bCs/>
+              </w:rPr>
+            </w:rPrChange>
+          </w:rPr>
+          <w:t xml:space="preserve">In this case, databases such as BioCyc, KEGG, NCBI and Brenda are used, and much more accurate information is being drawn from the literature about the strain (Hendrickson et al., 2004, J Bacteriol, 186(20):6956-696 </w:t>
+        </w:r>
+        <w:r>
+          <w:rPr>
+            <w:rFonts w:ascii="Times New Roman" w:hAnsi="Times New Roman" w:cs="Times New Roman"/>
+            <w:bCs/>
+            <w:rPrChange w:id="171" w:author="Matt" w:date="2014-10-01T10:57:00Z">
+              <w:rPr>
+                <w:rFonts w:ascii="Times New Roman" w:hAnsi="Times New Roman" w:cs="Times New Roman"/>
+                <w:bCs/>
+              </w:rPr>
+            </w:rPrChange>
+          </w:rPr>
+          <w:t>&amp;</w:t>
+        </w:r>
+        <w:r>
+          <w:rPr>
+            <w:rFonts w:ascii="Times New Roman" w:hAnsi="Times New Roman" w:cs="Times New Roman"/>
+            <w:bCs/>
+            <w:rPrChange w:id="172" w:author="Matt" w:date="2014-10-01T10:57:00Z">
+              <w:rPr>
+                <w:rFonts w:ascii="Times New Roman" w:hAnsi="Times New Roman" w:cs="Times New Roman"/>
+                <w:bCs/>
+              </w:rPr>
+            </w:rPrChange>
+          </w:rPr>
+          <w:t xml:space="preserve"> Hendrickson et al., 2007, PNAS 104(21):8930-4). </w:t>
+        </w:r>
+      </w:moveFrom>
+      <w:moveFromRangeEnd w:id="168"/>
+      <w:ins w:id="173" w:author="Matt" w:date="2014-10-01T10:56:00Z">
+        <w:r>
+          <w:rPr>
+            <w:rFonts w:ascii="Times New Roman" w:hAnsi="Times New Roman" w:cs="Times New Roman"/>
+            <w:bCs/>
+            <w:rPrChange w:id="174" w:author="Matt" w:date="2014-10-01T10:57:00Z">
+              <w:rPr>
+                <w:rFonts w:ascii="Times New Roman" w:hAnsi="Times New Roman" w:cs="Times New Roman"/>
+                <w:bCs/>
+              </w:rPr>
+            </w:rPrChange>
+          </w:rPr>
+          <w:t xml:space="preserve">With a growing confidence in </w:t>
+        </w:r>
+      </w:ins>
+      <w:ins w:id="175" w:author="Matt" w:date="2014-10-01T10:55:00Z">
+        <w:r>
+          <w:rPr>
+            <w:rFonts w:ascii="Times New Roman" w:hAnsi="Times New Roman" w:cs="Times New Roman"/>
+            <w:bCs/>
+            <w:rPrChange w:id="176" w:author="Matt" w:date="2014-10-01T10:57:00Z">
+              <w:rPr>
+                <w:rFonts w:ascii="Times New Roman" w:hAnsi="Times New Roman" w:cs="Times New Roman"/>
+                <w:bCs/>
+              </w:rPr>
+            </w:rPrChange>
+          </w:rPr>
+          <w:t>our ability to generate reasonable growth</w:t>
+        </w:r>
+      </w:ins>
+      <w:ins w:id="177" w:author="Matt" w:date="2014-10-01T10:56:00Z">
+        <w:r>
+          <w:rPr>
+            <w:rFonts w:ascii="Times New Roman" w:hAnsi="Times New Roman" w:cs="Times New Roman"/>
+            <w:bCs/>
+            <w:rPrChange w:id="178" w:author="Matt" w:date="2014-10-01T10:57:00Z">
+              <w:rPr>
+                <w:rFonts w:ascii="Times New Roman" w:hAnsi="Times New Roman" w:cs="Times New Roman"/>
+                <w:bCs/>
+              </w:rPr>
+            </w:rPrChange>
+          </w:rPr>
+          <w:t xml:space="preserve"> and product</w:t>
+        </w:r>
+      </w:ins>
+      <w:ins w:id="179" w:author="Matt" w:date="2014-10-01T10:55:00Z">
+        <w:r>
+          <w:rPr>
+            <w:rFonts w:ascii="Times New Roman" w:hAnsi="Times New Roman" w:cs="Times New Roman"/>
+            <w:bCs/>
+            <w:rPrChange w:id="180" w:author="Matt" w:date="2014-10-01T10:57:00Z">
+              <w:rPr>
+                <w:rFonts w:ascii="Times New Roman" w:hAnsi="Times New Roman" w:cs="Times New Roman"/>
+                <w:bCs/>
+              </w:rPr>
+            </w:rPrChange>
+          </w:rPr>
+          <w:t xml:space="preserve"> yield</w:t>
+        </w:r>
+      </w:ins>
+      <w:ins w:id="181" w:author="Matt" w:date="2014-10-01T10:56:00Z">
+        <w:r>
+          <w:rPr>
+            <w:rFonts w:ascii="Times New Roman" w:hAnsi="Times New Roman" w:cs="Times New Roman"/>
+            <w:bCs/>
+            <w:rPrChange w:id="182" w:author="Matt" w:date="2014-10-01T10:57:00Z">
+              <w:rPr>
+                <w:rFonts w:ascii="Times New Roman" w:hAnsi="Times New Roman" w:cs="Times New Roman"/>
+                <w:bCs/>
+              </w:rPr>
+            </w:rPrChange>
+          </w:rPr>
+          <w:t>s</w:t>
+        </w:r>
+      </w:ins>
+      <w:ins w:id="183" w:author="Matt" w:date="2014-10-01T10:55:00Z">
+        <w:r>
+          <w:rPr>
+            <w:rFonts w:ascii="Times New Roman" w:hAnsi="Times New Roman" w:cs="Times New Roman"/>
+            <w:bCs/>
+            <w:rPrChange w:id="184" w:author="Matt" w:date="2014-10-01T10:57:00Z">
+              <w:rPr>
+                <w:rFonts w:ascii="Times New Roman" w:hAnsi="Times New Roman" w:cs="Times New Roman"/>
+                <w:bCs/>
+              </w:rPr>
+            </w:rPrChange>
+          </w:rPr>
+          <w:t xml:space="preserve">, we are moving to the final phase of model refinement wherein we evaluate model performance on wet </w:t>
+        </w:r>
+        <w:r>
+          <w:rPr>
+            <w:rFonts w:ascii="Times New Roman" w:hAnsi="Times New Roman" w:cs="Times New Roman"/>
+            <w:bCs/>
+            <w:rPrChange w:id="185" w:author="Matt" w:date="2014-10-01T10:57:00Z">
+              <w:rPr>
+                <w:rFonts w:ascii="Times New Roman" w:hAnsi="Times New Roman" w:cs="Times New Roman"/>
+                <w:bCs/>
+              </w:rPr>
+            </w:rPrChange>
+          </w:rPr>
+          <w:lastRenderedPageBreak/>
+          <w:t xml:space="preserve">lab data. We </w:t>
+        </w:r>
+      </w:ins>
+      <w:ins w:id="186" w:author="Matt" w:date="2014-10-01T10:56:00Z">
+        <w:r>
+          <w:rPr>
+            <w:rFonts w:ascii="Times New Roman" w:hAnsi="Times New Roman" w:cs="Times New Roman"/>
+            <w:bCs/>
+            <w:rPrChange w:id="187" w:author="Matt" w:date="2014-10-01T10:57:00Z">
+              <w:rPr>
+                <w:rFonts w:ascii="Times New Roman" w:hAnsi="Times New Roman" w:cs="Times New Roman"/>
+                <w:bCs/>
+              </w:rPr>
+            </w:rPrChange>
+          </w:rPr>
+          <w:t>are in the process of beginning experiments</w:t>
+        </w:r>
+      </w:ins>
+      <w:ins w:id="188" w:author="Matt" w:date="2014-10-01T10:55:00Z">
+        <w:r>
+          <w:rPr>
+            <w:rFonts w:ascii="Times New Roman" w:hAnsi="Times New Roman" w:cs="Times New Roman"/>
+            <w:bCs/>
+            <w:rPrChange w:id="189" w:author="Matt" w:date="2014-10-01T10:57:00Z">
+              <w:rPr>
+                <w:rFonts w:ascii="Times New Roman" w:hAnsi="Times New Roman" w:cs="Times New Roman"/>
+                <w:bCs/>
+              </w:rPr>
+            </w:rPrChange>
+          </w:rPr>
+          <w:t xml:space="preserve"> with the Leigh group to gather yield, gene essentiality, and metabolomics data to validate our model. </w:t>
+        </w:r>
+      </w:ins>
+      <w:r>
+        <w:rPr>
+          <w:rFonts w:ascii="Times New Roman" w:hAnsi="Times New Roman" w:cs="Times New Roman"/>
+          <w:rPrChange w:id="190" w:author="Matt" w:date="2014-10-01T10:57:00Z">
             <w:rPr>
               <w:rFonts w:ascii="Times New Roman" w:hAnsi="Times New Roman" w:cs="Times New Roman"/>
             </w:rPr>
@@ -6326,8 +7092,7 @@
       <w:r>
         <w:rPr>
           <w:rFonts w:ascii="Times New Roman" w:hAnsi="Times New Roman" w:cs="Times New Roman"/>
-          <w:highlight w:val="yellow"/>
-          <w:rPrChange w:id="111" w:author="Matt Richards" w:date="2014-09-30T21:46:00Z">
+          <w:rPrChange w:id="191" w:author="Matt" w:date="2014-10-01T10:57:00Z">
             <w:rPr>
               <w:rFonts w:ascii="Times New Roman" w:hAnsi="Times New Roman" w:cs="Times New Roman"/>
             </w:rPr>
@@ -6338,8 +7103,7 @@
       <w:r>
         <w:rPr>
           <w:rFonts w:ascii="Times New Roman" w:hAnsi="Times New Roman" w:cs="Times New Roman"/>
-          <w:highlight w:val="yellow"/>
-          <w:rPrChange w:id="112" w:author="Matt Richards" w:date="2014-09-30T21:46:00Z">
+          <w:rPrChange w:id="192" w:author="Matt" w:date="2014-10-01T10:57:00Z">
             <w:rPr>
               <w:rFonts w:ascii="Times New Roman" w:hAnsi="Times New Roman" w:cs="Times New Roman"/>
             </w:rPr>
@@ -6351,8 +7115,7 @@
         <w:rPr>
           <w:rFonts w:ascii="Times New Roman" w:hAnsi="Times New Roman" w:cs="Times New Roman"/>
           <w:b/>
-          <w:highlight w:val="yellow"/>
-          <w:rPrChange w:id="113" w:author="Matt Richards" w:date="2014-09-30T21:46:00Z">
+          <w:rPrChange w:id="193" w:author="Matt" w:date="2014-10-01T10:57:00Z">
             <w:rPr>
               <w:rFonts w:ascii="Times New Roman" w:hAnsi="Times New Roman" w:cs="Times New Roman"/>
               <w:b/>
@@ -6364,8 +7127,7 @@
       <w:r>
         <w:rPr>
           <w:rFonts w:ascii="Times New Roman" w:hAnsi="Times New Roman" w:cs="Times New Roman"/>
-          <w:highlight w:val="yellow"/>
-          <w:rPrChange w:id="114" w:author="Matt Richards" w:date="2014-09-30T21:46:00Z">
+          <w:rPrChange w:id="194" w:author="Matt" w:date="2014-10-01T10:57:00Z">
             <w:rPr>
               <w:rFonts w:ascii="Times New Roman" w:hAnsi="Times New Roman" w:cs="Times New Roman"/>
             </w:rPr>
@@ -6378,8 +7140,7 @@
           <w:rFonts w:ascii="Times New Roman" w:hAnsi="Times New Roman" w:cs="Times New Roman"/>
           <w:b/>
           <w:bCs/>
-          <w:highlight w:val="yellow"/>
-          <w:rPrChange w:id="115" w:author="Matt Richards" w:date="2014-09-30T21:46:00Z">
+          <w:rPrChange w:id="195" w:author="Matt" w:date="2014-10-01T10:57:00Z">
             <w:rPr>
               <w:rFonts w:ascii="Times New Roman" w:hAnsi="Times New Roman" w:cs="Times New Roman"/>
               <w:b/>
@@ -6392,8 +7153,7 @@
       <w:r>
         <w:rPr>
           <w:rFonts w:ascii="Times New Roman" w:hAnsi="Times New Roman" w:cs="Times New Roman"/>
-          <w:highlight w:val="yellow"/>
-          <w:rPrChange w:id="116" w:author="Matt Richards" w:date="2014-09-30T21:46:00Z">
+          <w:rPrChange w:id="196" w:author="Matt" w:date="2014-10-01T10:57:00Z">
             <w:rPr>
               <w:rFonts w:ascii="Times New Roman" w:hAnsi="Times New Roman" w:cs="Times New Roman"/>
             </w:rPr>
@@ -6404,8 +7164,7 @@
       <w:r>
         <w:rPr>
           <w:rFonts w:ascii="Times New Roman" w:hAnsi="Times New Roman" w:cs="Times New Roman"/>
-          <w:highlight w:val="yellow"/>
-          <w:rPrChange w:id="117" w:author="Matt Richards" w:date="2014-09-30T21:46:00Z">
+          <w:rPrChange w:id="197" w:author="Matt" w:date="2014-10-01T10:57:00Z">
             <w:rPr>
               <w:rFonts w:ascii="Times New Roman" w:hAnsi="Times New Roman" w:cs="Times New Roman"/>
             </w:rPr>
@@ -6416,8 +7175,7 @@
       <w:r>
         <w:rPr>
           <w:rFonts w:ascii="Times New Roman" w:hAnsi="Times New Roman" w:cs="Times New Roman"/>
-          <w:highlight w:val="yellow"/>
-          <w:rPrChange w:id="118" w:author="Matt Richards" w:date="2014-09-30T21:46:00Z">
+          <w:rPrChange w:id="198" w:author="Matt" w:date="2014-10-01T10:57:00Z">
             <w:rPr>
               <w:rFonts w:ascii="Times New Roman" w:hAnsi="Times New Roman" w:cs="Times New Roman"/>
             </w:rPr>
@@ -6507,9 +7265,34 @@
                 <w:sz w:val="24"/>
                 <w:szCs w:val="24"/>
               </w:rPr>
-              <w:t xml:space="preserve">M. </w:t>
+              <w:t>M. maripaludis</w:t>
+            </w:r>
+            <w:r>
+              <w:rPr>
+                <w:rFonts w:ascii="Times New Roman" w:hAnsi="Times New Roman" w:cs="Times New Roman"/>
+                <w:sz w:val="24"/>
+                <w:szCs w:val="24"/>
+              </w:rPr>
+              <w:t xml:space="preserve">, containing the </w:t>
             </w:r>
             <w:proofErr w:type="spellStart"/>
+            <w:r>
+              <w:rPr>
+                <w:rFonts w:ascii="Times New Roman" w:hAnsi="Times New Roman" w:cs="Times New Roman"/>
+                <w:sz w:val="24"/>
+                <w:szCs w:val="24"/>
+              </w:rPr>
+              <w:t>heterologously</w:t>
+            </w:r>
+            <w:proofErr w:type="spellEnd"/>
+            <w:r>
+              <w:rPr>
+                <w:rFonts w:ascii="Times New Roman" w:hAnsi="Times New Roman" w:cs="Times New Roman"/>
+                <w:sz w:val="24"/>
+                <w:szCs w:val="24"/>
+              </w:rPr>
+              <w:t xml:space="preserve"> expressed proteins from </w:t>
+            </w:r>
             <w:r>
               <w:rPr>
                 <w:rFonts w:ascii="Times New Roman" w:hAnsi="Times New Roman" w:cs="Times New Roman"/>
@@ -6517,35 +7300,9 @@
                 <w:sz w:val="24"/>
                 <w:szCs w:val="24"/>
               </w:rPr>
-              <w:t>maripaludis</w:t>
-            </w:r>
-            <w:proofErr w:type="spellEnd"/>
-            <w:r>
-              <w:rPr>
-                <w:rFonts w:ascii="Times New Roman" w:hAnsi="Times New Roman" w:cs="Times New Roman"/>
-                <w:sz w:val="24"/>
-                <w:szCs w:val="24"/>
-              </w:rPr>
-              <w:t xml:space="preserve">, containing the </w:t>
+              <w:t xml:space="preserve">M. </w:t>
             </w:r>
             <w:proofErr w:type="spellStart"/>
-            <w:r>
-              <w:rPr>
-                <w:rFonts w:ascii="Times New Roman" w:hAnsi="Times New Roman" w:cs="Times New Roman"/>
-                <w:sz w:val="24"/>
-                <w:szCs w:val="24"/>
-              </w:rPr>
-              <w:t>heterologously</w:t>
-            </w:r>
-            <w:proofErr w:type="spellEnd"/>
-            <w:r>
-              <w:rPr>
-                <w:rFonts w:ascii="Times New Roman" w:hAnsi="Times New Roman" w:cs="Times New Roman"/>
-                <w:sz w:val="24"/>
-                <w:szCs w:val="24"/>
-              </w:rPr>
-              <w:t xml:space="preserve"> expressed proteins from </w:t>
-            </w:r>
             <w:r>
               <w:rPr>
                 <w:rFonts w:ascii="Times New Roman" w:hAnsi="Times New Roman" w:cs="Times New Roman"/>
@@ -6553,9 +7310,35 @@
                 <w:sz w:val="24"/>
                 <w:szCs w:val="24"/>
               </w:rPr>
-              <w:t xml:space="preserve">M. </w:t>
+              <w:t>marburgensis</w:t>
+            </w:r>
+            <w:proofErr w:type="spellEnd"/>
+            <w:r>
+              <w:rPr>
+                <w:rFonts w:ascii="Times New Roman" w:hAnsi="Times New Roman" w:cs="Times New Roman"/>
+                <w:sz w:val="24"/>
+                <w:szCs w:val="24"/>
+              </w:rPr>
+              <w:t xml:space="preserve"> and the two ANME strains. We are now optimizing for large-scale growth at the 10L scale in order to determine endogenous activities of MCR, HDR and </w:t>
             </w:r>
             <w:proofErr w:type="spellStart"/>
+            <w:r>
+              <w:rPr>
+                <w:rFonts w:ascii="Times New Roman" w:hAnsi="Times New Roman" w:cs="Times New Roman"/>
+                <w:sz w:val="24"/>
+                <w:szCs w:val="24"/>
+              </w:rPr>
+              <w:t>methyltransferase</w:t>
+            </w:r>
+            <w:proofErr w:type="spellEnd"/>
+            <w:r>
+              <w:rPr>
+                <w:rFonts w:ascii="Times New Roman" w:hAnsi="Times New Roman" w:cs="Times New Roman"/>
+                <w:sz w:val="24"/>
+                <w:szCs w:val="24"/>
+              </w:rPr>
+              <w:t xml:space="preserve"> in </w:t>
+            </w:r>
             <w:r>
               <w:rPr>
                 <w:rFonts w:ascii="Times New Roman" w:hAnsi="Times New Roman" w:cs="Times New Roman"/>
@@ -6563,55 +7346,8 @@
                 <w:sz w:val="24"/>
                 <w:szCs w:val="24"/>
               </w:rPr>
-              <w:t>marburgensis</w:t>
-            </w:r>
-            <w:proofErr w:type="spellEnd"/>
-            <w:r>
-              <w:rPr>
-                <w:rFonts w:ascii="Times New Roman" w:hAnsi="Times New Roman" w:cs="Times New Roman"/>
-                <w:sz w:val="24"/>
-                <w:szCs w:val="24"/>
-              </w:rPr>
-              <w:t xml:space="preserve"> and the two ANME strains. We are now optimizing for large-scale growth at the 10L scale in order to determine endogenous activities of MCR, HDR and </w:t>
-            </w:r>
-            <w:proofErr w:type="spellStart"/>
-            <w:r>
-              <w:rPr>
-                <w:rFonts w:ascii="Times New Roman" w:hAnsi="Times New Roman" w:cs="Times New Roman"/>
-                <w:sz w:val="24"/>
-                <w:szCs w:val="24"/>
-              </w:rPr>
-              <w:t>methyltransferase</w:t>
-            </w:r>
-            <w:proofErr w:type="spellEnd"/>
-            <w:r>
-              <w:rPr>
-                <w:rFonts w:ascii="Times New Roman" w:hAnsi="Times New Roman" w:cs="Times New Roman"/>
-                <w:sz w:val="24"/>
-                <w:szCs w:val="24"/>
-              </w:rPr>
-              <w:t xml:space="preserve"> in </w:t>
-            </w:r>
-            <w:r>
-              <w:rPr>
-                <w:rFonts w:ascii="Times New Roman" w:hAnsi="Times New Roman" w:cs="Times New Roman"/>
-                <w:i/>
-                <w:sz w:val="24"/>
-                <w:szCs w:val="24"/>
-              </w:rPr>
-              <w:t xml:space="preserve">M. </w:t>
-            </w:r>
-            <w:proofErr w:type="spellStart"/>
-            <w:r>
-              <w:rPr>
-                <w:rFonts w:ascii="Times New Roman" w:hAnsi="Times New Roman" w:cs="Times New Roman"/>
-                <w:i/>
-                <w:sz w:val="24"/>
-                <w:szCs w:val="24"/>
-              </w:rPr>
-              <w:t>maripaludis</w:t>
-            </w:r>
-            <w:proofErr w:type="spellEnd"/>
+              <w:t>M. maripaludis</w:t>
+            </w:r>
             <w:r>
               <w:rPr>
                 <w:rFonts w:ascii="Times New Roman" w:hAnsi="Times New Roman" w:cs="Times New Roman"/>
@@ -6750,21 +7486,7 @@
         <w:rPr>
           <w:rFonts w:ascii="Times New Roman" w:hAnsi="Times New Roman" w:cs="Times New Roman"/>
         </w:rPr>
-        <w:t xml:space="preserve">We have synthesized large quantities of the substrates, Coenzyme B and the </w:t>
-      </w:r>
-      <w:proofErr w:type="spellStart"/>
-      <w:r>
-        <w:rPr>
-          <w:rFonts w:ascii="Times New Roman" w:hAnsi="Times New Roman" w:cs="Times New Roman"/>
-        </w:rPr>
-        <w:t>heterodisulfide</w:t>
-      </w:r>
-      <w:proofErr w:type="spellEnd"/>
-      <w:r>
-        <w:rPr>
-          <w:rFonts w:ascii="Times New Roman" w:hAnsi="Times New Roman" w:cs="Times New Roman"/>
-        </w:rPr>
-        <w:t xml:space="preserve"> </w:t>
+        <w:t xml:space="preserve">We have synthesized large quantities of the substrates, Coenzyme B and the heterodisulfide </w:t>
       </w:r>
       <w:proofErr w:type="spellStart"/>
       <w:r>
@@ -7234,15 +7956,7 @@
           <w:rFonts w:ascii="Times New Roman" w:hAnsi="Times New Roman" w:cs="Times New Roman"/>
           <w:bCs/>
         </w:rPr>
-        <w:t xml:space="preserve">Currently we are making progress toward milestone 4.2, using molecular dynamics and statistical thermodynamics to identify at least ten amino acids that modulate substrate binding to MCR and ANME-1. Specifically, we are calculating biochemical properties </w:t>
-      </w:r>
-      <w:r>
-        <w:rPr>
-          <w:rFonts w:ascii="Times New Roman" w:hAnsi="Times New Roman" w:cs="Times New Roman"/>
-          <w:bCs/>
-        </w:rPr>
-        <w:lastRenderedPageBreak/>
-        <w:t xml:space="preserve">for the MCR-Red1 state using the CoB6, CoB7 and CoB8 to understand how the substrate length relates to binding affinity and dynamics. </w:t>
+        <w:t xml:space="preserve">Currently we are making progress toward milestone 4.2, using molecular dynamics and statistical thermodynamics to identify at least ten amino acids that modulate substrate binding to MCR and ANME-1. Specifically, we are calculating biochemical properties for the MCR-Red1 state using the CoB6, CoB7 and CoB8 to understand how the substrate length relates to binding affinity and dynamics. </w:t>
       </w:r>
     </w:p>
     <w:p>
@@ -7265,6 +7979,7 @@
           <w:rFonts w:ascii="Times New Roman" w:hAnsi="Times New Roman" w:cs="Times New Roman"/>
           <w:b/>
         </w:rPr>
+        <w:lastRenderedPageBreak/>
         <w:t>Milestone 4.3</w:t>
       </w:r>
       <w:r>
@@ -7373,6 +8088,8 @@
           <w:b/>
         </w:rPr>
       </w:pPr>
+      <w:bookmarkStart w:id="199" w:name="_GoBack"/>
+      <w:bookmarkEnd w:id="199"/>
     </w:p>
     <w:p>
       <w:pPr>
@@ -7398,36 +8115,18 @@
       <w:r>
         <w:rPr>
           <w:rFonts w:ascii="Times New Roman" w:hAnsi="Times New Roman" w:cs="Times New Roman"/>
-          <w:highlight w:val="yellow"/>
-          <w:rPrChange w:id="119" w:author="Matt Richards" w:date="2014-09-30T21:47:00Z">
-            <w:rPr>
-              <w:rFonts w:ascii="Times New Roman" w:hAnsi="Times New Roman" w:cs="Times New Roman"/>
-            </w:rPr>
-          </w:rPrChange>
         </w:rPr>
         <w:t xml:space="preserve">We have done the network reconstruction process many times before and so I don’t anticipate any significant risk to not completing this milestone.  The one issue that comes up with these reconstructions however is that the early stages generally move much faster than the last stages in terms of getting to a model that has high accuracy.  Often one can build 90% of the model quite quickly, and it is the final 5-10% of the genes and the iterative comparison with data that takes all the time.  We have developed a number of tools to help accelerate these processes (this is the fastest we have ever delivered a working draft genome-scale metabolic model), but I want to emphasize </w:t>
       </w:r>
       <w:r>
         <w:rPr>
           <w:rFonts w:ascii="Times New Roman" w:hAnsi="Times New Roman" w:cs="Times New Roman"/>
-          <w:highlight w:val="yellow"/>
-          <w:rPrChange w:id="120" w:author="Matt Richards" w:date="2014-09-30T21:47:00Z">
-            <w:rPr>
-              <w:rFonts w:ascii="Times New Roman" w:hAnsi="Times New Roman" w:cs="Times New Roman"/>
-            </w:rPr>
-          </w:rPrChange>
         </w:rPr>
         <w:t xml:space="preserve">that while I am very happy with our progress so far, </w:t>
       </w:r>
       <w:r>
         <w:rPr>
           <w:rFonts w:ascii="Times New Roman" w:hAnsi="Times New Roman" w:cs="Times New Roman"/>
-          <w:highlight w:val="yellow"/>
-          <w:rPrChange w:id="121" w:author="Matt Richards" w:date="2014-09-30T21:47:00Z">
-            <w:rPr>
-              <w:rFonts w:ascii="Times New Roman" w:hAnsi="Times New Roman" w:cs="Times New Roman"/>
-            </w:rPr>
-          </w:rPrChange>
         </w:rPr>
         <w:t>there is still a lot of curation needed to get it to the level of predictive power that we need here.</w:t>
       </w:r>
@@ -7708,14 +8407,14 @@
         <w:rPr>
           <w:rFonts w:ascii="Times New Roman" w:hAnsi="Times New Roman" w:cs="Times New Roman"/>
         </w:rPr>
-        <w:t xml:space="preserve">Our chances of success in predicting structural, dynamic and thermodynamic properties of MCR reactivity via classical mechanics are high based on the observations so far. </w:t>
+        <w:t xml:space="preserve">Our chances of success in predicting structural, dynamic and thermodynamic properties of MCR reactivity via classical mechanics are high based on the observations so far. MD calculations of MCR-Red1 bound to CoB6/7/8 cofactors have “equilibrated” (relaxed in the solvent environment under ambient conditions). Currently the &gt; 100 ns MD simulations are </w:t>
       </w:r>
       <w:r>
         <w:rPr>
           <w:rFonts w:ascii="Times New Roman" w:hAnsi="Times New Roman" w:cs="Times New Roman"/>
         </w:rPr>
         <w:lastRenderedPageBreak/>
-        <w:t xml:space="preserve">MD calculations of MCR-Red1 bound to CoB6/7/8 cofactors have “equilibrated” (relaxed in the solvent environment under ambient conditions). Currently the &gt; 100 ns MD simulations are running, and preliminary analysis indicates that the observed relative flexibility of the cofactors is due to differing numbers of hydrogen bonds to the protein environment. </w:t>
+        <w:t xml:space="preserve">running, and preliminary analysis indicates that the observed relative flexibility of the cofactors is due to differing numbers of hydrogen bonds to the protein environment. </w:t>
       </w:r>
     </w:p>
     <w:p>
@@ -7921,7 +8620,7 @@
         <w:rStyle w:val="PageNumber"/>
         <w:noProof/>
       </w:rPr>
-      <w:t>1</w:t>
+      <w:t>10</w:t>
     </w:r>
     <w:r>
       <w:rPr>
@@ -8385,7 +9084,6 @@
   <w:style w:type="character" w:default="1" w:styleId="DefaultParagraphFont">
     <w:name w:val="Default Paragraph Font"/>
     <w:uiPriority w:val="1"/>
-    <w:semiHidden/>
     <w:unhideWhenUsed/>
   </w:style>
   <w:style w:type="table" w:default="1" w:styleId="TableNormal">
@@ -8593,6 +9291,25 @@
     <w:locked/>
     <w:rsid w:val="006A08AE"/>
   </w:style>
+  <w:style w:type="paragraph" w:styleId="Caption">
+    <w:name w:val="caption"/>
+    <w:basedOn w:val="Normal"/>
+    <w:next w:val="Normal"/>
+    <w:uiPriority w:val="35"/>
+    <w:unhideWhenUsed/>
+    <w:qFormat/>
+    <w:rsid w:val="00891F9A"/>
+    <w:pPr>
+      <w:spacing w:after="200"/>
+    </w:pPr>
+    <w:rPr>
+      <w:b/>
+      <w:bCs/>
+      <w:color w:val="4F81BD" w:themeColor="accent1"/>
+      <w:sz w:val="18"/>
+      <w:szCs w:val="18"/>
+    </w:rPr>
+  </w:style>
 </w:styles>
 </file>
 
@@ -8755,7 +9472,6 @@
   <w:style w:type="character" w:default="1" w:styleId="DefaultParagraphFont">
     <w:name w:val="Default Paragraph Font"/>
     <w:uiPriority w:val="1"/>
-    <w:semiHidden/>
     <w:unhideWhenUsed/>
   </w:style>
   <w:style w:type="table" w:default="1" w:styleId="TableNormal">
@@ -8963,7 +9679,268 @@
     <w:locked/>
     <w:rsid w:val="006A08AE"/>
   </w:style>
+  <w:style w:type="paragraph" w:styleId="Caption">
+    <w:name w:val="caption"/>
+    <w:basedOn w:val="Normal"/>
+    <w:next w:val="Normal"/>
+    <w:uiPriority w:val="35"/>
+    <w:unhideWhenUsed/>
+    <w:qFormat/>
+    <w:rsid w:val="00891F9A"/>
+    <w:pPr>
+      <w:spacing w:after="200"/>
+    </w:pPr>
+    <w:rPr>
+      <w:b/>
+      <w:bCs/>
+      <w:color w:val="4F81BD" w:themeColor="accent1"/>
+      <w:sz w:val="18"/>
+      <w:szCs w:val="18"/>
+    </w:rPr>
+  </w:style>
 </w:styles>
+</file>
+
+<file path=word/charts/chart1.xml><?xml version="1.0" encoding="utf-8"?>
+<c:chartSpace xmlns:c="http://schemas.openxmlformats.org/drawingml/2006/chart" xmlns:a="http://schemas.openxmlformats.org/drawingml/2006/main" xmlns:r="http://schemas.openxmlformats.org/officeDocument/2006/relationships">
+  <c:date1904 val="0"/>
+  <c:lang val="en-US"/>
+  <c:roundedCorners val="0"/>
+  <mc:AlternateContent xmlns:mc="http://schemas.openxmlformats.org/markup-compatibility/2006">
+    <mc:Choice xmlns:c14="http://schemas.microsoft.com/office/drawing/2007/8/2/chart" Requires="c14">
+      <c14:style val="102"/>
+    </mc:Choice>
+    <mc:Fallback>
+      <c:style val="2"/>
+    </mc:Fallback>
+  </mc:AlternateContent>
+  <c:chart>
+    <c:autoTitleDeleted val="0"/>
+    <c:plotArea>
+      <c:layout/>
+      <c:barChart>
+        <c:barDir val="col"/>
+        <c:grouping val="clustered"/>
+        <c:varyColors val="0"/>
+        <c:ser>
+          <c:idx val="0"/>
+          <c:order val="0"/>
+          <c:tx>
+            <c:strRef>
+              <c:f>Sheet1!$B$1</c:f>
+              <c:strCache>
+                <c:ptCount val="1"/>
+                <c:pt idx="0">
+                  <c:v>Rxn Essentiality</c:v>
+                </c:pt>
+              </c:strCache>
+            </c:strRef>
+          </c:tx>
+          <c:invertIfNegative val="0"/>
+          <c:cat>
+            <c:strRef>
+              <c:f>Sheet1!$A$2:$A$4</c:f>
+              <c:strCache>
+                <c:ptCount val="3"/>
+                <c:pt idx="0">
+                  <c:v>M. acetivorans</c:v>
+                </c:pt>
+                <c:pt idx="1">
+                  <c:v>M. barkeri</c:v>
+                </c:pt>
+                <c:pt idx="2">
+                  <c:v>M. maripaludis</c:v>
+                </c:pt>
+              </c:strCache>
+            </c:strRef>
+          </c:cat>
+          <c:val>
+            <c:numRef>
+              <c:f>Sheet1!$B$2:$B$4</c:f>
+              <c:numCache>
+                <c:formatCode>0%</c:formatCode>
+                <c:ptCount val="3"/>
+                <c:pt idx="0">
+                  <c:v>0.3705050505050505</c:v>
+                </c:pt>
+                <c:pt idx="1">
+                  <c:v>0.35539215686274511</c:v>
+                </c:pt>
+                <c:pt idx="2">
+                  <c:v>0.51899592944369055</c:v>
+                </c:pt>
+              </c:numCache>
+            </c:numRef>
+          </c:val>
+        </c:ser>
+        <c:ser>
+          <c:idx val="1"/>
+          <c:order val="1"/>
+          <c:tx>
+            <c:strRef>
+              <c:f>Sheet1!$C$1</c:f>
+              <c:strCache>
+                <c:ptCount val="1"/>
+                <c:pt idx="0">
+                  <c:v>Gene Essentiality</c:v>
+                </c:pt>
+              </c:strCache>
+            </c:strRef>
+          </c:tx>
+          <c:invertIfNegative val="0"/>
+          <c:cat>
+            <c:strRef>
+              <c:f>Sheet1!$A$2:$A$4</c:f>
+              <c:strCache>
+                <c:ptCount val="3"/>
+                <c:pt idx="0">
+                  <c:v>M. acetivorans</c:v>
+                </c:pt>
+                <c:pt idx="1">
+                  <c:v>M. barkeri</c:v>
+                </c:pt>
+                <c:pt idx="2">
+                  <c:v>M. maripaludis</c:v>
+                </c:pt>
+              </c:strCache>
+            </c:strRef>
+          </c:cat>
+          <c:val>
+            <c:numRef>
+              <c:f>Sheet1!$C$2:$C$4</c:f>
+              <c:numCache>
+                <c:formatCode>0%</c:formatCode>
+                <c:ptCount val="3"/>
+                <c:pt idx="0">
+                  <c:v>0.22818791946308725</c:v>
+                </c:pt>
+                <c:pt idx="1">
+                  <c:v>0.20222222222222222</c:v>
+                </c:pt>
+                <c:pt idx="2">
+                  <c:v>5.33E-2</c:v>
+                </c:pt>
+              </c:numCache>
+            </c:numRef>
+          </c:val>
+        </c:ser>
+        <c:dLbls>
+          <c:showLegendKey val="0"/>
+          <c:showVal val="0"/>
+          <c:showCatName val="0"/>
+          <c:showSerName val="0"/>
+          <c:showPercent val="0"/>
+          <c:showBubbleSize val="0"/>
+        </c:dLbls>
+        <c:gapWidth val="150"/>
+        <c:axId val="149748352"/>
+        <c:axId val="149760256"/>
+      </c:barChart>
+      <c:catAx>
+        <c:axId val="149748352"/>
+        <c:scaling>
+          <c:orientation val="minMax"/>
+        </c:scaling>
+        <c:delete val="0"/>
+        <c:axPos val="b"/>
+        <c:majorTickMark val="out"/>
+        <c:minorTickMark val="none"/>
+        <c:tickLblPos val="nextTo"/>
+        <c:txPr>
+          <a:bodyPr/>
+          <a:lstStyle/>
+          <a:p>
+            <a:pPr>
+              <a:defRPr sz="900" i="1">
+                <a:latin typeface="Times New Roman" panose="02020603050405020304" pitchFamily="18" charset="0"/>
+                <a:cs typeface="Times New Roman" panose="02020603050405020304" pitchFamily="18" charset="0"/>
+              </a:defRPr>
+            </a:pPr>
+            <a:endParaRPr lang="en-US"/>
+          </a:p>
+        </c:txPr>
+        <c:crossAx val="149760256"/>
+        <c:crosses val="autoZero"/>
+        <c:auto val="1"/>
+        <c:lblAlgn val="ctr"/>
+        <c:lblOffset val="100"/>
+        <c:noMultiLvlLbl val="0"/>
+      </c:catAx>
+      <c:valAx>
+        <c:axId val="149760256"/>
+        <c:scaling>
+          <c:orientation val="minMax"/>
+        </c:scaling>
+        <c:delete val="0"/>
+        <c:axPos val="l"/>
+        <c:majorGridlines/>
+        <c:numFmt formatCode="0%" sourceLinked="1"/>
+        <c:majorTickMark val="out"/>
+        <c:minorTickMark val="none"/>
+        <c:tickLblPos val="nextTo"/>
+        <c:txPr>
+          <a:bodyPr/>
+          <a:lstStyle/>
+          <a:p>
+            <a:pPr>
+              <a:defRPr sz="900">
+                <a:latin typeface="Times New Roman" panose="02020603050405020304" pitchFamily="18" charset="0"/>
+                <a:cs typeface="Times New Roman" panose="02020603050405020304" pitchFamily="18" charset="0"/>
+              </a:defRPr>
+            </a:pPr>
+            <a:endParaRPr lang="en-US"/>
+          </a:p>
+        </c:txPr>
+        <c:crossAx val="149748352"/>
+        <c:crosses val="autoZero"/>
+        <c:crossBetween val="between"/>
+      </c:valAx>
+    </c:plotArea>
+    <c:legend>
+      <c:legendPos val="r"/>
+      <c:layout>
+        <c:manualLayout>
+          <c:xMode val="edge"/>
+          <c:yMode val="edge"/>
+          <c:x val="0.20911366848374727"/>
+          <c:y val="8.5441714384497366E-2"/>
+          <c:w val="0.31697876537220443"/>
+          <c:h val="0.23060108038820729"/>
+        </c:manualLayout>
+      </c:layout>
+      <c:overlay val="1"/>
+      <c:txPr>
+        <a:bodyPr/>
+        <a:lstStyle/>
+        <a:p>
+          <a:pPr>
+            <a:defRPr sz="900">
+              <a:latin typeface="Times New Roman" panose="02020603050405020304" pitchFamily="18" charset="0"/>
+              <a:cs typeface="Times New Roman" panose="02020603050405020304" pitchFamily="18" charset="0"/>
+            </a:defRPr>
+          </a:pPr>
+          <a:endParaRPr lang="en-US"/>
+        </a:p>
+      </c:txPr>
+    </c:legend>
+    <c:plotVisOnly val="1"/>
+    <c:dispBlanksAs val="gap"/>
+    <c:showDLblsOverMax val="0"/>
+  </c:chart>
+  <c:txPr>
+    <a:bodyPr/>
+    <a:lstStyle/>
+    <a:p>
+      <a:pPr>
+        <a:defRPr sz="1800"/>
+      </a:pPr>
+      <a:endParaRPr lang="en-US"/>
+    </a:p>
+  </c:txPr>
+  <c:externalData r:id="rId1">
+    <c:autoUpdate val="0"/>
+  </c:externalData>
+</c:chartSpace>
 </file>
 
 <file path=word/theme/theme1.xml><?xml version="1.0" encoding="utf-8"?>

</xml_diff>